<commit_message>
End of Section 8
</commit_message>
<xml_diff>
--- a/documentation/Appmodule loads appcomponent.docx
+++ b/documentation/Appmodule loads appcomponent.docx
@@ -3,65 +3,25 @@
 <w:document xmlns:wpc="http://schemas.microsoft.com/office/word/2010/wordprocessingCanvas" xmlns:mc="http://schemas.openxmlformats.org/markup-compatibility/2006" xmlns:o="urn:schemas-microsoft-com:office:office" xmlns:r="http://schemas.openxmlformats.org/officeDocument/2006/relationships" xmlns:m="http://schemas.openxmlformats.org/officeDocument/2006/math" xmlns:v="urn:schemas-microsoft-com:vml" xmlns:wp14="http://schemas.microsoft.com/office/word/2010/wordprocessingDrawing" xmlns:wp="http://schemas.openxmlformats.org/drawingml/2006/wordprocessingDrawing" xmlns:w10="urn:schemas-microsoft-com:office:word" xmlns:w="http://schemas.openxmlformats.org/wordprocessingml/2006/main" xmlns:w14="http://schemas.microsoft.com/office/word/2010/wordml" xmlns:w15="http://schemas.microsoft.com/office/word/2012/wordml" xmlns:wpg="http://schemas.microsoft.com/office/word/2010/wordprocessingGroup" xmlns:wpi="http://schemas.microsoft.com/office/word/2010/wordprocessingInk" xmlns:wne="http://schemas.microsoft.com/office/word/2006/wordml" xmlns:wps="http://schemas.microsoft.com/office/word/2010/wordprocessingShape" mc:Ignorable="w14 w15 wp14">
   <w:body>
     <w:p>
-      <w:proofErr w:type="spellStart"/>
-      <w:r>
-        <w:t>Appmodule</w:t>
-      </w:r>
-      <w:proofErr w:type="spellEnd"/>
-      <w:r>
-        <w:t xml:space="preserve"> loads </w:t>
-      </w:r>
-      <w:proofErr w:type="spellStart"/>
-      <w:r>
-        <w:t>appcomponent</w:t>
-      </w:r>
-      <w:proofErr w:type="spellEnd"/>
-    </w:p>
-    <w:p>
-      <w:proofErr w:type="spellStart"/>
-      <w:r>
-        <w:t>Appcomonent</w:t>
-      </w:r>
-      <w:proofErr w:type="spellEnd"/>
-      <w:r>
-        <w:t xml:space="preserve"> has html template specified in index.html</w:t>
-      </w:r>
-    </w:p>
-    <w:p>
-      <w:proofErr w:type="spellStart"/>
-      <w:r>
-        <w:t>Main.ts</w:t>
-      </w:r>
-      <w:proofErr w:type="spellEnd"/>
-      <w:r>
-        <w:t xml:space="preserve"> – bootstraps </w:t>
-      </w:r>
-      <w:proofErr w:type="spellStart"/>
-      <w:r>
-        <w:t>appmodule</w:t>
-      </w:r>
-      <w:proofErr w:type="spellEnd"/>
-      <w:r>
-        <w:t xml:space="preserve"> </w:t>
+      <w:r>
+        <w:t>Appmodule loads appcomponent</w:t>
+      </w:r>
+    </w:p>
+    <w:p>
+      <w:r>
+        <w:t>Appcomonent has html template specified in index.html</w:t>
+      </w:r>
+    </w:p>
+    <w:p>
+      <w:r>
+        <w:t xml:space="preserve">Main.ts – bootstraps appmodule </w:t>
       </w:r>
     </w:p>
     <w:p/>
     <w:p>
-      <w:proofErr w:type="spellStart"/>
-      <w:proofErr w:type="gramStart"/>
-      <w:r>
-        <w:t>dotnet</w:t>
-      </w:r>
-      <w:proofErr w:type="spellEnd"/>
-      <w:proofErr w:type="gramEnd"/>
-      <w:r>
-        <w:t xml:space="preserve"> watch run  -- command to start the CLI from Command </w:t>
-      </w:r>
-      <w:proofErr w:type="spellStart"/>
-      <w:r>
-        <w:t>Promp</w:t>
-      </w:r>
-      <w:proofErr w:type="spellEnd"/>
+      <w:r>
+        <w:t>dotnet watch run  -- command to start the CLI from Command Promp</w:t>
+      </w:r>
     </w:p>
     <w:p/>
     <w:p/>
@@ -72,15 +32,7 @@
     </w:p>
     <w:p>
       <w:r>
-        <w:t xml:space="preserve">(Need to run the </w:t>
-      </w:r>
-      <w:proofErr w:type="spellStart"/>
-      <w:r>
-        <w:t>npm</w:t>
-      </w:r>
-      <w:proofErr w:type="spellEnd"/>
-      <w:r>
-        <w:t xml:space="preserve"> update after you make changes)</w:t>
+        <w:t>(Need to run the npm update after you make changes)</w:t>
       </w:r>
     </w:p>
     <w:p>
@@ -90,14 +42,12 @@
       <w:r>
         <w:t xml:space="preserve">You need to do some changes in </w:t>
       </w:r>
-      <w:proofErr w:type="spellStart"/>
       <w:r>
         <w:rPr>
           <w:rStyle w:val="HTMLCode"/>
         </w:rPr>
         <w:t>package.json</w:t>
       </w:r>
-      <w:proofErr w:type="spellEnd"/>
     </w:p>
     <w:p>
       <w:pPr>
@@ -110,14 +60,12 @@
       <w:r>
         <w:t xml:space="preserve">Go to </w:t>
       </w:r>
-      <w:proofErr w:type="spellStart"/>
       <w:r>
         <w:rPr>
           <w:rStyle w:val="HTMLCode"/>
         </w:rPr>
         <w:t>package.json</w:t>
       </w:r>
-      <w:proofErr w:type="spellEnd"/>
       <w:r>
         <w:t xml:space="preserve"> and modify </w:t>
       </w:r>
@@ -125,44 +73,16 @@
         <w:rPr>
           <w:rStyle w:val="HTMLCode"/>
         </w:rPr>
-        <w:t>"</w:t>
-      </w:r>
-      <w:proofErr w:type="spellStart"/>
+        <w:t>"rxjs": "^6.0.0"</w:t>
+      </w:r>
+      <w:r>
+        <w:t xml:space="preserve"> to</w:t>
+      </w:r>
       <w:r>
         <w:rPr>
           <w:rStyle w:val="HTMLCode"/>
         </w:rPr>
-        <w:t>rxjs</w:t>
-      </w:r>
-      <w:proofErr w:type="spellEnd"/>
-      <w:r>
-        <w:rPr>
-          <w:rStyle w:val="HTMLCode"/>
-        </w:rPr>
-        <w:t>": "^6.0.0"</w:t>
-      </w:r>
-      <w:r>
-        <w:t xml:space="preserve"> to</w:t>
-      </w:r>
-      <w:r>
-        <w:rPr>
-          <w:rStyle w:val="HTMLCode"/>
-        </w:rPr>
-        <w:t xml:space="preserve"> "</w:t>
-      </w:r>
-      <w:proofErr w:type="spellStart"/>
-      <w:r>
-        <w:rPr>
-          <w:rStyle w:val="HTMLCode"/>
-        </w:rPr>
-        <w:t>rxjs</w:t>
-      </w:r>
-      <w:proofErr w:type="spellEnd"/>
-      <w:r>
-        <w:rPr>
-          <w:rStyle w:val="HTMLCode"/>
-        </w:rPr>
-        <w:t>": "6.0.0"</w:t>
+        <w:t xml:space="preserve"> "rxjs": "6.0.0"</w:t>
       </w:r>
     </w:p>
     <w:p>
@@ -176,19 +96,11 @@
       <w:r>
         <w:t xml:space="preserve">Then run </w:t>
       </w:r>
-      <w:proofErr w:type="spellStart"/>
       <w:r>
         <w:rPr>
           <w:rStyle w:val="HTMLCode"/>
         </w:rPr>
-        <w:t>npm</w:t>
-      </w:r>
-      <w:proofErr w:type="spellEnd"/>
-      <w:r>
-        <w:rPr>
-          <w:rStyle w:val="HTMLCode"/>
-        </w:rPr>
-        <w:t xml:space="preserve"> update</w:t>
+        <w:t>npm update</w:t>
       </w:r>
       <w:r>
         <w:t xml:space="preserve"> in your project</w:t>
@@ -197,99 +109,23 @@
     <w:p/>
     <w:p>
       <w:r>
-        <w:t xml:space="preserve">Every Angular file must have at least one </w:t>
-      </w:r>
-      <w:proofErr w:type="spellStart"/>
-      <w:r>
-        <w:t>app.module</w:t>
-      </w:r>
-      <w:proofErr w:type="spellEnd"/>
-      <w:r>
-        <w:t xml:space="preserve"> file.  </w:t>
-      </w:r>
-    </w:p>
-    <w:p>
-      <w:r>
-        <w:t xml:space="preserve">This one is </w:t>
-      </w:r>
-      <w:proofErr w:type="spellStart"/>
-      <w:r>
-        <w:t>app.module.ts</w:t>
-      </w:r>
-      <w:proofErr w:type="spellEnd"/>
-      <w:r>
-        <w:t>.  Inside it’s decorated with @</w:t>
-      </w:r>
-      <w:proofErr w:type="spellStart"/>
-      <w:r>
-        <w:t>NgModule</w:t>
-      </w:r>
-      <w:proofErr w:type="spellEnd"/>
+        <w:t xml:space="preserve">Every Angular file must have at least one app.module file.  </w:t>
+      </w:r>
+    </w:p>
+    <w:p>
+      <w:r>
+        <w:t>This one is app.module.ts.  Inside it’s decorated with @NgModule</w:t>
+      </w:r>
     </w:p>
     <w:p/>
     <w:p>
-      <w:proofErr w:type="spellStart"/>
-      <w:r>
-        <w:t>App.module</w:t>
-      </w:r>
-      <w:proofErr w:type="spellEnd"/>
-      <w:r>
-        <w:t xml:space="preserve"> is loaded by </w:t>
-      </w:r>
-      <w:proofErr w:type="spellStart"/>
-      <w:r>
-        <w:t>main.ts</w:t>
-      </w:r>
-      <w:proofErr w:type="spellEnd"/>
-      <w:r>
-        <w:t xml:space="preserve"> file, by way of </w:t>
-      </w:r>
-      <w:proofErr w:type="spellStart"/>
-      <w:proofErr w:type="gramStart"/>
-      <w:r>
-        <w:t>platformBrowserDynamic</w:t>
-      </w:r>
-      <w:proofErr w:type="spellEnd"/>
-      <w:r>
-        <w:t>(</w:t>
-      </w:r>
-      <w:proofErr w:type="gramEnd"/>
-      <w:r>
-        <w:t>).</w:t>
-      </w:r>
-      <w:proofErr w:type="spellStart"/>
-      <w:r>
-        <w:t>bootstrapModule</w:t>
-      </w:r>
-      <w:proofErr w:type="spellEnd"/>
-      <w:r>
-        <w:t>(</w:t>
-      </w:r>
-      <w:proofErr w:type="spellStart"/>
-      <w:r>
-        <w:t>AppModule</w:t>
-      </w:r>
-      <w:proofErr w:type="spellEnd"/>
-      <w:r>
-        <w:t>).catch(err =&gt; console.log(err));</w:t>
-      </w:r>
-    </w:p>
-    <w:p>
-      <w:proofErr w:type="spellStart"/>
-      <w:r>
-        <w:t>Angular.json</w:t>
-      </w:r>
-      <w:proofErr w:type="spellEnd"/>
-      <w:r>
-        <w:t xml:space="preserve"> – </w:t>
-      </w:r>
-      <w:proofErr w:type="spellStart"/>
-      <w:r>
-        <w:t>webpak</w:t>
-      </w:r>
-      <w:proofErr w:type="spellEnd"/>
-      <w:r>
-        <w:t xml:space="preserve"> setup</w:t>
+      <w:r>
+        <w:t>App.module is loaded by main.ts file, by way of platformBrowserDynamic().bootstrapModule(AppModule).catch(err =&gt; console.log(err));</w:t>
+      </w:r>
+    </w:p>
+    <w:p>
+      <w:r>
+        <w:t>Angular.json – webpak setup</w:t>
       </w:r>
     </w:p>
     <w:p>
@@ -299,45 +135,20 @@
     </w:p>
     <w:p/>
     <w:p>
-      <w:proofErr w:type="spellStart"/>
-      <w:proofErr w:type="gramStart"/>
-      <w:r>
-        <w:t>ngOnInit</w:t>
-      </w:r>
-      <w:proofErr w:type="spellEnd"/>
-      <w:proofErr w:type="gramEnd"/>
-      <w:r>
-        <w:t xml:space="preserve"> – best place to get data – the constructor is too early</w:t>
+      <w:r>
+        <w:t>ngOnInit – best place to get data – the constructor is too early</w:t>
       </w:r>
     </w:p>
     <w:p/>
     <w:p>
       <w:r>
-        <w:t xml:space="preserve">CORS – security for </w:t>
-      </w:r>
-      <w:proofErr w:type="spellStart"/>
-      <w:proofErr w:type="gramStart"/>
-      <w:r>
-        <w:t>api</w:t>
-      </w:r>
-      <w:proofErr w:type="spellEnd"/>
-      <w:proofErr w:type="gramEnd"/>
-      <w:r>
-        <w:t>, who’s allowed to use it, by way of header</w:t>
+        <w:t>CORS – security for api, who’s allowed to use it, by way of header</w:t>
       </w:r>
     </w:p>
     <w:p/>
     <w:p>
       <w:r>
-        <w:t>*</w:t>
-      </w:r>
-      <w:proofErr w:type="spellStart"/>
-      <w:r>
-        <w:t>ngFor</w:t>
-      </w:r>
-      <w:proofErr w:type="spellEnd"/>
-      <w:r>
-        <w:t xml:space="preserve"> – Structural directive, always precede with *</w:t>
+        <w:t>*ngFor – Structural directive, always precede with *</w:t>
       </w:r>
     </w:p>
     <w:p>
@@ -355,15 +166,8 @@
       </w:r>
     </w:p>
     <w:p>
-      <w:proofErr w:type="spellStart"/>
-      <w:proofErr w:type="gramStart"/>
-      <w:r>
-        <w:t>npm</w:t>
-      </w:r>
-      <w:proofErr w:type="spellEnd"/>
-      <w:proofErr w:type="gramEnd"/>
-      <w:r>
-        <w:t xml:space="preserve"> install bootstrap font-awesome</w:t>
+      <w:r>
+        <w:t>npm install bootstrap font-awesome</w:t>
       </w:r>
     </w:p>
     <w:p/>
@@ -373,21 +177,8 @@
           <w:bottom w:val="single" w:sz="6" w:space="1" w:color="auto"/>
         </w:pBdr>
       </w:pPr>
-      <w:proofErr w:type="gramStart"/>
-      <w:r>
-        <w:t>creating</w:t>
-      </w:r>
-      <w:proofErr w:type="gramEnd"/>
-      <w:r>
-        <w:t xml:space="preserve"> the app with ng new  ---  a </w:t>
-      </w:r>
-      <w:proofErr w:type="spellStart"/>
-      <w:r>
-        <w:t>git</w:t>
-      </w:r>
-      <w:proofErr w:type="spellEnd"/>
-      <w:r>
-        <w:t xml:space="preserve"> repository is automatically created for you</w:t>
+      <w:r>
+        <w:t>creating the app with ng new  ---  a git repository is automatically created for you</w:t>
       </w:r>
     </w:p>
     <w:p>
@@ -415,29 +206,9 @@
       <w:pPr>
         <w:ind w:firstLine="720"/>
       </w:pPr>
-      <w:proofErr w:type="spellStart"/>
-      <w:proofErr w:type="gramStart"/>
-      <w:r>
-        <w:t>dotnet</w:t>
-      </w:r>
-      <w:proofErr w:type="spellEnd"/>
-      <w:proofErr w:type="gramEnd"/>
-      <w:r>
-        <w:t xml:space="preserve"> </w:t>
-      </w:r>
-      <w:proofErr w:type="spellStart"/>
-      <w:r>
-        <w:t>ef</w:t>
-      </w:r>
-      <w:proofErr w:type="spellEnd"/>
-      <w:r>
-        <w:t xml:space="preserve"> migrations add </w:t>
-      </w:r>
-      <w:proofErr w:type="spellStart"/>
-      <w:r>
-        <w:t>AddedUserEntity</w:t>
-      </w:r>
-      <w:proofErr w:type="spellEnd"/>
+      <w:r>
+        <w:t>dotnet ef migrations add AddedUserEntity</w:t>
+      </w:r>
     </w:p>
     <w:p/>
     <w:p>
@@ -454,22 +225,7 @@
       </w:pPr>
       <w:r>
         <w:tab/>
-      </w:r>
-      <w:proofErr w:type="spellStart"/>
-      <w:r>
-        <w:t>Dotnet</w:t>
-      </w:r>
-      <w:proofErr w:type="spellEnd"/>
-      <w:r>
-        <w:t xml:space="preserve"> </w:t>
-      </w:r>
-      <w:proofErr w:type="spellStart"/>
-      <w:r>
-        <w:t>ef</w:t>
-      </w:r>
-      <w:proofErr w:type="spellEnd"/>
-      <w:r>
-        <w:t xml:space="preserve"> database update</w:t>
+        <w:t>Dotnet ef database update</w:t>
       </w:r>
     </w:p>
     <w:p/>
@@ -533,69 +289,22 @@
     </w:p>
     <w:p>
       <w:r>
-        <w:t xml:space="preserve">In the </w:t>
-      </w:r>
-      <w:proofErr w:type="spellStart"/>
-      <w:r>
-        <w:t>Startup.cs</w:t>
-      </w:r>
-      <w:proofErr w:type="spellEnd"/>
-      <w:r>
-        <w:t xml:space="preserve"> file we tell the application about the </w:t>
-      </w:r>
-      <w:proofErr w:type="spellStart"/>
-      <w:r>
-        <w:t>IAuthRepository</w:t>
-      </w:r>
-      <w:proofErr w:type="spellEnd"/>
-      <w:r>
-        <w:t xml:space="preserve"> and </w:t>
-      </w:r>
-      <w:proofErr w:type="spellStart"/>
-      <w:r>
-        <w:t>AuthRepository</w:t>
-      </w:r>
-      <w:proofErr w:type="spellEnd"/>
-      <w:r>
-        <w:t xml:space="preserve"> classes.</w:t>
-      </w:r>
-    </w:p>
-    <w:p>
-      <w:proofErr w:type="spellStart"/>
-      <w:r>
-        <w:t>services.AddScoped</w:t>
-      </w:r>
-      <w:proofErr w:type="spellEnd"/>
-      <w:r>
-        <w:t xml:space="preserve"> – service created once per </w:t>
-      </w:r>
-      <w:proofErr w:type="gramStart"/>
-      <w:r>
-        <w:t>request  (</w:t>
-      </w:r>
-      <w:proofErr w:type="gramEnd"/>
-      <w:r>
-        <w:t>this one used)</w:t>
-      </w:r>
-    </w:p>
-    <w:p>
-      <w:proofErr w:type="spellStart"/>
-      <w:r>
-        <w:t>services.AddTransient</w:t>
-      </w:r>
-      <w:proofErr w:type="spellEnd"/>
-      <w:r>
-        <w:t xml:space="preserve"> – service created each time</w:t>
-      </w:r>
-    </w:p>
-    <w:p>
-      <w:proofErr w:type="spellStart"/>
-      <w:r>
-        <w:t>services.AddSingleton</w:t>
-      </w:r>
-      <w:proofErr w:type="spellEnd"/>
-      <w:r>
-        <w:t xml:space="preserve"> – service created once.</w:t>
+        <w:t>In the Startup.cs file we tell the application about the IAuthRepository and AuthRepository classes.</w:t>
+      </w:r>
+    </w:p>
+    <w:p>
+      <w:r>
+        <w:t>services.AddScoped – service created once per request  (this one used)</w:t>
+      </w:r>
+    </w:p>
+    <w:p>
+      <w:r>
+        <w:t>services.AddTransient – service created each time</w:t>
+      </w:r>
+    </w:p>
+    <w:p>
+      <w:r>
+        <w:t>services.AddSingleton – service created once.</w:t>
       </w:r>
     </w:p>
     <w:p>
@@ -616,13 +325,8 @@
           <w:bottom w:val="single" w:sz="6" w:space="1" w:color="auto"/>
         </w:pBdr>
       </w:pPr>
-      <w:proofErr w:type="spellStart"/>
-      <w:r>
-        <w:t>ControllerBase</w:t>
-      </w:r>
-      <w:proofErr w:type="spellEnd"/>
-      <w:r>
-        <w:t xml:space="preserve"> – without view support</w:t>
+      <w:r>
+        <w:t>ControllerBase – without view support</w:t>
       </w:r>
     </w:p>
     <w:p>
@@ -645,15 +349,7 @@
         <w:pStyle w:val="NormalWeb"/>
       </w:pPr>
       <w:r>
-        <w:t xml:space="preserve">The solution is to create a Data Transfer Object that can hold all the data for the call. It needs to be </w:t>
-      </w:r>
-      <w:proofErr w:type="spellStart"/>
-      <w:r>
-        <w:t>serializable</w:t>
-      </w:r>
-      <w:proofErr w:type="spellEnd"/>
-      <w:r>
-        <w:t xml:space="preserve"> to go across the connection. Usually an assembler is used on the server side to transfer data between the DTO and any domain objects.</w:t>
+        <w:t>The solution is to create a Data Transfer Object that can hold all the data for the call. It needs to be serializable to go across the connection. Usually an assembler is used on the server side to transfer data between the DTO and any domain objects.</w:t>
       </w:r>
     </w:p>
     <w:p>
@@ -685,28 +381,7 @@
     </w:p>
     <w:p>
       <w:r>
-        <w:t>[</w:t>
-      </w:r>
-      <w:proofErr w:type="spellStart"/>
-      <w:r>
-        <w:t>ApiController</w:t>
-      </w:r>
-      <w:proofErr w:type="spellEnd"/>
-      <w:proofErr w:type="gramStart"/>
-      <w:r>
-        <w:t>]  allows</w:t>
-      </w:r>
-      <w:proofErr w:type="gramEnd"/>
-      <w:r>
-        <w:t xml:space="preserve"> </w:t>
-      </w:r>
-      <w:proofErr w:type="spellStart"/>
-      <w:r>
-        <w:t>asp.net.core.mvc</w:t>
-      </w:r>
-      <w:proofErr w:type="spellEnd"/>
-      <w:r>
-        <w:t xml:space="preserve"> to infer where the data is coming from in terms of parameters for a method</w:t>
+        <w:t>[ApiController]  allows asp.net.core.mvc to infer where the data is coming from in terms of parameters for a method</w:t>
       </w:r>
     </w:p>
     <w:p>
@@ -716,20 +391,7 @@
         </w:pBdr>
       </w:pPr>
       <w:r>
-        <w:t>Could use if (</w:t>
-      </w:r>
-      <w:proofErr w:type="gramStart"/>
-      <w:r>
-        <w:t>!</w:t>
-      </w:r>
-      <w:proofErr w:type="spellStart"/>
-      <w:r>
-        <w:t>ModelState.IsValid</w:t>
-      </w:r>
-      <w:proofErr w:type="spellEnd"/>
-      <w:proofErr w:type="gramEnd"/>
-      <w:r>
-        <w:t>) inside to validate the request</w:t>
+        <w:t>Could use if (!ModelState.IsValid) inside to validate the request</w:t>
       </w:r>
     </w:p>
     <w:p>
@@ -752,15 +414,7 @@
     </w:p>
     <w:p>
       <w:r>
-        <w:t xml:space="preserve">JWTs – </w:t>
-      </w:r>
-      <w:proofErr w:type="spellStart"/>
-      <w:r>
-        <w:t>Json</w:t>
-      </w:r>
-      <w:proofErr w:type="spellEnd"/>
-      <w:r>
-        <w:t xml:space="preserve"> Web Tokens</w:t>
+        <w:t>JWTs – Json Web Tokens</w:t>
       </w:r>
     </w:p>
     <w:p>
@@ -881,38 +535,18 @@
     </w:p>
     <w:p/>
     <w:p>
-      <w:proofErr w:type="spellStart"/>
-      <w:r>
-        <w:t>Nbf</w:t>
-      </w:r>
-      <w:proofErr w:type="spellEnd"/>
-      <w:r>
-        <w:t xml:space="preserve"> – not </w:t>
-      </w:r>
-      <w:proofErr w:type="spellStart"/>
-      <w:r>
-        <w:t>befor</w:t>
-      </w:r>
-      <w:proofErr w:type="spellEnd"/>
-    </w:p>
-    <w:p>
-      <w:proofErr w:type="spellStart"/>
-      <w:r>
-        <w:t>Exp</w:t>
-      </w:r>
-      <w:proofErr w:type="spellEnd"/>
-      <w:r>
-        <w:t xml:space="preserve"> - expiration</w:t>
-      </w:r>
-    </w:p>
-    <w:p>
-      <w:proofErr w:type="spellStart"/>
-      <w:r>
-        <w:t>Iat</w:t>
-      </w:r>
-      <w:proofErr w:type="spellEnd"/>
-      <w:r>
-        <w:t xml:space="preserve"> = issued at</w:t>
+      <w:r>
+        <w:t>Nbf – not befor</w:t>
+      </w:r>
+    </w:p>
+    <w:p>
+      <w:r>
+        <w:t>Exp - expiration</w:t>
+      </w:r>
+    </w:p>
+    <w:p>
+      <w:r>
+        <w:t>Iat = issued at</w:t>
       </w:r>
     </w:p>
     <w:p>
@@ -987,27 +621,14 @@
     </w:p>
     <w:p/>
     <w:p>
-      <w:proofErr w:type="spellStart"/>
-      <w:r>
-        <w:t>Git</w:t>
-      </w:r>
-      <w:proofErr w:type="spellEnd"/>
-      <w:r>
-        <w:t xml:space="preserve"> –</w:t>
+      <w:r>
+        <w:t>Git –</w:t>
       </w:r>
     </w:p>
     <w:p/>
     <w:p>
       <w:r>
-        <w:t xml:space="preserve">+ </w:t>
-      </w:r>
-      <w:proofErr w:type="gramStart"/>
-      <w:r>
-        <w:t>to</w:t>
-      </w:r>
-      <w:proofErr w:type="gramEnd"/>
-      <w:r>
-        <w:t xml:space="preserve"> stage changes, give name.  Check </w:t>
+        <w:t xml:space="preserve">+ to stage changes, give name.  Check </w:t>
       </w:r>
       <w:r>
         <w:rPr>
@@ -1298,23 +919,7 @@
     </w:p>
     <w:p>
       <w:r>
-        <w:t>#</w:t>
-      </w:r>
-      <w:proofErr w:type="spellStart"/>
-      <w:r>
-        <w:t>loginForm</w:t>
-      </w:r>
-      <w:proofErr w:type="spellEnd"/>
-      <w:r>
-        <w:t xml:space="preserve"> = “</w:t>
-      </w:r>
-      <w:proofErr w:type="spellStart"/>
-      <w:r>
-        <w:t>ngForm</w:t>
-      </w:r>
-      <w:proofErr w:type="spellEnd"/>
-      <w:r>
-        <w:t>”</w:t>
+        <w:t>#loginForm = “ngForm”</w:t>
       </w:r>
     </w:p>
     <w:p>
@@ -1322,262 +927,77 @@
         <w:t>Validation</w:t>
       </w:r>
       <w:r>
-        <w:t xml:space="preserve"> – these were </w:t>
-      </w:r>
-      <w:proofErr w:type="spellStart"/>
-      <w:r>
-        <w:t>demo’ed</w:t>
-      </w:r>
-      <w:proofErr w:type="spellEnd"/>
-      <w:r>
-        <w:t>, you can see the values as the inputs are entered</w:t>
-      </w:r>
-    </w:p>
-    <w:p>
-      <w:r>
-        <w:t>&lt;</w:t>
-      </w:r>
-      <w:proofErr w:type="gramStart"/>
-      <w:r>
-        <w:t>pre</w:t>
-      </w:r>
-      <w:proofErr w:type="gramEnd"/>
-      <w:r>
-        <w:t>&gt;</w:t>
-      </w:r>
-    </w:p>
-    <w:p>
-      <w:proofErr w:type="spellStart"/>
-      <w:r>
-        <w:t>FormStates</w:t>
-      </w:r>
-      <w:proofErr w:type="spellEnd"/>
-      <w:r>
-        <w:t xml:space="preserve"> angular keeps track of</w:t>
-      </w:r>
-    </w:p>
-    <w:p>
-      <w:r>
-        <w:t>Form Valid: {</w:t>
-      </w:r>
-      <w:proofErr w:type="gramStart"/>
-      <w:r>
-        <w:t xml:space="preserve">{ </w:t>
-      </w:r>
-      <w:proofErr w:type="spellStart"/>
-      <w:r>
-        <w:t>loginForm.valid</w:t>
-      </w:r>
-      <w:proofErr w:type="spellEnd"/>
-      <w:proofErr w:type="gramEnd"/>
-      <w:r>
-        <w:t>}}</w:t>
-      </w:r>
-    </w:p>
-    <w:p>
-      <w:r>
-        <w:t>Form Touched: {</w:t>
-      </w:r>
-      <w:proofErr w:type="gramStart"/>
-      <w:r>
-        <w:t xml:space="preserve">{ </w:t>
-      </w:r>
-      <w:proofErr w:type="spellStart"/>
-      <w:r>
-        <w:t>loginForm.touched</w:t>
-      </w:r>
-      <w:proofErr w:type="spellEnd"/>
-      <w:proofErr w:type="gramEnd"/>
-      <w:r>
-        <w:t>}}</w:t>
-      </w:r>
-    </w:p>
-    <w:p>
-      <w:r>
-        <w:t>Form Dirty: {</w:t>
-      </w:r>
-      <w:proofErr w:type="gramStart"/>
-      <w:r>
-        <w:t xml:space="preserve">{ </w:t>
-      </w:r>
-      <w:proofErr w:type="spellStart"/>
-      <w:r>
-        <w:t>loginForm.dirty</w:t>
-      </w:r>
-      <w:proofErr w:type="spellEnd"/>
-      <w:proofErr w:type="gramEnd"/>
-      <w:r>
-        <w:t>}}</w:t>
-      </w:r>
-    </w:p>
-    <w:p>
-      <w:r>
-        <w:t>Form Values: {</w:t>
-      </w:r>
-      <w:proofErr w:type="gramStart"/>
-      <w:r>
-        <w:t xml:space="preserve">{ </w:t>
-      </w:r>
-      <w:proofErr w:type="spellStart"/>
-      <w:r>
-        <w:t>loginForm.value</w:t>
-      </w:r>
-      <w:proofErr w:type="spellEnd"/>
-      <w:proofErr w:type="gramEnd"/>
-      <w:r>
-        <w:t xml:space="preserve"> | </w:t>
-      </w:r>
-      <w:proofErr w:type="spellStart"/>
-      <w:r>
-        <w:t>json</w:t>
-      </w:r>
-      <w:proofErr w:type="spellEnd"/>
-      <w:r>
-        <w:t>}}</w:t>
-      </w:r>
-    </w:p>
-    <w:p>
-      <w:r>
-        <w:t>Username Valid: {</w:t>
-      </w:r>
-      <w:proofErr w:type="gramStart"/>
-      <w:r>
-        <w:t xml:space="preserve">{ </w:t>
-      </w:r>
-      <w:proofErr w:type="spellStart"/>
-      <w:r>
-        <w:t>username.valid</w:t>
-      </w:r>
-      <w:proofErr w:type="spellEnd"/>
-      <w:proofErr w:type="gramEnd"/>
-      <w:r>
-        <w:t>}}</w:t>
-      </w:r>
-    </w:p>
-    <w:p>
-      <w:r>
-        <w:t>Username Touched: {</w:t>
-      </w:r>
-      <w:proofErr w:type="gramStart"/>
-      <w:r>
-        <w:t xml:space="preserve">{ </w:t>
-      </w:r>
-      <w:proofErr w:type="spellStart"/>
-      <w:r>
-        <w:t>username.touched</w:t>
-      </w:r>
-      <w:proofErr w:type="spellEnd"/>
-      <w:proofErr w:type="gramEnd"/>
-      <w:r>
-        <w:t>}}</w:t>
-      </w:r>
-    </w:p>
-    <w:p>
-      <w:r>
-        <w:t>Username Dirty: {</w:t>
-      </w:r>
-      <w:proofErr w:type="gramStart"/>
-      <w:r>
-        <w:t xml:space="preserve">{ </w:t>
-      </w:r>
-      <w:proofErr w:type="spellStart"/>
-      <w:r>
-        <w:t>username.dirty</w:t>
-      </w:r>
-      <w:proofErr w:type="spellEnd"/>
-      <w:proofErr w:type="gramEnd"/>
-      <w:r>
-        <w:t>}}</w:t>
-      </w:r>
-    </w:p>
-    <w:p>
-      <w:r>
-        <w:t>Username Value: {</w:t>
-      </w:r>
-      <w:proofErr w:type="gramStart"/>
-      <w:r>
-        <w:t xml:space="preserve">{ </w:t>
-      </w:r>
-      <w:proofErr w:type="spellStart"/>
-      <w:r>
-        <w:t>username.value</w:t>
-      </w:r>
-      <w:proofErr w:type="spellEnd"/>
-      <w:proofErr w:type="gramEnd"/>
-      <w:r>
-        <w:t>}}</w:t>
-      </w:r>
-    </w:p>
-    <w:p>
-      <w:r>
-        <w:t>Password Valid: {</w:t>
-      </w:r>
-      <w:proofErr w:type="gramStart"/>
-      <w:r>
-        <w:t xml:space="preserve">{ </w:t>
-      </w:r>
-      <w:proofErr w:type="spellStart"/>
-      <w:r>
-        <w:t>password.valid</w:t>
-      </w:r>
-      <w:proofErr w:type="spellEnd"/>
-      <w:proofErr w:type="gramEnd"/>
-      <w:r>
-        <w:t>}}</w:t>
-      </w:r>
-    </w:p>
-    <w:p>
-      <w:r>
-        <w:t>Password Touched: {</w:t>
-      </w:r>
-      <w:proofErr w:type="gramStart"/>
-      <w:r>
-        <w:t xml:space="preserve">{ </w:t>
-      </w:r>
-      <w:proofErr w:type="spellStart"/>
-      <w:r>
-        <w:t>password.touched</w:t>
-      </w:r>
-      <w:proofErr w:type="spellEnd"/>
-      <w:proofErr w:type="gramEnd"/>
-      <w:r>
-        <w:t>}}</w:t>
-      </w:r>
-    </w:p>
-    <w:p>
-      <w:r>
-        <w:t>Password Dirty: {</w:t>
-      </w:r>
-      <w:proofErr w:type="gramStart"/>
-      <w:r>
-        <w:t xml:space="preserve">{ </w:t>
-      </w:r>
-      <w:proofErr w:type="spellStart"/>
-      <w:r>
-        <w:t>password.dirty</w:t>
-      </w:r>
-      <w:proofErr w:type="spellEnd"/>
-      <w:proofErr w:type="gramEnd"/>
-      <w:r>
-        <w:t>}}</w:t>
-      </w:r>
-    </w:p>
-    <w:p>
-      <w:r>
-        <w:t>Password Value: {</w:t>
-      </w:r>
-      <w:proofErr w:type="gramStart"/>
-      <w:r>
-        <w:t xml:space="preserve">{ </w:t>
-      </w:r>
-      <w:proofErr w:type="spellStart"/>
-      <w:r>
-        <w:t>password.value</w:t>
-      </w:r>
-      <w:proofErr w:type="spellEnd"/>
-      <w:proofErr w:type="gramEnd"/>
-      <w:r>
-        <w:t>}}</w:t>
+        <w:t xml:space="preserve"> – these were demo’ed, you can see the values as the inputs are entered</w:t>
+      </w:r>
+    </w:p>
+    <w:p>
+      <w:r>
+        <w:t>&lt;pre&gt;</w:t>
+      </w:r>
+    </w:p>
+    <w:p>
+      <w:r>
+        <w:t>FormStates angular keeps track of</w:t>
+      </w:r>
+    </w:p>
+    <w:p>
+      <w:r>
+        <w:t>Form Valid: {{ loginForm.valid}}</w:t>
+      </w:r>
+    </w:p>
+    <w:p>
+      <w:r>
+        <w:t>Form Touched: {{ loginForm.touched}}</w:t>
+      </w:r>
+    </w:p>
+    <w:p>
+      <w:r>
+        <w:t>Form Dirty: {{ loginForm.dirty}}</w:t>
+      </w:r>
+    </w:p>
+    <w:p>
+      <w:r>
+        <w:t>Form Values: {{ loginForm.value | json}}</w:t>
+      </w:r>
+    </w:p>
+    <w:p>
+      <w:r>
+        <w:t>Username Valid: {{ username.valid}}</w:t>
+      </w:r>
+    </w:p>
+    <w:p>
+      <w:r>
+        <w:t>Username Touched: {{ username.touched}}</w:t>
+      </w:r>
+    </w:p>
+    <w:p>
+      <w:r>
+        <w:t>Username Dirty: {{ username.dirty}}</w:t>
+      </w:r>
+    </w:p>
+    <w:p>
+      <w:r>
+        <w:t>Username Value: {{ username.value}}</w:t>
+      </w:r>
+    </w:p>
+    <w:p>
+      <w:r>
+        <w:t>Password Valid: {{ password.valid}}</w:t>
+      </w:r>
+    </w:p>
+    <w:p>
+      <w:r>
+        <w:t>Password Touched: {{ password.touched}}</w:t>
+      </w:r>
+    </w:p>
+    <w:p>
+      <w:r>
+        <w:t>Password Dirty: {{ password.dirty}}</w:t>
+      </w:r>
+    </w:p>
+    <w:p>
+      <w:r>
+        <w:t>Password Value: {{ password.value}}</w:t>
       </w:r>
     </w:p>
     <w:p>
@@ -1600,33 +1020,14 @@
       </w:r>
     </w:p>
     <w:p>
-      <w:proofErr w:type="gramStart"/>
-      <w:r>
-        <w:t>@</w:t>
-      </w:r>
-      <w:proofErr w:type="spellStart"/>
-      <w:r>
-        <w:t>Injectible</w:t>
-      </w:r>
-      <w:proofErr w:type="spellEnd"/>
-      <w:r>
-        <w:t>({</w:t>
-      </w:r>
-      <w:proofErr w:type="gramEnd"/>
+      <w:r>
+        <w:t>@Injectible({</w:t>
+      </w:r>
     </w:p>
     <w:p>
       <w:r>
         <w:tab/>
-      </w:r>
-      <w:proofErr w:type="spellStart"/>
-      <w:proofErr w:type="gramStart"/>
-      <w:r>
-        <w:t>providedIn</w:t>
-      </w:r>
-      <w:proofErr w:type="spellEnd"/>
-      <w:proofErr w:type="gramEnd"/>
-      <w:r>
-        <w:t>: ‘</w:t>
+        <w:t>providedIn: ‘</w:t>
       </w:r>
       <w:r>
         <w:rPr>
@@ -1647,24 +1048,8 @@
         <w:rPr>
           <w:highlight w:val="yellow"/>
         </w:rPr>
-        <w:t xml:space="preserve">Root </w:t>
-      </w:r>
-      <w:proofErr w:type="gramStart"/>
-      <w:r>
-        <w:rPr>
-          <w:highlight w:val="yellow"/>
-        </w:rPr>
-        <w:t xml:space="preserve">is  </w:t>
-      </w:r>
-      <w:proofErr w:type="spellStart"/>
-      <w:r>
-        <w:rPr>
-          <w:highlight w:val="yellow"/>
-        </w:rPr>
-        <w:t>app.module.ts</w:t>
-      </w:r>
-      <w:proofErr w:type="spellEnd"/>
-      <w:proofErr w:type="gramEnd"/>
+        <w:t>Root is  app.module.ts</w:t>
+      </w:r>
     </w:p>
     <w:p>
       <w:r>
@@ -1695,112 +1080,33 @@
     </w:p>
     <w:p>
       <w:r>
-        <w:t>!!</w:t>
-      </w:r>
-      <w:proofErr w:type="gramStart"/>
-      <w:r>
-        <w:t>token</w:t>
-      </w:r>
-      <w:proofErr w:type="gramEnd"/>
-      <w:r>
-        <w:t xml:space="preserve"> – if value in token return true</w:t>
-      </w:r>
-    </w:p>
-    <w:p>
-      <w:r>
-        <w:t>*</w:t>
-      </w:r>
-      <w:proofErr w:type="spellStart"/>
-      <w:r>
-        <w:t>ngIf</w:t>
-      </w:r>
-      <w:proofErr w:type="spellEnd"/>
-      <w:r>
-        <w:t xml:space="preserve"> – structural directive</w:t>
-      </w:r>
-      <w:r>
-        <w:t xml:space="preserve"> – directly change the </w:t>
-      </w:r>
-      <w:proofErr w:type="spellStart"/>
-      <w:proofErr w:type="gramStart"/>
-      <w:r>
-        <w:t>dom</w:t>
-      </w:r>
-      <w:proofErr w:type="spellEnd"/>
-      <w:proofErr w:type="gramEnd"/>
-      <w:r>
-        <w:t xml:space="preserve"> (domain object model)</w:t>
+        <w:t>!!token – if value in token return true</w:t>
+      </w:r>
+    </w:p>
+    <w:p>
+      <w:r>
+        <w:t>*ngIf – structural directive</w:t>
+      </w:r>
+      <w:r>
+        <w:t xml:space="preserve"> – directly change the dom (domain object model)</w:t>
       </w:r>
     </w:p>
     <w:p/>
     <w:p/>
     <w:p>
       <w:r>
-        <w:t xml:space="preserve">4 parts to Output in </w:t>
-      </w:r>
-      <w:proofErr w:type="spellStart"/>
-      <w:r>
-        <w:t>ts</w:t>
-      </w:r>
-      <w:proofErr w:type="spellEnd"/>
-      <w:r>
-        <w:t xml:space="preserve"> module</w:t>
-      </w:r>
-    </w:p>
-    <w:p>
-      <w:r>
-        <w:t xml:space="preserve">@Output </w:t>
-      </w:r>
-      <w:proofErr w:type="spellStart"/>
-      <w:r>
-        <w:t>cancelRegister</w:t>
-      </w:r>
-      <w:proofErr w:type="spellEnd"/>
-      <w:r>
-        <w:t xml:space="preserve"> = new </w:t>
-      </w:r>
-      <w:proofErr w:type="spellStart"/>
-      <w:proofErr w:type="gramStart"/>
-      <w:r>
-        <w:t>EventEmitter</w:t>
-      </w:r>
-      <w:proofErr w:type="spellEnd"/>
-      <w:r>
-        <w:t>(</w:t>
-      </w:r>
-      <w:proofErr w:type="gramEnd"/>
-      <w:r>
-        <w:t>);</w:t>
+        <w:t>4 parts to Output in ts module</w:t>
+      </w:r>
+    </w:p>
+    <w:p>
+      <w:r>
+        <w:t>@Output cancelRegister = new EventEmitter();</w:t>
       </w:r>
     </w:p>
     <w:p>
       <w:r>
         <w:tab/>
-        <w:t>(</w:t>
-      </w:r>
-      <w:proofErr w:type="gramStart"/>
-      <w:r>
-        <w:t>this</w:t>
-      </w:r>
-      <w:proofErr w:type="gramEnd"/>
-      <w:r>
-        <w:t xml:space="preserve"> will bring in import{ Component, </w:t>
-      </w:r>
-      <w:proofErr w:type="spellStart"/>
-      <w:r>
-        <w:t>OnInit</w:t>
-      </w:r>
-      <w:proofErr w:type="spellEnd"/>
-      <w:r>
-        <w:t xml:space="preserve">, Input, </w:t>
-      </w:r>
-      <w:proofErr w:type="spellStart"/>
-      <w:r>
-        <w:t>EventEmitter</w:t>
-      </w:r>
-      <w:proofErr w:type="spellEnd"/>
-      <w:r>
-        <w:t>, Output} from ‘@angular/core’;</w:t>
+        <w:t>(this will bring in import{ Component, OnInit, Input, EventEmitter, Output} from ‘@angular/core’;</w:t>
       </w:r>
     </w:p>
     <w:p>
@@ -1882,48 +1188,7 @@
           <w:sz w:val="24"/>
           <w:szCs w:val="24"/>
         </w:rPr>
-        <w:t>Properties\</w:t>
-      </w:r>
-      <w:proofErr w:type="spellStart"/>
-      <w:r>
-        <w:rPr>
-          <w:sz w:val="24"/>
-          <w:szCs w:val="24"/>
-        </w:rPr>
-        <w:t>launchSettings.json</w:t>
-      </w:r>
-      <w:proofErr w:type="spellEnd"/>
-      <w:r>
-        <w:rPr>
-          <w:sz w:val="24"/>
-          <w:szCs w:val="24"/>
-        </w:rPr>
-        <w:t xml:space="preserve"> –“</w:t>
-      </w:r>
-      <w:proofErr w:type="spellStart"/>
-      <w:r>
-        <w:rPr>
-          <w:sz w:val="24"/>
-          <w:szCs w:val="24"/>
-        </w:rPr>
-        <w:t>environmentVariables</w:t>
-      </w:r>
-      <w:proofErr w:type="spellEnd"/>
-      <w:proofErr w:type="gramStart"/>
-      <w:r>
-        <w:rPr>
-          <w:sz w:val="24"/>
-          <w:szCs w:val="24"/>
-        </w:rPr>
-        <w:t>”:</w:t>
-      </w:r>
-      <w:proofErr w:type="gramEnd"/>
-      <w:r>
-        <w:rPr>
-          <w:sz w:val="24"/>
-          <w:szCs w:val="24"/>
-        </w:rPr>
-        <w:t>{</w:t>
+        <w:t>Properties\launchSettings.json –“environmentVariables”:{</w:t>
       </w:r>
     </w:p>
     <w:p>
@@ -1971,36 +1236,13 @@
       </w:r>
     </w:p>
     <w:p>
-      <w:proofErr w:type="spellStart"/>
-      <w:proofErr w:type="gramStart"/>
-      <w:r>
-        <w:t>app.UseExceptionHandler</w:t>
-      </w:r>
-      <w:proofErr w:type="spellEnd"/>
-      <w:r>
-        <w:t>(</w:t>
-      </w:r>
-      <w:proofErr w:type="gramEnd"/>
-      <w:r>
-        <w:t>);</w:t>
-      </w:r>
-    </w:p>
-    <w:p>
-      <w:proofErr w:type="gramStart"/>
-      <w:r>
-        <w:t>without</w:t>
-      </w:r>
-      <w:proofErr w:type="gramEnd"/>
-      <w:r>
-        <w:t xml:space="preserve"> further configuration in the Configure section of </w:t>
-      </w:r>
-      <w:proofErr w:type="spellStart"/>
-      <w:r>
-        <w:t>startup.cs</w:t>
-      </w:r>
-      <w:proofErr w:type="spellEnd"/>
-      <w:r>
-        <w:t>, would generate 500 Internal Server errors, but would be handled globally rather than being unhandled.</w:t>
+      <w:r>
+        <w:t>app.UseExceptionHandler();</w:t>
+      </w:r>
+    </w:p>
+    <w:p>
+      <w:r>
+        <w:t>without further configuration in the Configure section of startup.cs, would generate 500 Internal Server errors, but would be handled globally rather than being unhandled.</w:t>
       </w:r>
     </w:p>
     <w:p>
@@ -2286,7 +1528,6 @@
           <w:szCs w:val="24"/>
         </w:rPr>
       </w:pPr>
-      <w:proofErr w:type="spellStart"/>
       <w:r>
         <w:rPr>
           <w:b/>
@@ -2295,37 +1536,20 @@
         </w:rPr>
         <w:t>AlertifyJS</w:t>
       </w:r>
-      <w:proofErr w:type="spellEnd"/>
-    </w:p>
-    <w:p>
-      <w:pPr>
-        <w:rPr>
-          <w:sz w:val="24"/>
-          <w:szCs w:val="24"/>
-        </w:rPr>
-      </w:pPr>
-      <w:r>
-        <w:rPr>
-          <w:sz w:val="24"/>
-          <w:szCs w:val="24"/>
-        </w:rPr>
-        <w:t xml:space="preserve">Setup </w:t>
-      </w:r>
-      <w:proofErr w:type="spellStart"/>
-      <w:r>
-        <w:rPr>
-          <w:sz w:val="24"/>
-          <w:szCs w:val="24"/>
-        </w:rPr>
-        <w:t>alertify</w:t>
-      </w:r>
-      <w:proofErr w:type="spellEnd"/>
-      <w:r>
-        <w:rPr>
-          <w:sz w:val="24"/>
-          <w:szCs w:val="24"/>
-        </w:rPr>
-        <w:t xml:space="preserve"> as a s</w:t>
+    </w:p>
+    <w:p>
+      <w:pPr>
+        <w:rPr>
+          <w:sz w:val="24"/>
+          <w:szCs w:val="24"/>
+        </w:rPr>
+      </w:pPr>
+      <w:r>
+        <w:rPr>
+          <w:sz w:val="24"/>
+          <w:szCs w:val="24"/>
+        </w:rPr>
+        <w:t>Setup alertify as a s</w:t>
       </w:r>
       <w:r>
         <w:rPr>
@@ -2355,71 +1579,7 @@
           <w:sz w:val="24"/>
           <w:szCs w:val="24"/>
         </w:rPr>
-        <w:t xml:space="preserve">In </w:t>
-      </w:r>
-      <w:proofErr w:type="spellStart"/>
-      <w:r>
-        <w:rPr>
-          <w:sz w:val="24"/>
-          <w:szCs w:val="24"/>
-        </w:rPr>
-        <w:t>DatingApp</w:t>
-      </w:r>
-      <w:proofErr w:type="spellEnd"/>
-      <w:r>
-        <w:rPr>
-          <w:sz w:val="24"/>
-          <w:szCs w:val="24"/>
-        </w:rPr>
-        <w:t xml:space="preserve">-Spa, in </w:t>
-      </w:r>
-      <w:proofErr w:type="spellStart"/>
-      <w:r>
-        <w:rPr>
-          <w:sz w:val="24"/>
-          <w:szCs w:val="24"/>
-        </w:rPr>
-        <w:t>angular.json</w:t>
-      </w:r>
-      <w:proofErr w:type="spellEnd"/>
-      <w:r>
-        <w:rPr>
-          <w:sz w:val="24"/>
-          <w:szCs w:val="24"/>
-        </w:rPr>
-        <w:t xml:space="preserve"> file – open “scripts”, add “</w:t>
-      </w:r>
-      <w:proofErr w:type="spellStart"/>
-      <w:r>
-        <w:rPr>
-          <w:sz w:val="24"/>
-          <w:szCs w:val="24"/>
-        </w:rPr>
-        <w:t>node_modules</w:t>
-      </w:r>
-      <w:proofErr w:type="spellEnd"/>
-      <w:r>
-        <w:rPr>
-          <w:sz w:val="24"/>
-          <w:szCs w:val="24"/>
-        </w:rPr>
-        <w:t>/</w:t>
-      </w:r>
-      <w:proofErr w:type="spellStart"/>
-      <w:r>
-        <w:rPr>
-          <w:sz w:val="24"/>
-          <w:szCs w:val="24"/>
-        </w:rPr>
-        <w:t>alertifyjs</w:t>
-      </w:r>
-      <w:proofErr w:type="spellEnd"/>
-      <w:r>
-        <w:rPr>
-          <w:sz w:val="24"/>
-          <w:szCs w:val="24"/>
-        </w:rPr>
-        <w:t>/build/alerrtify.min.js”</w:t>
+        <w:t>In DatingApp-Spa, in angular.json file – open “scripts”, add “node_modules/alertifyjs/build/alerrtify.min.js”</w:t>
       </w:r>
     </w:p>
     <w:p>
@@ -2435,23 +1595,7 @@
           <w:szCs w:val="24"/>
         </w:rPr>
         <w:lastRenderedPageBreak/>
-        <w:t xml:space="preserve">In </w:t>
-      </w:r>
-      <w:proofErr w:type="spellStart"/>
-      <w:r>
-        <w:rPr>
-          <w:sz w:val="24"/>
-          <w:szCs w:val="24"/>
-        </w:rPr>
-        <w:t>DatingApp</w:t>
-      </w:r>
-      <w:proofErr w:type="spellEnd"/>
-      <w:r>
-        <w:rPr>
-          <w:sz w:val="24"/>
-          <w:szCs w:val="24"/>
-        </w:rPr>
-        <w:t>-Spa in styles.css</w:t>
+        <w:t>In DatingApp-Spa in styles.css</w:t>
       </w:r>
     </w:p>
     <w:p>
@@ -2482,71 +1626,7 @@
           <w:szCs w:val="24"/>
         </w:rPr>
         <w:tab/>
-        <w:t>@import ‘</w:t>
-      </w:r>
-      <w:proofErr w:type="gramStart"/>
-      <w:r>
-        <w:rPr>
-          <w:sz w:val="24"/>
-          <w:szCs w:val="24"/>
-        </w:rPr>
-        <w:t>..</w:t>
-      </w:r>
-      <w:proofErr w:type="gramEnd"/>
-      <w:r>
-        <w:rPr>
-          <w:sz w:val="24"/>
-          <w:szCs w:val="24"/>
-        </w:rPr>
-        <w:t>/</w:t>
-      </w:r>
-      <w:proofErr w:type="spellStart"/>
-      <w:r>
-        <w:rPr>
-          <w:sz w:val="24"/>
-          <w:szCs w:val="24"/>
-        </w:rPr>
-        <w:t>node_modules</w:t>
-      </w:r>
-      <w:proofErr w:type="spellEnd"/>
-      <w:r>
-        <w:rPr>
-          <w:sz w:val="24"/>
-          <w:szCs w:val="24"/>
-        </w:rPr>
-        <w:t>/</w:t>
-      </w:r>
-      <w:proofErr w:type="spellStart"/>
-      <w:r>
-        <w:rPr>
-          <w:sz w:val="24"/>
-          <w:szCs w:val="24"/>
-        </w:rPr>
-        <w:t>alertify</w:t>
-      </w:r>
-      <w:proofErr w:type="spellEnd"/>
-      <w:r>
-        <w:rPr>
-          <w:sz w:val="24"/>
-          <w:szCs w:val="24"/>
-        </w:rPr>
-        <w:t>/build/</w:t>
-      </w:r>
-      <w:proofErr w:type="spellStart"/>
-      <w:r>
-        <w:rPr>
-          <w:sz w:val="24"/>
-          <w:szCs w:val="24"/>
-        </w:rPr>
-        <w:t>css</w:t>
-      </w:r>
-      <w:proofErr w:type="spellEnd"/>
-      <w:r>
-        <w:rPr>
-          <w:sz w:val="24"/>
-          <w:szCs w:val="24"/>
-        </w:rPr>
-        <w:t>/alertify.min.css’’</w:t>
+        <w:t>@import ‘../node_modules/alertify/build/css/alertify.min.css’’</w:t>
       </w:r>
     </w:p>
     <w:p>
@@ -2562,151 +1642,53 @@
           <w:szCs w:val="24"/>
         </w:rPr>
         <w:tab/>
-        <w:t>@import ‘</w:t>
-      </w:r>
-      <w:proofErr w:type="gramStart"/>
-      <w:r>
-        <w:rPr>
-          <w:sz w:val="24"/>
-          <w:szCs w:val="24"/>
-        </w:rPr>
-        <w:t>..</w:t>
-      </w:r>
-      <w:proofErr w:type="gramEnd"/>
-      <w:r>
-        <w:rPr>
-          <w:sz w:val="24"/>
-          <w:szCs w:val="24"/>
-        </w:rPr>
-        <w:t>/</w:t>
-      </w:r>
-      <w:proofErr w:type="spellStart"/>
-      <w:r>
-        <w:rPr>
-          <w:sz w:val="24"/>
-          <w:szCs w:val="24"/>
-        </w:rPr>
-        <w:t>node_modules</w:t>
-      </w:r>
-      <w:proofErr w:type="spellEnd"/>
-      <w:r>
-        <w:rPr>
-          <w:sz w:val="24"/>
-          <w:szCs w:val="24"/>
-        </w:rPr>
-        <w:t>/</w:t>
-      </w:r>
-      <w:proofErr w:type="spellStart"/>
-      <w:r>
-        <w:rPr>
-          <w:sz w:val="24"/>
-          <w:szCs w:val="24"/>
-        </w:rPr>
-        <w:t>alertify</w:t>
-      </w:r>
-      <w:proofErr w:type="spellEnd"/>
-      <w:r>
-        <w:rPr>
-          <w:sz w:val="24"/>
-          <w:szCs w:val="24"/>
-        </w:rPr>
-        <w:t>/build/</w:t>
-      </w:r>
-      <w:proofErr w:type="spellStart"/>
-      <w:r>
-        <w:rPr>
-          <w:sz w:val="24"/>
-          <w:szCs w:val="24"/>
-        </w:rPr>
-        <w:t>css</w:t>
-      </w:r>
-      <w:proofErr w:type="spellEnd"/>
-      <w:r>
-        <w:rPr>
-          <w:sz w:val="24"/>
-          <w:szCs w:val="24"/>
-        </w:rPr>
-        <w:t>/themes/bootstrap.min.js’;</w:t>
-      </w:r>
-    </w:p>
-    <w:p>
-      <w:pPr>
-        <w:rPr>
-          <w:sz w:val="24"/>
-          <w:szCs w:val="24"/>
-        </w:rPr>
-      </w:pPr>
-    </w:p>
-    <w:p>
-      <w:pPr>
-        <w:rPr>
-          <w:sz w:val="24"/>
-          <w:szCs w:val="24"/>
-        </w:rPr>
-      </w:pPr>
-      <w:r>
-        <w:rPr>
-          <w:sz w:val="24"/>
-          <w:szCs w:val="24"/>
-        </w:rPr>
-        <w:t>In in the _services folder, right click to generate a new service, name it ‘</w:t>
-      </w:r>
-      <w:proofErr w:type="spellStart"/>
-      <w:r>
-        <w:rPr>
-          <w:sz w:val="24"/>
-          <w:szCs w:val="24"/>
-        </w:rPr>
-        <w:t>alertify</w:t>
-      </w:r>
-      <w:proofErr w:type="spellEnd"/>
-      <w:r>
-        <w:rPr>
-          <w:sz w:val="24"/>
-          <w:szCs w:val="24"/>
-        </w:rPr>
-        <w:t>’</w:t>
-      </w:r>
-    </w:p>
-    <w:p>
-      <w:pPr>
-        <w:rPr>
-          <w:sz w:val="24"/>
-          <w:szCs w:val="24"/>
-        </w:rPr>
-      </w:pPr>
-      <w:r>
-        <w:rPr>
-          <w:sz w:val="24"/>
-          <w:szCs w:val="24"/>
-        </w:rPr>
-        <w:t xml:space="preserve">In the </w:t>
-      </w:r>
-      <w:proofErr w:type="spellStart"/>
-      <w:r>
-        <w:rPr>
-          <w:sz w:val="24"/>
-          <w:szCs w:val="24"/>
-        </w:rPr>
-        <w:t>alerrtify.service.ts</w:t>
-      </w:r>
-      <w:proofErr w:type="spellEnd"/>
-      <w:r>
-        <w:rPr>
-          <w:sz w:val="24"/>
-          <w:szCs w:val="24"/>
-        </w:rPr>
-        <w:t xml:space="preserve"> file, we declare </w:t>
-      </w:r>
-      <w:proofErr w:type="spellStart"/>
-      <w:r>
-        <w:rPr>
-          <w:sz w:val="24"/>
-          <w:szCs w:val="24"/>
-        </w:rPr>
-        <w:t>alertify</w:t>
-      </w:r>
-      <w:proofErr w:type="spellEnd"/>
+        <w:t>@import ‘../node_modules/</w:t>
+      </w:r>
+      <w:r>
+        <w:rPr>
+          <w:sz w:val="24"/>
+          <w:szCs w:val="24"/>
+        </w:rPr>
+        <w:t>alertify/build/css/themes/bootstrap.min.js’;</w:t>
+      </w:r>
+    </w:p>
+    <w:p>
+      <w:pPr>
+        <w:rPr>
+          <w:sz w:val="24"/>
+          <w:szCs w:val="24"/>
+        </w:rPr>
+      </w:pPr>
+    </w:p>
+    <w:p>
+      <w:pPr>
+        <w:rPr>
+          <w:sz w:val="24"/>
+          <w:szCs w:val="24"/>
+        </w:rPr>
+      </w:pPr>
+      <w:r>
+        <w:rPr>
+          <w:sz w:val="24"/>
+          <w:szCs w:val="24"/>
+        </w:rPr>
+        <w:t>In in the _services folder, right click to generate a new service, name it ‘alertify’</w:t>
+      </w:r>
+    </w:p>
+    <w:p>
+      <w:pPr>
+        <w:rPr>
+          <w:sz w:val="24"/>
+          <w:szCs w:val="24"/>
+        </w:rPr>
+      </w:pPr>
+      <w:r>
+        <w:rPr>
+          <w:sz w:val="24"/>
+          <w:szCs w:val="24"/>
+        </w:rPr>
+        <w:t>In the alerrtify.service.ts file, we declare alertify</w:t>
+      </w:r>
     </w:p>
     <w:p>
       <w:pPr>
@@ -2721,23 +1703,7 @@
           <w:szCs w:val="24"/>
         </w:rPr>
         <w:tab/>
-        <w:t xml:space="preserve">Declare let </w:t>
-      </w:r>
-      <w:proofErr w:type="spellStart"/>
-      <w:r>
-        <w:rPr>
-          <w:sz w:val="24"/>
-          <w:szCs w:val="24"/>
-        </w:rPr>
-        <w:t>alertify</w:t>
-      </w:r>
-      <w:proofErr w:type="spellEnd"/>
-      <w:r>
-        <w:rPr>
-          <w:sz w:val="24"/>
-          <w:szCs w:val="24"/>
-        </w:rPr>
-        <w:t>: any;</w:t>
+        <w:t>Declare let alertify: any;</w:t>
       </w:r>
     </w:p>
     <w:p>
@@ -2766,7 +1732,6 @@
           <w:szCs w:val="21"/>
         </w:rPr>
       </w:pPr>
-      <w:proofErr w:type="gramStart"/>
       <w:r>
         <w:rPr>
           <w:rFonts w:ascii="Consolas" w:eastAsia="Times New Roman" w:hAnsi="Consolas" w:cs="Times New Roman"/>
@@ -2785,7 +1750,6 @@
         </w:rPr>
         <w:t>(</w:t>
       </w:r>
-      <w:proofErr w:type="gramEnd"/>
       <w:r>
         <w:rPr>
           <w:rFonts w:ascii="Consolas" w:eastAsia="Times New Roman" w:hAnsi="Consolas" w:cs="Times New Roman"/>
@@ -2822,7 +1786,6 @@
         </w:rPr>
         <w:t xml:space="preserve">, </w:t>
       </w:r>
-      <w:proofErr w:type="spellStart"/>
       <w:r>
         <w:rPr>
           <w:rFonts w:ascii="Consolas" w:eastAsia="Times New Roman" w:hAnsi="Consolas" w:cs="Times New Roman"/>
@@ -2832,7 +1795,6 @@
         </w:rPr>
         <w:t>okCallback</w:t>
       </w:r>
-      <w:proofErr w:type="spellEnd"/>
       <w:r>
         <w:rPr>
           <w:rFonts w:ascii="Consolas" w:eastAsia="Times New Roman" w:hAnsi="Consolas" w:cs="Times New Roman"/>
@@ -2899,8 +1861,6 @@
         </w:rPr>
         <w:t xml:space="preserve">    </w:t>
       </w:r>
-      <w:proofErr w:type="spellStart"/>
-      <w:proofErr w:type="gramStart"/>
       <w:r>
         <w:rPr>
           <w:rFonts w:ascii="Consolas" w:eastAsia="Times New Roman" w:hAnsi="Consolas" w:cs="Times New Roman"/>
@@ -2928,7 +1888,6 @@
         </w:rPr>
         <w:t>confirm</w:t>
       </w:r>
-      <w:proofErr w:type="spellEnd"/>
       <w:r>
         <w:rPr>
           <w:rFonts w:ascii="Consolas" w:eastAsia="Times New Roman" w:hAnsi="Consolas" w:cs="Times New Roman"/>
@@ -2938,7 +1897,6 @@
         </w:rPr>
         <w:t>(</w:t>
       </w:r>
-      <w:proofErr w:type="gramEnd"/>
       <w:r>
         <w:rPr>
           <w:rFonts w:ascii="Consolas" w:eastAsia="Times New Roman" w:hAnsi="Consolas" w:cs="Times New Roman"/>
@@ -3014,7 +1972,6 @@
         </w:rPr>
         <w:t xml:space="preserve">      </w:t>
       </w:r>
-      <w:proofErr w:type="gramStart"/>
       <w:r>
         <w:rPr>
           <w:rFonts w:ascii="Consolas" w:eastAsia="Times New Roman" w:hAnsi="Consolas" w:cs="Times New Roman"/>
@@ -3024,7 +1981,6 @@
         </w:rPr>
         <w:t>if</w:t>
       </w:r>
-      <w:proofErr w:type="gramEnd"/>
       <w:r>
         <w:rPr>
           <w:rFonts w:ascii="Consolas" w:eastAsia="Times New Roman" w:hAnsi="Consolas" w:cs="Times New Roman"/>
@@ -3094,8 +2050,6 @@
         </w:rPr>
         <w:t xml:space="preserve">        </w:t>
       </w:r>
-      <w:proofErr w:type="spellStart"/>
-      <w:proofErr w:type="gramStart"/>
       <w:r>
         <w:rPr>
           <w:rFonts w:ascii="Consolas" w:eastAsia="Times New Roman" w:hAnsi="Consolas" w:cs="Times New Roman"/>
@@ -3105,25 +2059,14 @@
         </w:rPr>
         <w:t>okCallback</w:t>
       </w:r>
-      <w:proofErr w:type="spellEnd"/>
-      <w:r>
-        <w:rPr>
-          <w:rFonts w:ascii="Consolas" w:eastAsia="Times New Roman" w:hAnsi="Consolas" w:cs="Times New Roman"/>
-          <w:color w:val="D4D4D4"/>
-          <w:sz w:val="21"/>
-          <w:szCs w:val="21"/>
-        </w:rPr>
-        <w:t>(</w:t>
-      </w:r>
-      <w:proofErr w:type="gramEnd"/>
-      <w:r>
-        <w:rPr>
-          <w:rFonts w:ascii="Consolas" w:eastAsia="Times New Roman" w:hAnsi="Consolas" w:cs="Times New Roman"/>
-          <w:color w:val="D4D4D4"/>
-          <w:sz w:val="21"/>
-          <w:szCs w:val="21"/>
-        </w:rPr>
-        <w:t>);</w:t>
+      <w:r>
+        <w:rPr>
+          <w:rFonts w:ascii="Consolas" w:eastAsia="Times New Roman" w:hAnsi="Consolas" w:cs="Times New Roman"/>
+          <w:color w:val="D4D4D4"/>
+          <w:sz w:val="21"/>
+          <w:szCs w:val="21"/>
+        </w:rPr>
+        <w:t>();</w:t>
       </w:r>
     </w:p>
     <w:p>
@@ -3239,7 +2182,6 @@
         </w:rPr>
         <w:t xml:space="preserve">  </w:t>
       </w:r>
-      <w:proofErr w:type="gramStart"/>
       <w:r>
         <w:rPr>
           <w:rFonts w:ascii="Consolas" w:eastAsia="Times New Roman" w:hAnsi="Consolas" w:cs="Times New Roman"/>
@@ -3258,7 +2200,6 @@
         </w:rPr>
         <w:t>(</w:t>
       </w:r>
-      <w:proofErr w:type="gramEnd"/>
       <w:r>
         <w:rPr>
           <w:rFonts w:ascii="Consolas" w:eastAsia="Times New Roman" w:hAnsi="Consolas" w:cs="Times New Roman"/>
@@ -3316,8 +2257,6 @@
         </w:rPr>
         <w:t xml:space="preserve">    </w:t>
       </w:r>
-      <w:proofErr w:type="spellStart"/>
-      <w:proofErr w:type="gramStart"/>
       <w:r>
         <w:rPr>
           <w:rFonts w:ascii="Consolas" w:eastAsia="Times New Roman" w:hAnsi="Consolas" w:cs="Times New Roman"/>
@@ -3345,7 +2284,6 @@
         </w:rPr>
         <w:t>success</w:t>
       </w:r>
-      <w:proofErr w:type="spellEnd"/>
       <w:r>
         <w:rPr>
           <w:rFonts w:ascii="Consolas" w:eastAsia="Times New Roman" w:hAnsi="Consolas" w:cs="Times New Roman"/>
@@ -3355,7 +2293,6 @@
         </w:rPr>
         <w:t>(</w:t>
       </w:r>
-      <w:proofErr w:type="gramEnd"/>
       <w:r>
         <w:rPr>
           <w:rFonts w:ascii="Consolas" w:eastAsia="Times New Roman" w:hAnsi="Consolas" w:cs="Times New Roman"/>
@@ -3416,7 +2353,6 @@
         </w:rPr>
         <w:t xml:space="preserve">  </w:t>
       </w:r>
-      <w:proofErr w:type="gramStart"/>
       <w:r>
         <w:rPr>
           <w:rFonts w:ascii="Consolas" w:eastAsia="Times New Roman" w:hAnsi="Consolas" w:cs="Times New Roman"/>
@@ -3435,7 +2371,6 @@
         </w:rPr>
         <w:t>(</w:t>
       </w:r>
-      <w:proofErr w:type="gramEnd"/>
       <w:r>
         <w:rPr>
           <w:rFonts w:ascii="Consolas" w:eastAsia="Times New Roman" w:hAnsi="Consolas" w:cs="Times New Roman"/>
@@ -3493,8 +2428,6 @@
         </w:rPr>
         <w:t xml:space="preserve">    </w:t>
       </w:r>
-      <w:proofErr w:type="spellStart"/>
-      <w:proofErr w:type="gramStart"/>
       <w:r>
         <w:rPr>
           <w:rFonts w:ascii="Consolas" w:eastAsia="Times New Roman" w:hAnsi="Consolas" w:cs="Times New Roman"/>
@@ -3522,7 +2455,6 @@
         </w:rPr>
         <w:t>error</w:t>
       </w:r>
-      <w:proofErr w:type="spellEnd"/>
       <w:r>
         <w:rPr>
           <w:rFonts w:ascii="Consolas" w:eastAsia="Times New Roman" w:hAnsi="Consolas" w:cs="Times New Roman"/>
@@ -3532,7 +2464,6 @@
         </w:rPr>
         <w:t>(</w:t>
       </w:r>
-      <w:proofErr w:type="gramEnd"/>
       <w:r>
         <w:rPr>
           <w:rFonts w:ascii="Consolas" w:eastAsia="Times New Roman" w:hAnsi="Consolas" w:cs="Times New Roman"/>
@@ -3593,7 +2524,6 @@
         </w:rPr>
         <w:t xml:space="preserve">  </w:t>
       </w:r>
-      <w:proofErr w:type="gramStart"/>
       <w:r>
         <w:rPr>
           <w:rFonts w:ascii="Consolas" w:eastAsia="Times New Roman" w:hAnsi="Consolas" w:cs="Times New Roman"/>
@@ -3612,7 +2542,6 @@
         </w:rPr>
         <w:t>(</w:t>
       </w:r>
-      <w:proofErr w:type="gramEnd"/>
       <w:r>
         <w:rPr>
           <w:rFonts w:ascii="Consolas" w:eastAsia="Times New Roman" w:hAnsi="Consolas" w:cs="Times New Roman"/>
@@ -3670,8 +2599,6 @@
         </w:rPr>
         <w:t xml:space="preserve">    </w:t>
       </w:r>
-      <w:proofErr w:type="spellStart"/>
-      <w:proofErr w:type="gramStart"/>
       <w:r>
         <w:rPr>
           <w:rFonts w:ascii="Consolas" w:eastAsia="Times New Roman" w:hAnsi="Consolas" w:cs="Times New Roman"/>
@@ -3699,7 +2626,6 @@
         </w:rPr>
         <w:t>warning</w:t>
       </w:r>
-      <w:proofErr w:type="spellEnd"/>
       <w:r>
         <w:rPr>
           <w:rFonts w:ascii="Consolas" w:eastAsia="Times New Roman" w:hAnsi="Consolas" w:cs="Times New Roman"/>
@@ -3709,7 +2635,6 @@
         </w:rPr>
         <w:t>(</w:t>
       </w:r>
-      <w:proofErr w:type="gramEnd"/>
       <w:r>
         <w:rPr>
           <w:rFonts w:ascii="Consolas" w:eastAsia="Times New Roman" w:hAnsi="Consolas" w:cs="Times New Roman"/>
@@ -3770,7 +2695,6 @@
         </w:rPr>
         <w:t xml:space="preserve">  </w:t>
       </w:r>
-      <w:proofErr w:type="gramStart"/>
       <w:r>
         <w:rPr>
           <w:rFonts w:ascii="Consolas" w:eastAsia="Times New Roman" w:hAnsi="Consolas" w:cs="Times New Roman"/>
@@ -3789,7 +2713,6 @@
         </w:rPr>
         <w:t>(</w:t>
       </w:r>
-      <w:proofErr w:type="gramEnd"/>
       <w:r>
         <w:rPr>
           <w:rFonts w:ascii="Consolas" w:eastAsia="Times New Roman" w:hAnsi="Consolas" w:cs="Times New Roman"/>
@@ -3847,8 +2770,6 @@
         </w:rPr>
         <w:t xml:space="preserve">    </w:t>
       </w:r>
-      <w:proofErr w:type="spellStart"/>
-      <w:proofErr w:type="gramStart"/>
       <w:r>
         <w:rPr>
           <w:rFonts w:ascii="Consolas" w:eastAsia="Times New Roman" w:hAnsi="Consolas" w:cs="Times New Roman"/>
@@ -3876,7 +2797,6 @@
         </w:rPr>
         <w:t>message</w:t>
       </w:r>
-      <w:proofErr w:type="spellEnd"/>
       <w:r>
         <w:rPr>
           <w:rFonts w:ascii="Consolas" w:eastAsia="Times New Roman" w:hAnsi="Consolas" w:cs="Times New Roman"/>
@@ -3886,7 +2806,6 @@
         </w:rPr>
         <w:t>(</w:t>
       </w:r>
-      <w:proofErr w:type="gramEnd"/>
       <w:r>
         <w:rPr>
           <w:rFonts w:ascii="Consolas" w:eastAsia="Times New Roman" w:hAnsi="Consolas" w:cs="Times New Roman"/>
@@ -3964,23 +2883,7 @@
           <w:szCs w:val="24"/>
         </w:rPr>
         <w:lastRenderedPageBreak/>
-        <w:t xml:space="preserve">Then add to </w:t>
-      </w:r>
-      <w:proofErr w:type="spellStart"/>
-      <w:r>
-        <w:rPr>
-          <w:sz w:val="24"/>
-          <w:szCs w:val="24"/>
-        </w:rPr>
-        <w:t>app.module.ts</w:t>
-      </w:r>
-      <w:proofErr w:type="spellEnd"/>
-      <w:r>
-        <w:rPr>
-          <w:sz w:val="24"/>
-          <w:szCs w:val="24"/>
-        </w:rPr>
-        <w:t>, under providers.</w:t>
+        <w:t>Then add to app.module.ts, under providers.</w:t>
       </w:r>
     </w:p>
     <w:p>
@@ -3994,7 +2897,6 @@
           <w:szCs w:val="21"/>
         </w:rPr>
       </w:pPr>
-      <w:proofErr w:type="gramStart"/>
       <w:r>
         <w:rPr>
           <w:rFonts w:ascii="Consolas" w:eastAsia="Times New Roman" w:hAnsi="Consolas" w:cs="Times New Roman"/>
@@ -4004,7 +2906,6 @@
         </w:rPr>
         <w:t>@</w:t>
       </w:r>
-      <w:proofErr w:type="spellStart"/>
       <w:r>
         <w:rPr>
           <w:rFonts w:ascii="Consolas" w:eastAsia="Times New Roman" w:hAnsi="Consolas" w:cs="Times New Roman"/>
@@ -4014,7 +2915,6 @@
         </w:rPr>
         <w:t>NgModule</w:t>
       </w:r>
-      <w:proofErr w:type="spellEnd"/>
       <w:r>
         <w:rPr>
           <w:rFonts w:ascii="Consolas" w:eastAsia="Times New Roman" w:hAnsi="Consolas" w:cs="Times New Roman"/>
@@ -4024,7 +2924,6 @@
         </w:rPr>
         <w:t>({</w:t>
       </w:r>
-      <w:proofErr w:type="gramEnd"/>
     </w:p>
     <w:p>
       <w:pPr>
@@ -4046,7 +2945,6 @@
         </w:rPr>
         <w:t xml:space="preserve">  </w:t>
       </w:r>
-      <w:proofErr w:type="gramStart"/>
       <w:r>
         <w:rPr>
           <w:rFonts w:ascii="Consolas" w:eastAsia="Times New Roman" w:hAnsi="Consolas" w:cs="Times New Roman"/>
@@ -4054,9 +2952,17 @@
           <w:sz w:val="21"/>
           <w:szCs w:val="21"/>
         </w:rPr>
-        <w:t>declarations</w:t>
-      </w:r>
-      <w:proofErr w:type="gramEnd"/>
+        <w:t>declarations:</w:t>
+      </w:r>
+      <w:r>
+        <w:rPr>
+          <w:rFonts w:ascii="Consolas" w:eastAsia="Times New Roman" w:hAnsi="Consolas" w:cs="Times New Roman"/>
+          <w:color w:val="D4D4D4"/>
+          <w:sz w:val="21"/>
+          <w:szCs w:val="21"/>
+        </w:rPr>
+        <w:t xml:space="preserve"> [</w:t>
+      </w:r>
       <w:r>
         <w:rPr>
           <w:rFonts w:ascii="Consolas" w:eastAsia="Times New Roman" w:hAnsi="Consolas" w:cs="Times New Roman"/>
@@ -4064,18 +2970,17 @@
           <w:sz w:val="21"/>
           <w:szCs w:val="21"/>
         </w:rPr>
-        <w:t>:</w:t>
-      </w:r>
-      <w:r>
-        <w:rPr>
-          <w:rFonts w:ascii="Consolas" w:eastAsia="Times New Roman" w:hAnsi="Consolas" w:cs="Times New Roman"/>
-          <w:color w:val="D4D4D4"/>
-          <w:sz w:val="21"/>
-          <w:szCs w:val="21"/>
-        </w:rPr>
-        <w:t xml:space="preserve"> [</w:t>
-      </w:r>
-      <w:proofErr w:type="spellStart"/>
+        <w:t>AppComponent</w:t>
+      </w:r>
+      <w:r>
+        <w:rPr>
+          <w:rFonts w:ascii="Consolas" w:eastAsia="Times New Roman" w:hAnsi="Consolas" w:cs="Times New Roman"/>
+          <w:color w:val="D4D4D4"/>
+          <w:sz w:val="21"/>
+          <w:szCs w:val="21"/>
+        </w:rPr>
+        <w:t xml:space="preserve">,  </w:t>
+      </w:r>
       <w:r>
         <w:rPr>
           <w:rFonts w:ascii="Consolas" w:eastAsia="Times New Roman" w:hAnsi="Consolas" w:cs="Times New Roman"/>
@@ -4083,19 +2988,17 @@
           <w:sz w:val="21"/>
           <w:szCs w:val="21"/>
         </w:rPr>
-        <w:t>AppComponent</w:t>
-      </w:r>
-      <w:proofErr w:type="spellEnd"/>
-      <w:r>
-        <w:rPr>
-          <w:rFonts w:ascii="Consolas" w:eastAsia="Times New Roman" w:hAnsi="Consolas" w:cs="Times New Roman"/>
-          <w:color w:val="D4D4D4"/>
-          <w:sz w:val="21"/>
-          <w:szCs w:val="21"/>
-        </w:rPr>
-        <w:t xml:space="preserve">,  </w:t>
-      </w:r>
-      <w:proofErr w:type="spellStart"/>
+        <w:t>NavComponent</w:t>
+      </w:r>
+      <w:r>
+        <w:rPr>
+          <w:rFonts w:ascii="Consolas" w:eastAsia="Times New Roman" w:hAnsi="Consolas" w:cs="Times New Roman"/>
+          <w:color w:val="D4D4D4"/>
+          <w:sz w:val="21"/>
+          <w:szCs w:val="21"/>
+        </w:rPr>
+        <w:t xml:space="preserve">, </w:t>
+      </w:r>
       <w:r>
         <w:rPr>
           <w:rFonts w:ascii="Consolas" w:eastAsia="Times New Roman" w:hAnsi="Consolas" w:cs="Times New Roman"/>
@@ -4103,9 +3006,8 @@
           <w:sz w:val="21"/>
           <w:szCs w:val="21"/>
         </w:rPr>
-        <w:t>NavComponent</w:t>
-      </w:r>
-      <w:proofErr w:type="spellEnd"/>
+        <w:t>HomeComponent</w:t>
+      </w:r>
       <w:r>
         <w:rPr>
           <w:rFonts w:ascii="Consolas" w:eastAsia="Times New Roman" w:hAnsi="Consolas" w:cs="Times New Roman"/>
@@ -4115,7 +3017,6 @@
         </w:rPr>
         <w:t xml:space="preserve">, </w:t>
       </w:r>
-      <w:proofErr w:type="spellStart"/>
       <w:r>
         <w:rPr>
           <w:rFonts w:ascii="Consolas" w:eastAsia="Times New Roman" w:hAnsi="Consolas" w:cs="Times New Roman"/>
@@ -4123,29 +3024,8 @@
           <w:sz w:val="21"/>
           <w:szCs w:val="21"/>
         </w:rPr>
-        <w:t>HomeComponent</w:t>
-      </w:r>
-      <w:proofErr w:type="spellEnd"/>
-      <w:r>
-        <w:rPr>
-          <w:rFonts w:ascii="Consolas" w:eastAsia="Times New Roman" w:hAnsi="Consolas" w:cs="Times New Roman"/>
-          <w:color w:val="D4D4D4"/>
-          <w:sz w:val="21"/>
-          <w:szCs w:val="21"/>
-        </w:rPr>
-        <w:t xml:space="preserve">, </w:t>
-      </w:r>
-      <w:proofErr w:type="spellStart"/>
-      <w:r>
-        <w:rPr>
-          <w:rFonts w:ascii="Consolas" w:eastAsia="Times New Roman" w:hAnsi="Consolas" w:cs="Times New Roman"/>
-          <w:color w:val="9CDCFE"/>
-          <w:sz w:val="21"/>
-          <w:szCs w:val="21"/>
-        </w:rPr>
         <w:t>RegisterComponent</w:t>
       </w:r>
-      <w:proofErr w:type="spellEnd"/>
       <w:r>
         <w:rPr>
           <w:rFonts w:ascii="Consolas" w:eastAsia="Times New Roman" w:hAnsi="Consolas" w:cs="Times New Roman"/>
@@ -4176,7 +3056,6 @@
         </w:rPr>
         <w:t xml:space="preserve">  </w:t>
       </w:r>
-      <w:proofErr w:type="gramStart"/>
       <w:r>
         <w:rPr>
           <w:rFonts w:ascii="Consolas" w:eastAsia="Times New Roman" w:hAnsi="Consolas" w:cs="Times New Roman"/>
@@ -4184,9 +3063,17 @@
           <w:sz w:val="21"/>
           <w:szCs w:val="21"/>
         </w:rPr>
-        <w:t>imports</w:t>
-      </w:r>
-      <w:proofErr w:type="gramEnd"/>
+        <w:t>imports:</w:t>
+      </w:r>
+      <w:r>
+        <w:rPr>
+          <w:rFonts w:ascii="Consolas" w:eastAsia="Times New Roman" w:hAnsi="Consolas" w:cs="Times New Roman"/>
+          <w:color w:val="D4D4D4"/>
+          <w:sz w:val="21"/>
+          <w:szCs w:val="21"/>
+        </w:rPr>
+        <w:t xml:space="preserve"> [</w:t>
+      </w:r>
       <w:r>
         <w:rPr>
           <w:rFonts w:ascii="Consolas" w:eastAsia="Times New Roman" w:hAnsi="Consolas" w:cs="Times New Roman"/>
@@ -4194,18 +3081,17 @@
           <w:sz w:val="21"/>
           <w:szCs w:val="21"/>
         </w:rPr>
-        <w:t>:</w:t>
-      </w:r>
-      <w:r>
-        <w:rPr>
-          <w:rFonts w:ascii="Consolas" w:eastAsia="Times New Roman" w:hAnsi="Consolas" w:cs="Times New Roman"/>
-          <w:color w:val="D4D4D4"/>
-          <w:sz w:val="21"/>
-          <w:szCs w:val="21"/>
-        </w:rPr>
-        <w:t xml:space="preserve"> [</w:t>
-      </w:r>
-      <w:proofErr w:type="spellStart"/>
+        <w:t>BrowserModule</w:t>
+      </w:r>
+      <w:r>
+        <w:rPr>
+          <w:rFonts w:ascii="Consolas" w:eastAsia="Times New Roman" w:hAnsi="Consolas" w:cs="Times New Roman"/>
+          <w:color w:val="D4D4D4"/>
+          <w:sz w:val="21"/>
+          <w:szCs w:val="21"/>
+        </w:rPr>
+        <w:t xml:space="preserve">, </w:t>
+      </w:r>
       <w:r>
         <w:rPr>
           <w:rFonts w:ascii="Consolas" w:eastAsia="Times New Roman" w:hAnsi="Consolas" w:cs="Times New Roman"/>
@@ -4213,9 +3099,8 @@
           <w:sz w:val="21"/>
           <w:szCs w:val="21"/>
         </w:rPr>
-        <w:t>BrowserModule</w:t>
-      </w:r>
-      <w:proofErr w:type="spellEnd"/>
+        <w:t>HttpClientModule</w:t>
+      </w:r>
       <w:r>
         <w:rPr>
           <w:rFonts w:ascii="Consolas" w:eastAsia="Times New Roman" w:hAnsi="Consolas" w:cs="Times New Roman"/>
@@ -4225,7 +3110,6 @@
         </w:rPr>
         <w:t xml:space="preserve">, </w:t>
       </w:r>
-      <w:proofErr w:type="spellStart"/>
       <w:r>
         <w:rPr>
           <w:rFonts w:ascii="Consolas" w:eastAsia="Times New Roman" w:hAnsi="Consolas" w:cs="Times New Roman"/>
@@ -4233,29 +3117,8 @@
           <w:sz w:val="21"/>
           <w:szCs w:val="21"/>
         </w:rPr>
-        <w:t>HttpClientModule</w:t>
-      </w:r>
-      <w:proofErr w:type="spellEnd"/>
-      <w:r>
-        <w:rPr>
-          <w:rFonts w:ascii="Consolas" w:eastAsia="Times New Roman" w:hAnsi="Consolas" w:cs="Times New Roman"/>
-          <w:color w:val="D4D4D4"/>
-          <w:sz w:val="21"/>
-          <w:szCs w:val="21"/>
-        </w:rPr>
-        <w:t xml:space="preserve">, </w:t>
-      </w:r>
-      <w:proofErr w:type="spellStart"/>
-      <w:r>
-        <w:rPr>
-          <w:rFonts w:ascii="Consolas" w:eastAsia="Times New Roman" w:hAnsi="Consolas" w:cs="Times New Roman"/>
-          <w:color w:val="9CDCFE"/>
-          <w:sz w:val="21"/>
-          <w:szCs w:val="21"/>
-        </w:rPr>
         <w:t>FormsModule</w:t>
       </w:r>
-      <w:proofErr w:type="spellEnd"/>
       <w:r>
         <w:rPr>
           <w:rFonts w:ascii="Consolas" w:eastAsia="Times New Roman" w:hAnsi="Consolas" w:cs="Times New Roman"/>
@@ -4286,7 +3149,6 @@
         </w:rPr>
         <w:t xml:space="preserve">  </w:t>
       </w:r>
-      <w:proofErr w:type="gramStart"/>
       <w:r>
         <w:rPr>
           <w:rFonts w:ascii="Consolas" w:eastAsia="Times New Roman" w:hAnsi="Consolas" w:cs="Times New Roman"/>
@@ -4294,9 +3156,17 @@
           <w:sz w:val="21"/>
           <w:szCs w:val="21"/>
         </w:rPr>
-        <w:t>providers</w:t>
-      </w:r>
-      <w:proofErr w:type="gramEnd"/>
+        <w:t>providers:</w:t>
+      </w:r>
+      <w:r>
+        <w:rPr>
+          <w:rFonts w:ascii="Consolas" w:eastAsia="Times New Roman" w:hAnsi="Consolas" w:cs="Times New Roman"/>
+          <w:color w:val="D4D4D4"/>
+          <w:sz w:val="21"/>
+          <w:szCs w:val="21"/>
+        </w:rPr>
+        <w:t xml:space="preserve"> [</w:t>
+      </w:r>
       <w:r>
         <w:rPr>
           <w:rFonts w:ascii="Consolas" w:eastAsia="Times New Roman" w:hAnsi="Consolas" w:cs="Times New Roman"/>
@@ -4304,28 +3174,8 @@
           <w:sz w:val="21"/>
           <w:szCs w:val="21"/>
         </w:rPr>
-        <w:t>:</w:t>
-      </w:r>
-      <w:r>
-        <w:rPr>
-          <w:rFonts w:ascii="Consolas" w:eastAsia="Times New Roman" w:hAnsi="Consolas" w:cs="Times New Roman"/>
-          <w:color w:val="D4D4D4"/>
-          <w:sz w:val="21"/>
-          <w:szCs w:val="21"/>
-        </w:rPr>
-        <w:t xml:space="preserve"> [</w:t>
-      </w:r>
-      <w:proofErr w:type="spellStart"/>
-      <w:r>
-        <w:rPr>
-          <w:rFonts w:ascii="Consolas" w:eastAsia="Times New Roman" w:hAnsi="Consolas" w:cs="Times New Roman"/>
-          <w:color w:val="9CDCFE"/>
-          <w:sz w:val="21"/>
-          <w:szCs w:val="21"/>
-        </w:rPr>
         <w:t>AuthService</w:t>
       </w:r>
-      <w:proofErr w:type="spellEnd"/>
       <w:r>
         <w:rPr>
           <w:rFonts w:ascii="Consolas" w:eastAsia="Times New Roman" w:hAnsi="Consolas" w:cs="Times New Roman"/>
@@ -4356,7 +3206,6 @@
         </w:rPr>
         <w:t xml:space="preserve">    </w:t>
       </w:r>
-      <w:proofErr w:type="spellStart"/>
       <w:r>
         <w:rPr>
           <w:rFonts w:ascii="Consolas" w:eastAsia="Times New Roman" w:hAnsi="Consolas" w:cs="Times New Roman"/>
@@ -4366,7 +3215,6 @@
         </w:rPr>
         <w:t>ErrorInterceptorProvider</w:t>
       </w:r>
-      <w:proofErr w:type="spellEnd"/>
       <w:r>
         <w:rPr>
           <w:rFonts w:ascii="Consolas" w:eastAsia="Times New Roman" w:hAnsi="Consolas" w:cs="Times New Roman"/>
@@ -4397,7 +3245,6 @@
         </w:rPr>
         <w:t xml:space="preserve">    </w:t>
       </w:r>
-      <w:proofErr w:type="spellStart"/>
       <w:r>
         <w:rPr>
           <w:rFonts w:ascii="Consolas" w:eastAsia="Times New Roman" w:hAnsi="Consolas" w:cs="Times New Roman"/>
@@ -4407,7 +3254,6 @@
         </w:rPr>
         <w:t>AlertifyService</w:t>
       </w:r>
-      <w:proofErr w:type="spellEnd"/>
     </w:p>
     <w:p>
       <w:pPr>
@@ -4450,7 +3296,6 @@
         </w:rPr>
         <w:t xml:space="preserve">  </w:t>
       </w:r>
-      <w:proofErr w:type="gramStart"/>
       <w:r>
         <w:rPr>
           <w:rFonts w:ascii="Consolas" w:eastAsia="Times New Roman" w:hAnsi="Consolas" w:cs="Times New Roman"/>
@@ -4458,9 +3303,17 @@
           <w:sz w:val="21"/>
           <w:szCs w:val="21"/>
         </w:rPr>
-        <w:t>bootstrap</w:t>
-      </w:r>
-      <w:proofErr w:type="gramEnd"/>
+        <w:t>bootstrap:</w:t>
+      </w:r>
+      <w:r>
+        <w:rPr>
+          <w:rFonts w:ascii="Consolas" w:eastAsia="Times New Roman" w:hAnsi="Consolas" w:cs="Times New Roman"/>
+          <w:color w:val="D4D4D4"/>
+          <w:sz w:val="21"/>
+          <w:szCs w:val="21"/>
+        </w:rPr>
+        <w:t xml:space="preserve"> [</w:t>
+      </w:r>
       <w:r>
         <w:rPr>
           <w:rFonts w:ascii="Consolas" w:eastAsia="Times New Roman" w:hAnsi="Consolas" w:cs="Times New Roman"/>
@@ -4468,28 +3321,8 @@
           <w:sz w:val="21"/>
           <w:szCs w:val="21"/>
         </w:rPr>
-        <w:t>:</w:t>
-      </w:r>
-      <w:r>
-        <w:rPr>
-          <w:rFonts w:ascii="Consolas" w:eastAsia="Times New Roman" w:hAnsi="Consolas" w:cs="Times New Roman"/>
-          <w:color w:val="D4D4D4"/>
-          <w:sz w:val="21"/>
-          <w:szCs w:val="21"/>
-        </w:rPr>
-        <w:t xml:space="preserve"> [</w:t>
-      </w:r>
-      <w:proofErr w:type="spellStart"/>
-      <w:r>
-        <w:rPr>
-          <w:rFonts w:ascii="Consolas" w:eastAsia="Times New Roman" w:hAnsi="Consolas" w:cs="Times New Roman"/>
-          <w:color w:val="9CDCFE"/>
-          <w:sz w:val="21"/>
-          <w:szCs w:val="21"/>
-        </w:rPr>
         <w:t>AppComponent</w:t>
       </w:r>
-      <w:proofErr w:type="spellEnd"/>
       <w:r>
         <w:rPr>
           <w:rFonts w:ascii="Consolas" w:eastAsia="Times New Roman" w:hAnsi="Consolas" w:cs="Times New Roman"/>
@@ -4541,72 +3374,31 @@
           <w:sz w:val="24"/>
           <w:szCs w:val="24"/>
         </w:rPr>
-        <w:t xml:space="preserve">Then in the </w:t>
-      </w:r>
-      <w:proofErr w:type="spellStart"/>
-      <w:r>
-        <w:rPr>
-          <w:sz w:val="24"/>
-          <w:szCs w:val="24"/>
-        </w:rPr>
-        <w:t>nav</w:t>
-      </w:r>
-      <w:proofErr w:type="spellEnd"/>
-      <w:r>
-        <w:rPr>
-          <w:sz w:val="24"/>
-          <w:szCs w:val="24"/>
-        </w:rPr>
-        <w:t xml:space="preserve"> component we can inject the service.</w:t>
-      </w:r>
-    </w:p>
-    <w:p>
-      <w:pPr>
-        <w:rPr>
-          <w:sz w:val="24"/>
-          <w:szCs w:val="24"/>
-        </w:rPr>
-      </w:pPr>
-    </w:p>
-    <w:p>
-      <w:pPr>
-        <w:rPr>
-          <w:sz w:val="24"/>
-          <w:szCs w:val="24"/>
-        </w:rPr>
-      </w:pPr>
-      <w:r>
-        <w:rPr>
-          <w:sz w:val="24"/>
-          <w:szCs w:val="24"/>
-        </w:rPr>
-        <w:t xml:space="preserve">Private </w:t>
-      </w:r>
-      <w:proofErr w:type="spellStart"/>
-      <w:r>
-        <w:rPr>
-          <w:sz w:val="24"/>
-          <w:szCs w:val="24"/>
-        </w:rPr>
-        <w:t>alertify</w:t>
-      </w:r>
-      <w:proofErr w:type="spellEnd"/>
-      <w:r>
-        <w:rPr>
-          <w:sz w:val="24"/>
-          <w:szCs w:val="24"/>
-        </w:rPr>
-        <w:t xml:space="preserve">: </w:t>
-      </w:r>
-      <w:proofErr w:type="spellStart"/>
-      <w:r>
-        <w:rPr>
-          <w:sz w:val="24"/>
-          <w:szCs w:val="24"/>
-        </w:rPr>
-        <w:t>AlertifyService</w:t>
-      </w:r>
-      <w:proofErr w:type="spellEnd"/>
+        <w:t>Then in the nav component we can inject the service.</w:t>
+      </w:r>
+    </w:p>
+    <w:p>
+      <w:pPr>
+        <w:rPr>
+          <w:sz w:val="24"/>
+          <w:szCs w:val="24"/>
+        </w:rPr>
+      </w:pPr>
+    </w:p>
+    <w:p>
+      <w:pPr>
+        <w:rPr>
+          <w:sz w:val="24"/>
+          <w:szCs w:val="24"/>
+        </w:rPr>
+      </w:pPr>
+      <w:r>
+        <w:rPr>
+          <w:sz w:val="24"/>
+          <w:szCs w:val="24"/>
+        </w:rPr>
+        <w:t>Private alertify: AlertifyService</w:t>
+      </w:r>
     </w:p>
     <w:p>
       <w:pPr>
@@ -4639,46 +3431,25 @@
           <w:szCs w:val="36"/>
           <w:highlight w:val="yellow"/>
         </w:rPr>
-        <w:t xml:space="preserve">Whenever you change </w:t>
-      </w:r>
-      <w:proofErr w:type="spellStart"/>
-      <w:r>
+        <w:t>Whenever you change angular.json you must restart the server</w:t>
+      </w:r>
+    </w:p>
+    <w:p>
+      <w:pPr>
         <w:rPr>
           <w:b/>
           <w:sz w:val="36"/>
           <w:szCs w:val="36"/>
-          <w:highlight w:val="yellow"/>
-        </w:rPr>
-        <w:t>angular.json</w:t>
-      </w:r>
-      <w:proofErr w:type="spellEnd"/>
-      <w:r>
-        <w:rPr>
-          <w:b/>
-          <w:sz w:val="36"/>
-          <w:szCs w:val="36"/>
-          <w:highlight w:val="yellow"/>
-        </w:rPr>
-        <w:t xml:space="preserve"> you must restart the server</w:t>
-      </w:r>
-    </w:p>
-    <w:p>
-      <w:pPr>
-        <w:rPr>
-          <w:b/>
-          <w:sz w:val="36"/>
-          <w:szCs w:val="36"/>
-        </w:rPr>
-      </w:pPr>
-    </w:p>
-    <w:p>
-      <w:pPr>
-        <w:rPr>
-          <w:sz w:val="24"/>
-          <w:szCs w:val="24"/>
-        </w:rPr>
-      </w:pPr>
-      <w:proofErr w:type="gramStart"/>
+        </w:rPr>
+      </w:pPr>
+    </w:p>
+    <w:p>
+      <w:pPr>
+        <w:rPr>
+          <w:sz w:val="24"/>
+          <w:szCs w:val="24"/>
+        </w:rPr>
+      </w:pPr>
       <w:r>
         <w:rPr>
           <w:sz w:val="24"/>
@@ -4691,25 +3462,8 @@
           <w:sz w:val="24"/>
           <w:szCs w:val="24"/>
         </w:rPr>
-        <w:t>@auth0</w:t>
-      </w:r>
-      <w:proofErr w:type="gramEnd"/>
-      <w:r>
-        <w:rPr>
-          <w:sz w:val="24"/>
-          <w:szCs w:val="24"/>
-        </w:rPr>
-        <w:t>/angular-</w:t>
-      </w:r>
-      <w:proofErr w:type="spellStart"/>
-      <w:r>
-        <w:rPr>
-          <w:sz w:val="24"/>
-          <w:szCs w:val="24"/>
-        </w:rPr>
-        <w:t>jwt</w:t>
-      </w:r>
-      <w:proofErr w:type="spellEnd"/>
+        <w:t>@auth0/angular-jwt</w:t>
+      </w:r>
     </w:p>
     <w:p>
       <w:hyperlink r:id="rId17" w:history="1">
@@ -4723,43 +3477,12 @@
     </w:p>
     <w:p>
       <w:r>
-        <w:t xml:space="preserve">Added </w:t>
-      </w:r>
-      <w:proofErr w:type="spellStart"/>
-      <w:r>
-        <w:t>JwtHelperService</w:t>
-      </w:r>
-      <w:proofErr w:type="spellEnd"/>
-      <w:r>
-        <w:t xml:space="preserve"> inside of </w:t>
-      </w:r>
-      <w:proofErr w:type="spellStart"/>
-      <w:r>
-        <w:t>auth.service.ts</w:t>
-      </w:r>
-      <w:proofErr w:type="spellEnd"/>
-    </w:p>
-    <w:p>
-      <w:proofErr w:type="spellStart"/>
-      <w:proofErr w:type="gramStart"/>
-      <w:r>
-        <w:t>This.jwtHelper.isTokenExppired</w:t>
-      </w:r>
-      <w:proofErr w:type="spellEnd"/>
-      <w:r>
-        <w:t>(</w:t>
-      </w:r>
-      <w:proofErr w:type="gramEnd"/>
-      <w:r>
-        <w:t>token) returns true if not found and if is expired so test with !</w:t>
-      </w:r>
-      <w:proofErr w:type="spellStart"/>
-      <w:r>
-        <w:t>this.jwtHelper.isTokenExpired</w:t>
-      </w:r>
-      <w:proofErr w:type="spellEnd"/>
-      <w:r>
-        <w:t>(token);</w:t>
+        <w:t>Added JwtHelperService inside of auth.service.ts</w:t>
+      </w:r>
+    </w:p>
+    <w:p>
+      <w:r>
+        <w:t>This.jwtHelper.isTokenExppired(token) returns true if not found and if is expired so test with !this.jwtHelper.isTokenExpired(token);</w:t>
       </w:r>
     </w:p>
     <w:p/>
@@ -4772,128 +3495,59 @@
           <w:szCs w:val="24"/>
         </w:rPr>
       </w:pPr>
-      <w:proofErr w:type="spellStart"/>
-      <w:proofErr w:type="gramStart"/>
       <w:r>
         <w:rPr>
           <w:b/>
           <w:sz w:val="24"/>
           <w:szCs w:val="24"/>
         </w:rPr>
-        <w:t>ngx</w:t>
-      </w:r>
-      <w:proofErr w:type="spellEnd"/>
-      <w:proofErr w:type="gramEnd"/>
-      <w:r>
-        <w:rPr>
-          <w:b/>
-          <w:sz w:val="24"/>
-          <w:szCs w:val="24"/>
-        </w:rPr>
-        <w:t xml:space="preserve"> bootstrap</w:t>
-      </w:r>
-    </w:p>
-    <w:p>
-      <w:pPr>
-        <w:rPr>
-          <w:sz w:val="24"/>
-          <w:szCs w:val="24"/>
-        </w:rPr>
-      </w:pPr>
-      <w:r>
-        <w:rPr>
-          <w:sz w:val="24"/>
-          <w:szCs w:val="24"/>
-        </w:rPr>
-        <w:t xml:space="preserve">Supplements </w:t>
-      </w:r>
-      <w:proofErr w:type="spellStart"/>
-      <w:r>
-        <w:rPr>
-          <w:sz w:val="24"/>
-          <w:szCs w:val="24"/>
-        </w:rPr>
-        <w:t>bootsrap</w:t>
-      </w:r>
-      <w:proofErr w:type="spellEnd"/>
-      <w:r>
-        <w:rPr>
-          <w:sz w:val="24"/>
-          <w:szCs w:val="24"/>
-        </w:rPr>
-        <w:t xml:space="preserve"> </w:t>
-      </w:r>
-      <w:proofErr w:type="spellStart"/>
-      <w:r>
-        <w:rPr>
-          <w:sz w:val="24"/>
-          <w:szCs w:val="24"/>
-        </w:rPr>
-        <w:t>css</w:t>
-      </w:r>
-      <w:proofErr w:type="spellEnd"/>
-      <w:r>
-        <w:rPr>
-          <w:sz w:val="24"/>
-          <w:szCs w:val="24"/>
-        </w:rPr>
-        <w:t xml:space="preserve"> to give ap</w:t>
-      </w:r>
-      <w:r>
-        <w:rPr>
-          <w:sz w:val="24"/>
-          <w:szCs w:val="24"/>
-        </w:rPr>
-        <w:t xml:space="preserve">p functionality without </w:t>
-      </w:r>
-      <w:proofErr w:type="spellStart"/>
-      <w:r>
-        <w:rPr>
-          <w:sz w:val="24"/>
-          <w:szCs w:val="24"/>
-        </w:rPr>
-        <w:t>jquery</w:t>
-      </w:r>
-      <w:proofErr w:type="spellEnd"/>
-      <w:r>
-        <w:rPr>
-          <w:sz w:val="24"/>
-          <w:szCs w:val="24"/>
-        </w:rPr>
-        <w:t xml:space="preserve">. </w:t>
-      </w:r>
-    </w:p>
-    <w:p>
-      <w:pPr>
-        <w:rPr>
-          <w:sz w:val="24"/>
-          <w:szCs w:val="24"/>
-        </w:rPr>
-      </w:pPr>
-    </w:p>
-    <w:p>
-      <w:pPr>
-        <w:rPr>
-          <w:sz w:val="24"/>
-          <w:szCs w:val="24"/>
-        </w:rPr>
-      </w:pPr>
-      <w:proofErr w:type="spellStart"/>
+        <w:t>ngx bootstrap</w:t>
+      </w:r>
+    </w:p>
+    <w:p>
+      <w:pPr>
+        <w:rPr>
+          <w:sz w:val="24"/>
+          <w:szCs w:val="24"/>
+        </w:rPr>
+      </w:pPr>
+      <w:r>
+        <w:rPr>
+          <w:sz w:val="24"/>
+          <w:szCs w:val="24"/>
+        </w:rPr>
+        <w:t>Supplements bootsrap css to give ap</w:t>
+      </w:r>
+      <w:r>
+        <w:rPr>
+          <w:sz w:val="24"/>
+          <w:szCs w:val="24"/>
+        </w:rPr>
+        <w:t xml:space="preserve">p functionality without jquery. </w:t>
+      </w:r>
+    </w:p>
+    <w:p>
+      <w:pPr>
+        <w:rPr>
+          <w:sz w:val="24"/>
+          <w:szCs w:val="24"/>
+        </w:rPr>
+      </w:pPr>
+    </w:p>
+    <w:p>
+      <w:pPr>
+        <w:rPr>
+          <w:sz w:val="24"/>
+          <w:szCs w:val="24"/>
+        </w:rPr>
+      </w:pPr>
       <w:r>
         <w:rPr>
           <w:sz w:val="24"/>
           <w:szCs w:val="24"/>
         </w:rPr>
         <w:lastRenderedPageBreak/>
-        <w:t>Bootswatch</w:t>
-      </w:r>
-      <w:proofErr w:type="spellEnd"/>
-      <w:r>
-        <w:rPr>
-          <w:sz w:val="24"/>
-          <w:szCs w:val="24"/>
-        </w:rPr>
-        <w:t xml:space="preserve"> – free themes for Bootstrap</w:t>
+        <w:t>Bootswatch – free themes for Bootstrap</w:t>
       </w:r>
     </w:p>
     <w:p>
@@ -5064,6 +3718,1103 @@
           <w:szCs w:val="24"/>
         </w:rPr>
       </w:pPr>
+    </w:p>
+    <w:p>
+      <w:pPr>
+        <w:rPr>
+          <w:sz w:val="24"/>
+          <w:szCs w:val="24"/>
+        </w:rPr>
+      </w:pPr>
+      <w:r>
+        <w:rPr>
+          <w:sz w:val="24"/>
+          <w:szCs w:val="24"/>
+        </w:rPr>
+        <w:t>Angular router is first match wins.</w:t>
+      </w:r>
+    </w:p>
+    <w:p>
+      <w:pPr>
+        <w:rPr>
+          <w:sz w:val="24"/>
+          <w:szCs w:val="24"/>
+        </w:rPr>
+      </w:pPr>
+      <w:r>
+        <w:rPr>
+          <w:sz w:val="24"/>
+          <w:szCs w:val="24"/>
+        </w:rPr>
+        <w:t>File created in app called routes.ts</w:t>
+      </w:r>
+    </w:p>
+    <w:p>
+      <w:pPr>
+        <w:rPr>
+          <w:sz w:val="24"/>
+          <w:szCs w:val="24"/>
+        </w:rPr>
+      </w:pPr>
+      <w:r>
+        <w:rPr>
+          <w:sz w:val="24"/>
+          <w:szCs w:val="24"/>
+        </w:rPr>
+        <w:t>This file needs to be added to app.module.ts</w:t>
+      </w:r>
+    </w:p>
+    <w:p>
+      <w:pPr>
+        <w:rPr>
+          <w:sz w:val="24"/>
+          <w:szCs w:val="24"/>
+        </w:rPr>
+      </w:pPr>
+    </w:p>
+    <w:p>
+      <w:pPr>
+        <w:rPr>
+          <w:sz w:val="24"/>
+          <w:szCs w:val="24"/>
+        </w:rPr>
+      </w:pPr>
+    </w:p>
+    <w:p>
+      <w:pPr>
+        <w:shd w:val="clear" w:color="auto" w:fill="1E1E1E"/>
+        <w:spacing w:after="0" w:line="285" w:lineRule="atLeast"/>
+        <w:rPr>
+          <w:rFonts w:ascii="Consolas" w:eastAsia="Times New Roman" w:hAnsi="Consolas" w:cs="Times New Roman"/>
+          <w:color w:val="D4D4D4"/>
+          <w:sz w:val="21"/>
+          <w:szCs w:val="21"/>
+        </w:rPr>
+      </w:pPr>
+      <w:r>
+        <w:rPr>
+          <w:rFonts w:ascii="Consolas" w:eastAsia="Times New Roman" w:hAnsi="Consolas" w:cs="Times New Roman"/>
+          <w:color w:val="DCDCAA"/>
+          <w:sz w:val="21"/>
+          <w:szCs w:val="21"/>
+        </w:rPr>
+        <w:t>canActivate</w:t>
+      </w:r>
+      <w:r>
+        <w:rPr>
+          <w:rFonts w:ascii="Consolas" w:eastAsia="Times New Roman" w:hAnsi="Consolas" w:cs="Times New Roman"/>
+          <w:color w:val="D4D4D4"/>
+          <w:sz w:val="21"/>
+          <w:szCs w:val="21"/>
+        </w:rPr>
+        <w:t xml:space="preserve">(): </w:t>
+      </w:r>
+      <w:r>
+        <w:rPr>
+          <w:rFonts w:ascii="Consolas" w:eastAsia="Times New Roman" w:hAnsi="Consolas" w:cs="Times New Roman"/>
+          <w:color w:val="4EC9B0"/>
+          <w:sz w:val="21"/>
+          <w:szCs w:val="21"/>
+        </w:rPr>
+        <w:t>Observable</w:t>
+      </w:r>
+      <w:r>
+        <w:rPr>
+          <w:rFonts w:ascii="Consolas" w:eastAsia="Times New Roman" w:hAnsi="Consolas" w:cs="Times New Roman"/>
+          <w:color w:val="D4D4D4"/>
+          <w:sz w:val="21"/>
+          <w:szCs w:val="21"/>
+        </w:rPr>
+        <w:t>&lt;</w:t>
+      </w:r>
+      <w:r>
+        <w:rPr>
+          <w:rFonts w:ascii="Consolas" w:eastAsia="Times New Roman" w:hAnsi="Consolas" w:cs="Times New Roman"/>
+          <w:color w:val="4EC9B0"/>
+          <w:sz w:val="21"/>
+          <w:szCs w:val="21"/>
+        </w:rPr>
+        <w:t>boolean</w:t>
+      </w:r>
+      <w:r>
+        <w:rPr>
+          <w:rFonts w:ascii="Consolas" w:eastAsia="Times New Roman" w:hAnsi="Consolas" w:cs="Times New Roman"/>
+          <w:color w:val="D4D4D4"/>
+          <w:sz w:val="21"/>
+          <w:szCs w:val="21"/>
+        </w:rPr>
+        <w:t xml:space="preserve">&gt; | </w:t>
+      </w:r>
+      <w:r>
+        <w:rPr>
+          <w:rFonts w:ascii="Consolas" w:eastAsia="Times New Roman" w:hAnsi="Consolas" w:cs="Times New Roman"/>
+          <w:color w:val="4EC9B0"/>
+          <w:sz w:val="21"/>
+          <w:szCs w:val="21"/>
+        </w:rPr>
+        <w:t>Promise</w:t>
+      </w:r>
+      <w:r>
+        <w:rPr>
+          <w:rFonts w:ascii="Consolas" w:eastAsia="Times New Roman" w:hAnsi="Consolas" w:cs="Times New Roman"/>
+          <w:color w:val="D4D4D4"/>
+          <w:sz w:val="21"/>
+          <w:szCs w:val="21"/>
+        </w:rPr>
+        <w:t>&lt;</w:t>
+      </w:r>
+      <w:r>
+        <w:rPr>
+          <w:rFonts w:ascii="Consolas" w:eastAsia="Times New Roman" w:hAnsi="Consolas" w:cs="Times New Roman"/>
+          <w:color w:val="4EC9B0"/>
+          <w:sz w:val="21"/>
+          <w:szCs w:val="21"/>
+        </w:rPr>
+        <w:t>boolean</w:t>
+      </w:r>
+      <w:r>
+        <w:rPr>
+          <w:rFonts w:ascii="Consolas" w:eastAsia="Times New Roman" w:hAnsi="Consolas" w:cs="Times New Roman"/>
+          <w:color w:val="D4D4D4"/>
+          <w:sz w:val="21"/>
+          <w:szCs w:val="21"/>
+        </w:rPr>
+        <w:t xml:space="preserve">&gt; | </w:t>
+      </w:r>
+      <w:r>
+        <w:rPr>
+          <w:rFonts w:ascii="Consolas" w:eastAsia="Times New Roman" w:hAnsi="Consolas" w:cs="Times New Roman"/>
+          <w:color w:val="4EC9B0"/>
+          <w:sz w:val="21"/>
+          <w:szCs w:val="21"/>
+        </w:rPr>
+        <w:t>boolean</w:t>
+      </w:r>
+      <w:r>
+        <w:rPr>
+          <w:rFonts w:ascii="Consolas" w:eastAsia="Times New Roman" w:hAnsi="Consolas" w:cs="Times New Roman"/>
+          <w:color w:val="D4D4D4"/>
+          <w:sz w:val="21"/>
+          <w:szCs w:val="21"/>
+        </w:rPr>
+        <w:t xml:space="preserve"> </w:t>
+      </w:r>
+    </w:p>
+    <w:p>
+      <w:pPr>
+        <w:rPr>
+          <w:sz w:val="24"/>
+          <w:szCs w:val="24"/>
+        </w:rPr>
+      </w:pPr>
+    </w:p>
+    <w:p>
+      <w:pPr>
+        <w:rPr>
+          <w:sz w:val="24"/>
+          <w:szCs w:val="24"/>
+        </w:rPr>
+      </w:pPr>
+      <w:r>
+        <w:rPr>
+          <w:sz w:val="24"/>
+          <w:szCs w:val="24"/>
+        </w:rPr>
+        <w:t xml:space="preserve">above line -- </w:t>
+      </w:r>
+      <w:r>
+        <w:rPr>
+          <w:sz w:val="24"/>
+          <w:szCs w:val="24"/>
+        </w:rPr>
+        <w:t>specifies different return types</w:t>
+      </w:r>
+    </w:p>
+    <w:p>
+      <w:pPr>
+        <w:rPr>
+          <w:sz w:val="24"/>
+          <w:szCs w:val="24"/>
+        </w:rPr>
+      </w:pPr>
+    </w:p>
+    <w:p>
+      <w:pPr>
+        <w:rPr>
+          <w:sz w:val="24"/>
+          <w:szCs w:val="24"/>
+        </w:rPr>
+      </w:pPr>
+      <w:r>
+        <w:rPr>
+          <w:noProof/>
+        </w:rPr>
+        <w:lastRenderedPageBreak/>
+        <w:drawing>
+          <wp:inline distT="0" distB="0" distL="0" distR="0" wp14:anchorId="3B1CBA33" wp14:editId="54DF4806">
+            <wp:extent cx="6010275" cy="714375"/>
+            <wp:effectExtent l="0" t="0" r="9525" b="9525"/>
+            <wp:docPr id="14" name="Picture 14"/>
+            <wp:cNvGraphicFramePr>
+              <a:graphicFrameLocks xmlns:a="http://schemas.openxmlformats.org/drawingml/2006/main" noChangeAspect="1"/>
+            </wp:cNvGraphicFramePr>
+            <a:graphic xmlns:a="http://schemas.openxmlformats.org/drawingml/2006/main">
+              <a:graphicData uri="http://schemas.openxmlformats.org/drawingml/2006/picture">
+                <pic:pic xmlns:pic="http://schemas.openxmlformats.org/drawingml/2006/picture">
+                  <pic:nvPicPr>
+                    <pic:cNvPr id="1" name=""/>
+                    <pic:cNvPicPr/>
+                  </pic:nvPicPr>
+                  <pic:blipFill>
+                    <a:blip r:embed="rId21"/>
+                    <a:stretch>
+                      <a:fillRect/>
+                    </a:stretch>
+                  </pic:blipFill>
+                  <pic:spPr>
+                    <a:xfrm>
+                      <a:off x="0" y="0"/>
+                      <a:ext cx="6010275" cy="714375"/>
+                    </a:xfrm>
+                    <a:prstGeom prst="rect">
+                      <a:avLst/>
+                    </a:prstGeom>
+                  </pic:spPr>
+                </pic:pic>
+              </a:graphicData>
+            </a:graphic>
+          </wp:inline>
+        </w:drawing>
+      </w:r>
+    </w:p>
+    <w:p>
+      <w:pPr>
+        <w:rPr>
+          <w:sz w:val="24"/>
+          <w:szCs w:val="24"/>
+        </w:rPr>
+      </w:pPr>
+      <w:r>
+        <w:rPr>
+          <w:noProof/>
+        </w:rPr>
+        <w:drawing>
+          <wp:inline distT="0" distB="0" distL="0" distR="0" wp14:anchorId="6D2F957C" wp14:editId="42772467">
+            <wp:extent cx="5876925" cy="2857500"/>
+            <wp:effectExtent l="0" t="0" r="9525" b="0"/>
+            <wp:docPr id="16" name="Picture 16"/>
+            <wp:cNvGraphicFramePr>
+              <a:graphicFrameLocks xmlns:a="http://schemas.openxmlformats.org/drawingml/2006/main" noChangeAspect="1"/>
+            </wp:cNvGraphicFramePr>
+            <a:graphic xmlns:a="http://schemas.openxmlformats.org/drawingml/2006/main">
+              <a:graphicData uri="http://schemas.openxmlformats.org/drawingml/2006/picture">
+                <pic:pic xmlns:pic="http://schemas.openxmlformats.org/drawingml/2006/picture">
+                  <pic:nvPicPr>
+                    <pic:cNvPr id="1" name=""/>
+                    <pic:cNvPicPr/>
+                  </pic:nvPicPr>
+                  <pic:blipFill>
+                    <a:blip r:embed="rId22"/>
+                    <a:stretch>
+                      <a:fillRect/>
+                    </a:stretch>
+                  </pic:blipFill>
+                  <pic:spPr>
+                    <a:xfrm>
+                      <a:off x="0" y="0"/>
+                      <a:ext cx="5876925" cy="2857500"/>
+                    </a:xfrm>
+                    <a:prstGeom prst="rect">
+                      <a:avLst/>
+                    </a:prstGeom>
+                  </pic:spPr>
+                </pic:pic>
+              </a:graphicData>
+            </a:graphic>
+          </wp:inline>
+        </w:drawing>
+      </w:r>
+    </w:p>
+    <w:p>
+      <w:pPr>
+        <w:rPr>
+          <w:sz w:val="24"/>
+          <w:szCs w:val="24"/>
+        </w:rPr>
+      </w:pPr>
+    </w:p>
+    <w:p>
+      <w:pPr>
+        <w:rPr>
+          <w:sz w:val="24"/>
+          <w:szCs w:val="24"/>
+        </w:rPr>
+      </w:pPr>
+      <w:r>
+        <w:rPr>
+          <w:noProof/>
+        </w:rPr>
+        <w:drawing>
+          <wp:inline distT="0" distB="0" distL="0" distR="0" wp14:anchorId="23225DA2" wp14:editId="4EB52341">
+            <wp:extent cx="4362450" cy="628650"/>
+            <wp:effectExtent l="0" t="0" r="0" b="0"/>
+            <wp:docPr id="17" name="Picture 17"/>
+            <wp:cNvGraphicFramePr>
+              <a:graphicFrameLocks xmlns:a="http://schemas.openxmlformats.org/drawingml/2006/main" noChangeAspect="1"/>
+            </wp:cNvGraphicFramePr>
+            <a:graphic xmlns:a="http://schemas.openxmlformats.org/drawingml/2006/main">
+              <a:graphicData uri="http://schemas.openxmlformats.org/drawingml/2006/picture">
+                <pic:pic xmlns:pic="http://schemas.openxmlformats.org/drawingml/2006/picture">
+                  <pic:nvPicPr>
+                    <pic:cNvPr id="1" name=""/>
+                    <pic:cNvPicPr/>
+                  </pic:nvPicPr>
+                  <pic:blipFill>
+                    <a:blip r:embed="rId23"/>
+                    <a:stretch>
+                      <a:fillRect/>
+                    </a:stretch>
+                  </pic:blipFill>
+                  <pic:spPr>
+                    <a:xfrm>
+                      <a:off x="0" y="0"/>
+                      <a:ext cx="4362450" cy="628650"/>
+                    </a:xfrm>
+                    <a:prstGeom prst="rect">
+                      <a:avLst/>
+                    </a:prstGeom>
+                  </pic:spPr>
+                </pic:pic>
+              </a:graphicData>
+            </a:graphic>
+          </wp:inline>
+        </w:drawing>
+      </w:r>
+    </w:p>
+    <w:p>
+      <w:pPr>
+        <w:rPr>
+          <w:sz w:val="24"/>
+          <w:szCs w:val="24"/>
+        </w:rPr>
+      </w:pPr>
+    </w:p>
+    <w:p>
+      <w:pPr>
+        <w:rPr>
+          <w:sz w:val="24"/>
+          <w:szCs w:val="24"/>
+        </w:rPr>
+      </w:pPr>
+    </w:p>
+    <w:p>
+      <w:pPr>
+        <w:rPr>
+          <w:sz w:val="24"/>
+          <w:szCs w:val="24"/>
+        </w:rPr>
+      </w:pPr>
+    </w:p>
+    <w:p>
+      <w:pPr>
+        <w:rPr>
+          <w:sz w:val="24"/>
+          <w:szCs w:val="24"/>
+        </w:rPr>
+      </w:pPr>
+    </w:p>
+    <w:p>
+      <w:pPr>
+        <w:rPr>
+          <w:sz w:val="24"/>
+          <w:szCs w:val="24"/>
+        </w:rPr>
+      </w:pPr>
+      <w:r>
+        <w:rPr>
+          <w:noProof/>
+        </w:rPr>
+        <w:lastRenderedPageBreak/>
+        <w:drawing>
+          <wp:inline distT="0" distB="0" distL="0" distR="0" wp14:anchorId="67518E0A" wp14:editId="2AD49AFD">
+            <wp:extent cx="6638925" cy="1485900"/>
+            <wp:effectExtent l="0" t="0" r="9525" b="0"/>
+            <wp:docPr id="18" name="Picture 18"/>
+            <wp:cNvGraphicFramePr>
+              <a:graphicFrameLocks xmlns:a="http://schemas.openxmlformats.org/drawingml/2006/main" noChangeAspect="1"/>
+            </wp:cNvGraphicFramePr>
+            <a:graphic xmlns:a="http://schemas.openxmlformats.org/drawingml/2006/main">
+              <a:graphicData uri="http://schemas.openxmlformats.org/drawingml/2006/picture">
+                <pic:pic xmlns:pic="http://schemas.openxmlformats.org/drawingml/2006/picture">
+                  <pic:nvPicPr>
+                    <pic:cNvPr id="1" name=""/>
+                    <pic:cNvPicPr/>
+                  </pic:nvPicPr>
+                  <pic:blipFill>
+                    <a:blip r:embed="rId24"/>
+                    <a:stretch>
+                      <a:fillRect/>
+                    </a:stretch>
+                  </pic:blipFill>
+                  <pic:spPr>
+                    <a:xfrm>
+                      <a:off x="0" y="0"/>
+                      <a:ext cx="6638925" cy="1485900"/>
+                    </a:xfrm>
+                    <a:prstGeom prst="rect">
+                      <a:avLst/>
+                    </a:prstGeom>
+                  </pic:spPr>
+                </pic:pic>
+              </a:graphicData>
+            </a:graphic>
+          </wp:inline>
+        </w:drawing>
+      </w:r>
+    </w:p>
+    <w:p>
+      <w:pPr>
+        <w:rPr>
+          <w:sz w:val="24"/>
+          <w:szCs w:val="24"/>
+        </w:rPr>
+      </w:pPr>
+    </w:p>
+    <w:p>
+      <w:pPr>
+        <w:rPr>
+          <w:sz w:val="24"/>
+          <w:szCs w:val="24"/>
+        </w:rPr>
+      </w:pPr>
+    </w:p>
+    <w:p>
+      <w:pPr>
+        <w:rPr>
+          <w:sz w:val="24"/>
+          <w:szCs w:val="24"/>
+        </w:rPr>
+      </w:pPr>
+      <w:r>
+        <w:rPr>
+          <w:noProof/>
+        </w:rPr>
+        <w:drawing>
+          <wp:inline distT="0" distB="0" distL="0" distR="0" wp14:anchorId="41266951" wp14:editId="61004D7C">
+            <wp:extent cx="5562600" cy="4695825"/>
+            <wp:effectExtent l="0" t="0" r="0" b="9525"/>
+            <wp:docPr id="19" name="Picture 19"/>
+            <wp:cNvGraphicFramePr>
+              <a:graphicFrameLocks xmlns:a="http://schemas.openxmlformats.org/drawingml/2006/main" noChangeAspect="1"/>
+            </wp:cNvGraphicFramePr>
+            <a:graphic xmlns:a="http://schemas.openxmlformats.org/drawingml/2006/main">
+              <a:graphicData uri="http://schemas.openxmlformats.org/drawingml/2006/picture">
+                <pic:pic xmlns:pic="http://schemas.openxmlformats.org/drawingml/2006/picture">
+                  <pic:nvPicPr>
+                    <pic:cNvPr id="1" name=""/>
+                    <pic:cNvPicPr/>
+                  </pic:nvPicPr>
+                  <pic:blipFill>
+                    <a:blip r:embed="rId25"/>
+                    <a:stretch>
+                      <a:fillRect/>
+                    </a:stretch>
+                  </pic:blipFill>
+                  <pic:spPr>
+                    <a:xfrm>
+                      <a:off x="0" y="0"/>
+                      <a:ext cx="5562600" cy="4695825"/>
+                    </a:xfrm>
+                    <a:prstGeom prst="rect">
+                      <a:avLst/>
+                    </a:prstGeom>
+                  </pic:spPr>
+                </pic:pic>
+              </a:graphicData>
+            </a:graphic>
+          </wp:inline>
+        </w:drawing>
+      </w:r>
+    </w:p>
+    <w:p>
+      <w:pPr>
+        <w:rPr>
+          <w:sz w:val="24"/>
+          <w:szCs w:val="24"/>
+        </w:rPr>
+      </w:pPr>
+    </w:p>
+    <w:p>
+      <w:pPr>
+        <w:rPr>
+          <w:sz w:val="24"/>
+          <w:szCs w:val="24"/>
+        </w:rPr>
+      </w:pPr>
+      <w:r>
+        <w:rPr>
+          <w:sz w:val="24"/>
+          <w:szCs w:val="24"/>
+        </w:rPr>
+        <w:lastRenderedPageBreak/>
+        <w:t>Getting out of trouble with migrations</w:t>
+      </w:r>
+    </w:p>
+    <w:p>
+      <w:pPr>
+        <w:rPr>
+          <w:sz w:val="24"/>
+          <w:szCs w:val="24"/>
+        </w:rPr>
+      </w:pPr>
+    </w:p>
+    <w:p>
+      <w:pPr>
+        <w:rPr>
+          <w:sz w:val="24"/>
+          <w:szCs w:val="24"/>
+        </w:rPr>
+      </w:pPr>
+      <w:r>
+        <w:rPr>
+          <w:sz w:val="24"/>
+          <w:szCs w:val="24"/>
+        </w:rPr>
+        <w:t>From terminal</w:t>
+      </w:r>
+    </w:p>
+    <w:p>
+      <w:pPr>
+        <w:rPr>
+          <w:sz w:val="24"/>
+          <w:szCs w:val="24"/>
+        </w:rPr>
+      </w:pPr>
+      <w:r>
+        <w:rPr>
+          <w:sz w:val="24"/>
+          <w:szCs w:val="24"/>
+          <w:highlight w:val="cyan"/>
+        </w:rPr>
+        <w:t>dotnet ef migrations add</w:t>
+      </w:r>
+      <w:r>
+        <w:rPr>
+          <w:sz w:val="24"/>
+          <w:szCs w:val="24"/>
+        </w:rPr>
+        <w:t xml:space="preserve"> </w:t>
+      </w:r>
+      <w:r>
+        <w:rPr>
+          <w:sz w:val="24"/>
+          <w:szCs w:val="24"/>
+          <w:highlight w:val="green"/>
+        </w:rPr>
+        <w:t>ExtendedUserClass</w:t>
+      </w:r>
+      <w:r>
+        <w:rPr>
+          <w:sz w:val="24"/>
+          <w:szCs w:val="24"/>
+        </w:rPr>
+        <w:t xml:space="preserve">  (ExtendedUserClass is name you give the migration)</w:t>
+      </w:r>
+    </w:p>
+    <w:p>
+      <w:pPr>
+        <w:rPr>
+          <w:sz w:val="24"/>
+          <w:szCs w:val="24"/>
+        </w:rPr>
+      </w:pPr>
+      <w:r>
+        <w:rPr>
+          <w:sz w:val="24"/>
+          <w:szCs w:val="24"/>
+          <w:highlight w:val="cyan"/>
+        </w:rPr>
+        <w:t>d</w:t>
+      </w:r>
+      <w:r>
+        <w:rPr>
+          <w:sz w:val="24"/>
+          <w:szCs w:val="24"/>
+          <w:highlight w:val="cyan"/>
+        </w:rPr>
+        <w:t>otnet ef migrations –h</w:t>
+      </w:r>
+      <w:r>
+        <w:rPr>
+          <w:sz w:val="24"/>
+          <w:szCs w:val="24"/>
+          <w:highlight w:val="cyan"/>
+        </w:rPr>
+        <w:t>elp</w:t>
+      </w:r>
+    </w:p>
+    <w:p>
+      <w:pPr>
+        <w:rPr>
+          <w:sz w:val="24"/>
+          <w:szCs w:val="24"/>
+        </w:rPr>
+      </w:pPr>
+      <w:r>
+        <w:rPr>
+          <w:sz w:val="24"/>
+          <w:szCs w:val="24"/>
+          <w:highlight w:val="cyan"/>
+        </w:rPr>
+        <w:t>dotnet ef migrations list</w:t>
+      </w:r>
+    </w:p>
+    <w:p>
+      <w:pPr>
+        <w:rPr>
+          <w:sz w:val="24"/>
+          <w:szCs w:val="24"/>
+        </w:rPr>
+      </w:pPr>
+    </w:p>
+    <w:p>
+      <w:pPr>
+        <w:rPr>
+          <w:sz w:val="24"/>
+          <w:szCs w:val="24"/>
+        </w:rPr>
+      </w:pPr>
+      <w:r>
+        <w:rPr>
+          <w:sz w:val="24"/>
+          <w:szCs w:val="24"/>
+        </w:rPr>
+        <w:t>this create table in the migration uses onDelete: ReferentialAction.Restrict.</w:t>
+      </w:r>
+    </w:p>
+    <w:p>
+      <w:pPr>
+        <w:rPr>
+          <w:sz w:val="24"/>
+          <w:szCs w:val="24"/>
+        </w:rPr>
+      </w:pPr>
+      <w:r>
+        <w:rPr>
+          <w:sz w:val="24"/>
+          <w:szCs w:val="24"/>
+        </w:rPr>
+        <w:t>This would allow deletions from User, while leaving associated photos in the table.</w:t>
+      </w:r>
+    </w:p>
+    <w:p>
+      <w:pPr>
+        <w:rPr>
+          <w:sz w:val="24"/>
+          <w:szCs w:val="24"/>
+        </w:rPr>
+      </w:pPr>
+      <w:r>
+        <w:rPr>
+          <w:sz w:val="24"/>
+          <w:szCs w:val="24"/>
+          <w:highlight w:val="cyan"/>
+        </w:rPr>
+        <w:t>dotnet ef migrations remove</w:t>
+      </w:r>
+      <w:r>
+        <w:rPr>
+          <w:sz w:val="24"/>
+          <w:szCs w:val="24"/>
+        </w:rPr>
+        <w:t xml:space="preserve">   </w:t>
+      </w:r>
+    </w:p>
+    <w:p>
+      <w:pPr>
+        <w:rPr>
+          <w:sz w:val="24"/>
+          <w:szCs w:val="24"/>
+        </w:rPr>
+      </w:pPr>
+      <w:r>
+        <w:rPr>
+          <w:sz w:val="24"/>
+          <w:szCs w:val="24"/>
+        </w:rPr>
+        <w:tab/>
+        <w:t>removes the last created migrations that has not had update database performed against it</w:t>
+      </w:r>
+    </w:p>
+    <w:p>
+      <w:pPr>
+        <w:rPr>
+          <w:sz w:val="24"/>
+          <w:szCs w:val="24"/>
+        </w:rPr>
+      </w:pPr>
+      <w:r>
+        <w:rPr>
+          <w:sz w:val="24"/>
+          <w:szCs w:val="24"/>
+        </w:rPr>
+        <w:tab/>
+      </w:r>
+      <w:r>
+        <w:rPr>
+          <w:sz w:val="24"/>
+          <w:szCs w:val="24"/>
+          <w:highlight w:val="cyan"/>
+        </w:rPr>
+        <w:t>dotnet ef database update</w:t>
+      </w:r>
+    </w:p>
+    <w:p>
+      <w:pPr>
+        <w:rPr>
+          <w:sz w:val="24"/>
+          <w:szCs w:val="24"/>
+        </w:rPr>
+      </w:pPr>
+    </w:p>
+    <w:p>
+      <w:pPr>
+        <w:rPr>
+          <w:sz w:val="24"/>
+          <w:szCs w:val="24"/>
+        </w:rPr>
+      </w:pPr>
+      <w:r>
+        <w:rPr>
+          <w:sz w:val="24"/>
+          <w:szCs w:val="24"/>
+        </w:rPr>
+        <w:t xml:space="preserve">To go back to earlier migration – you may be able to enter dotnet ef update </w:t>
+      </w:r>
+      <w:r>
+        <w:rPr>
+          <w:sz w:val="24"/>
+          <w:szCs w:val="24"/>
+        </w:rPr>
+        <w:t>XXX  - where xxx is the last migration you want to go back to.</w:t>
+      </w:r>
+    </w:p>
+    <w:p>
+      <w:pPr>
+        <w:rPr>
+          <w:sz w:val="24"/>
+          <w:szCs w:val="24"/>
+        </w:rPr>
+      </w:pPr>
+    </w:p>
+    <w:p>
+      <w:pPr>
+        <w:rPr>
+          <w:sz w:val="24"/>
+          <w:szCs w:val="24"/>
+        </w:rPr>
+      </w:pPr>
+      <w:r>
+        <w:rPr>
+          <w:sz w:val="24"/>
+          <w:szCs w:val="24"/>
+        </w:rPr>
+        <w:t>This may fail if using SQLite due to limitations in SQLite</w:t>
+      </w:r>
+    </w:p>
+    <w:p>
+      <w:pPr>
+        <w:rPr>
+          <w:sz w:val="24"/>
+          <w:szCs w:val="24"/>
+        </w:rPr>
+      </w:pPr>
+    </w:p>
+    <w:p>
+      <w:pPr>
+        <w:rPr>
+          <w:sz w:val="24"/>
+          <w:szCs w:val="24"/>
+        </w:rPr>
+      </w:pPr>
+      <w:r>
+        <w:rPr>
+          <w:sz w:val="24"/>
+          <w:szCs w:val="24"/>
+        </w:rPr>
+        <w:t>You can drop the database and recreate it.</w:t>
+      </w:r>
+    </w:p>
+    <w:p>
+      <w:pPr>
+        <w:rPr>
+          <w:sz w:val="24"/>
+          <w:szCs w:val="24"/>
+        </w:rPr>
+      </w:pPr>
+      <w:r>
+        <w:rPr>
+          <w:sz w:val="24"/>
+          <w:szCs w:val="24"/>
+        </w:rPr>
+        <w:t>dotnet  ef database drop</w:t>
+      </w:r>
+    </w:p>
+    <w:p>
+      <w:pPr>
+        <w:rPr>
+          <w:sz w:val="24"/>
+          <w:szCs w:val="24"/>
+        </w:rPr>
+      </w:pPr>
+      <w:r>
+        <w:rPr>
+          <w:sz w:val="24"/>
+          <w:szCs w:val="24"/>
+        </w:rPr>
+        <w:tab/>
+        <w:t>this will ask to confirm that it’s what you want</w:t>
+      </w:r>
+    </w:p>
+    <w:p>
+      <w:pPr>
+        <w:rPr>
+          <w:sz w:val="24"/>
+          <w:szCs w:val="24"/>
+        </w:rPr>
+      </w:pPr>
+      <w:r>
+        <w:rPr>
+          <w:sz w:val="24"/>
+          <w:szCs w:val="24"/>
+        </w:rPr>
+        <w:t xml:space="preserve">you can then drop the migration that caused the problem.  Then using </w:t>
+      </w:r>
+      <w:r>
+        <w:rPr>
+          <w:sz w:val="24"/>
+          <w:szCs w:val="24"/>
+          <w:highlight w:val="cyan"/>
+        </w:rPr>
+        <w:t>dotnet ef database update</w:t>
+      </w:r>
+      <w:r>
+        <w:rPr>
+          <w:sz w:val="24"/>
+          <w:szCs w:val="24"/>
+        </w:rPr>
+        <w:t>, all the migrations in the file will be applied</w:t>
+      </w:r>
+    </w:p>
+    <w:p>
+      <w:pPr>
+        <w:rPr>
+          <w:sz w:val="24"/>
+          <w:szCs w:val="24"/>
+        </w:rPr>
+      </w:pPr>
+    </w:p>
+    <w:p>
+      <w:pPr>
+        <w:rPr>
+          <w:sz w:val="24"/>
+          <w:szCs w:val="24"/>
+        </w:rPr>
+      </w:pPr>
+      <w:r>
+        <w:rPr>
+          <w:sz w:val="24"/>
+          <w:szCs w:val="24"/>
+        </w:rPr>
+        <w:t xml:space="preserve">Doing this will remove all data from the database.  </w:t>
+      </w:r>
+    </w:p>
+    <w:p>
+      <w:pPr>
+        <w:rPr>
+          <w:b/>
+          <w:sz w:val="24"/>
+          <w:szCs w:val="24"/>
+        </w:rPr>
+      </w:pPr>
+    </w:p>
+    <w:p>
+      <w:pPr>
+        <w:rPr>
+          <w:sz w:val="24"/>
+          <w:szCs w:val="24"/>
+        </w:rPr>
+      </w:pPr>
+      <w:r>
+        <w:rPr>
+          <w:sz w:val="24"/>
+          <w:szCs w:val="24"/>
+        </w:rPr>
+        <w:lastRenderedPageBreak/>
+        <w:t>Defining relationships</w:t>
+      </w:r>
+    </w:p>
+    <w:p>
+      <w:pPr>
+        <w:rPr>
+          <w:sz w:val="24"/>
+          <w:szCs w:val="24"/>
+        </w:rPr>
+      </w:pPr>
+    </w:p>
+    <w:p>
+      <w:pPr>
+        <w:rPr>
+          <w:sz w:val="24"/>
+          <w:szCs w:val="24"/>
+        </w:rPr>
+      </w:pPr>
+      <w:r>
+        <w:rPr>
+          <w:sz w:val="24"/>
+          <w:szCs w:val="24"/>
+        </w:rPr>
+        <w:t xml:space="preserve">Inside the Photo.cs class, add </w:t>
+      </w:r>
+      <w:r>
+        <w:rPr>
+          <w:sz w:val="24"/>
+          <w:szCs w:val="24"/>
+        </w:rPr>
+        <w:t>two properties</w:t>
+      </w:r>
+    </w:p>
+    <w:p>
+      <w:pPr>
+        <w:rPr>
+          <w:sz w:val="24"/>
+          <w:szCs w:val="24"/>
+        </w:rPr>
+      </w:pPr>
+      <w:r>
+        <w:rPr>
+          <w:sz w:val="24"/>
+          <w:szCs w:val="24"/>
+        </w:rPr>
+        <w:tab/>
+        <w:t>Public User User {get;set;}</w:t>
+      </w:r>
+    </w:p>
+    <w:p>
+      <w:pPr>
+        <w:rPr>
+          <w:sz w:val="24"/>
+          <w:szCs w:val="24"/>
+        </w:rPr>
+      </w:pPr>
+      <w:r>
+        <w:rPr>
+          <w:sz w:val="24"/>
+          <w:szCs w:val="24"/>
+        </w:rPr>
+        <w:tab/>
+        <w:t>Public int UserID {get; set;}</w:t>
+      </w:r>
+    </w:p>
+    <w:p>
+      <w:pPr>
+        <w:rPr>
+          <w:sz w:val="24"/>
+          <w:szCs w:val="24"/>
+        </w:rPr>
+      </w:pPr>
+    </w:p>
+    <w:p>
+      <w:pPr>
+        <w:rPr>
+          <w:sz w:val="24"/>
+          <w:szCs w:val="24"/>
+        </w:rPr>
+      </w:pPr>
+      <w:r>
+        <w:rPr>
+          <w:sz w:val="24"/>
+          <w:szCs w:val="24"/>
+        </w:rPr>
+        <w:t>Then add the migration again.  Now the table creation for Photos lists</w:t>
+      </w:r>
+    </w:p>
+    <w:p>
+      <w:pPr>
+        <w:rPr>
+          <w:sz w:val="24"/>
+          <w:szCs w:val="24"/>
+        </w:rPr>
+      </w:pPr>
+      <w:r>
+        <w:rPr>
+          <w:sz w:val="24"/>
+          <w:szCs w:val="24"/>
+        </w:rPr>
+        <w:tab/>
+        <w:t>onDelete: ReferentialAction.Cascade</w:t>
+      </w:r>
+    </w:p>
+    <w:p>
+      <w:pPr>
+        <w:rPr>
+          <w:sz w:val="24"/>
+          <w:szCs w:val="24"/>
+        </w:rPr>
+      </w:pPr>
+    </w:p>
+    <w:p>
+      <w:pPr>
+        <w:rPr>
+          <w:sz w:val="24"/>
+          <w:szCs w:val="24"/>
+        </w:rPr>
+      </w:pPr>
+      <w:r>
+        <w:rPr>
+          <w:sz w:val="24"/>
+          <w:szCs w:val="24"/>
+        </w:rPr>
+        <w:t>Database Seeding</w:t>
+      </w:r>
+    </w:p>
+    <w:p>
+      <w:pPr>
+        <w:rPr>
+          <w:sz w:val="24"/>
+          <w:szCs w:val="24"/>
+        </w:rPr>
+      </w:pPr>
+      <w:r>
+        <w:rPr>
+          <w:sz w:val="24"/>
+          <w:szCs w:val="24"/>
+        </w:rPr>
+        <w:t>Once the seeding is setup, comment out the line in Startup.cs so that it’s not run every time the database is started.</w:t>
+      </w:r>
+    </w:p>
+    <w:p>
+      <w:pPr>
+        <w:rPr>
+          <w:sz w:val="24"/>
+          <w:szCs w:val="24"/>
+        </w:rPr>
+      </w:pPr>
+    </w:p>
+    <w:p>
+      <w:hyperlink r:id="rId26" w:history="1">
+        <w:r>
+          <w:rPr>
+            <w:rStyle w:val="Hyperlink"/>
+          </w:rPr>
+          <w:t>https://www.json-generator.com/</w:t>
+        </w:r>
+      </w:hyperlink>
+    </w:p>
+    <w:p>
+      <w:r>
+        <w:t>to generate users for seeding</w:t>
+      </w:r>
       <w:bookmarkStart w:id="0" w:name="_GoBack"/>
       <w:bookmarkEnd w:id="0"/>
     </w:p>
@@ -5074,255 +4825,370 @@
           <w:szCs w:val="24"/>
         </w:rPr>
       </w:pPr>
-      <w:r>
-        <w:rPr>
-          <w:sz w:val="24"/>
-          <w:szCs w:val="24"/>
-        </w:rPr>
-        <w:t>Angular router is first match wins.</w:t>
-      </w:r>
-    </w:p>
-    <w:p>
-      <w:pPr>
-        <w:rPr>
-          <w:sz w:val="24"/>
-          <w:szCs w:val="24"/>
-        </w:rPr>
-      </w:pPr>
-      <w:r>
-        <w:rPr>
-          <w:sz w:val="24"/>
-          <w:szCs w:val="24"/>
-        </w:rPr>
-        <w:t xml:space="preserve">File created in app called </w:t>
-      </w:r>
-      <w:proofErr w:type="spellStart"/>
-      <w:r>
-        <w:rPr>
-          <w:sz w:val="24"/>
-          <w:szCs w:val="24"/>
-        </w:rPr>
-        <w:t>routes.ts</w:t>
-      </w:r>
-      <w:proofErr w:type="spellEnd"/>
-    </w:p>
-    <w:p>
-      <w:pPr>
-        <w:rPr>
-          <w:sz w:val="24"/>
-          <w:szCs w:val="24"/>
-        </w:rPr>
-      </w:pPr>
-      <w:r>
-        <w:rPr>
-          <w:sz w:val="24"/>
-          <w:szCs w:val="24"/>
-        </w:rPr>
-        <w:t xml:space="preserve">This file needs to be added to </w:t>
-      </w:r>
-      <w:proofErr w:type="spellStart"/>
-      <w:r>
-        <w:rPr>
-          <w:sz w:val="24"/>
-          <w:szCs w:val="24"/>
-        </w:rPr>
-        <w:t>app.module.ts</w:t>
-      </w:r>
-      <w:proofErr w:type="spellEnd"/>
-    </w:p>
-    <w:p>
-      <w:pPr>
-        <w:rPr>
-          <w:sz w:val="24"/>
-          <w:szCs w:val="24"/>
-        </w:rPr>
-      </w:pPr>
-    </w:p>
-    <w:p>
-      <w:pPr>
-        <w:rPr>
-          <w:sz w:val="24"/>
-          <w:szCs w:val="24"/>
-        </w:rPr>
-      </w:pPr>
-    </w:p>
-    <w:p>
-      <w:pPr>
-        <w:shd w:val="clear" w:color="auto" w:fill="1E1E1E"/>
-        <w:spacing w:after="0" w:line="285" w:lineRule="atLeast"/>
-        <w:rPr>
-          <w:rFonts w:ascii="Consolas" w:eastAsia="Times New Roman" w:hAnsi="Consolas" w:cs="Times New Roman"/>
-          <w:color w:val="D4D4D4"/>
-          <w:sz w:val="21"/>
-          <w:szCs w:val="21"/>
-        </w:rPr>
-      </w:pPr>
-      <w:proofErr w:type="spellStart"/>
-      <w:proofErr w:type="gramStart"/>
-      <w:r>
-        <w:rPr>
-          <w:rFonts w:ascii="Consolas" w:eastAsia="Times New Roman" w:hAnsi="Consolas" w:cs="Times New Roman"/>
-          <w:color w:val="DCDCAA"/>
-          <w:sz w:val="21"/>
-          <w:szCs w:val="21"/>
-        </w:rPr>
-        <w:t>canActivate</w:t>
-      </w:r>
-      <w:proofErr w:type="spellEnd"/>
-      <w:r>
-        <w:rPr>
-          <w:rFonts w:ascii="Consolas" w:eastAsia="Times New Roman" w:hAnsi="Consolas" w:cs="Times New Roman"/>
-          <w:color w:val="D4D4D4"/>
-          <w:sz w:val="21"/>
-          <w:szCs w:val="21"/>
-        </w:rPr>
-        <w:t>(</w:t>
-      </w:r>
-      <w:proofErr w:type="gramEnd"/>
-      <w:r>
-        <w:rPr>
-          <w:rFonts w:ascii="Consolas" w:eastAsia="Times New Roman" w:hAnsi="Consolas" w:cs="Times New Roman"/>
-          <w:color w:val="D4D4D4"/>
-          <w:sz w:val="21"/>
-          <w:szCs w:val="21"/>
-        </w:rPr>
-        <w:t xml:space="preserve">): </w:t>
-      </w:r>
-      <w:r>
-        <w:rPr>
-          <w:rFonts w:ascii="Consolas" w:eastAsia="Times New Roman" w:hAnsi="Consolas" w:cs="Times New Roman"/>
-          <w:color w:val="4EC9B0"/>
-          <w:sz w:val="21"/>
-          <w:szCs w:val="21"/>
-        </w:rPr>
-        <w:t>Observable</w:t>
-      </w:r>
-      <w:r>
-        <w:rPr>
-          <w:rFonts w:ascii="Consolas" w:eastAsia="Times New Roman" w:hAnsi="Consolas" w:cs="Times New Roman"/>
-          <w:color w:val="D4D4D4"/>
-          <w:sz w:val="21"/>
-          <w:szCs w:val="21"/>
-        </w:rPr>
-        <w:t>&lt;</w:t>
-      </w:r>
-      <w:proofErr w:type="spellStart"/>
-      <w:r>
-        <w:rPr>
-          <w:rFonts w:ascii="Consolas" w:eastAsia="Times New Roman" w:hAnsi="Consolas" w:cs="Times New Roman"/>
-          <w:color w:val="4EC9B0"/>
-          <w:sz w:val="21"/>
-          <w:szCs w:val="21"/>
-        </w:rPr>
-        <w:t>boolean</w:t>
-      </w:r>
-      <w:proofErr w:type="spellEnd"/>
-      <w:r>
-        <w:rPr>
-          <w:rFonts w:ascii="Consolas" w:eastAsia="Times New Roman" w:hAnsi="Consolas" w:cs="Times New Roman"/>
-          <w:color w:val="D4D4D4"/>
-          <w:sz w:val="21"/>
-          <w:szCs w:val="21"/>
-        </w:rPr>
-        <w:t xml:space="preserve">&gt; | </w:t>
-      </w:r>
-      <w:r>
-        <w:rPr>
-          <w:rFonts w:ascii="Consolas" w:eastAsia="Times New Roman" w:hAnsi="Consolas" w:cs="Times New Roman"/>
-          <w:color w:val="4EC9B0"/>
-          <w:sz w:val="21"/>
-          <w:szCs w:val="21"/>
-        </w:rPr>
-        <w:t>Promise</w:t>
-      </w:r>
-      <w:r>
-        <w:rPr>
-          <w:rFonts w:ascii="Consolas" w:eastAsia="Times New Roman" w:hAnsi="Consolas" w:cs="Times New Roman"/>
-          <w:color w:val="D4D4D4"/>
-          <w:sz w:val="21"/>
-          <w:szCs w:val="21"/>
-        </w:rPr>
-        <w:t>&lt;</w:t>
-      </w:r>
-      <w:proofErr w:type="spellStart"/>
-      <w:r>
-        <w:rPr>
-          <w:rFonts w:ascii="Consolas" w:eastAsia="Times New Roman" w:hAnsi="Consolas" w:cs="Times New Roman"/>
-          <w:color w:val="4EC9B0"/>
-          <w:sz w:val="21"/>
-          <w:szCs w:val="21"/>
-        </w:rPr>
-        <w:t>boolean</w:t>
-      </w:r>
-      <w:proofErr w:type="spellEnd"/>
-      <w:r>
-        <w:rPr>
-          <w:rFonts w:ascii="Consolas" w:eastAsia="Times New Roman" w:hAnsi="Consolas" w:cs="Times New Roman"/>
-          <w:color w:val="D4D4D4"/>
-          <w:sz w:val="21"/>
-          <w:szCs w:val="21"/>
-        </w:rPr>
-        <w:t xml:space="preserve">&gt; | </w:t>
-      </w:r>
-      <w:proofErr w:type="spellStart"/>
-      <w:r>
-        <w:rPr>
-          <w:rFonts w:ascii="Consolas" w:eastAsia="Times New Roman" w:hAnsi="Consolas" w:cs="Times New Roman"/>
-          <w:color w:val="4EC9B0"/>
-          <w:sz w:val="21"/>
-          <w:szCs w:val="21"/>
-        </w:rPr>
-        <w:t>boolean</w:t>
-      </w:r>
-      <w:proofErr w:type="spellEnd"/>
-      <w:r>
-        <w:rPr>
-          <w:rFonts w:ascii="Consolas" w:eastAsia="Times New Roman" w:hAnsi="Consolas" w:cs="Times New Roman"/>
-          <w:color w:val="D4D4D4"/>
-          <w:sz w:val="21"/>
-          <w:szCs w:val="21"/>
-        </w:rPr>
-        <w:t xml:space="preserve"> </w:t>
-      </w:r>
-    </w:p>
-    <w:p>
-      <w:pPr>
-        <w:rPr>
-          <w:sz w:val="24"/>
-          <w:szCs w:val="24"/>
-        </w:rPr>
-      </w:pPr>
-    </w:p>
-    <w:p>
-      <w:pPr>
-        <w:rPr>
-          <w:sz w:val="24"/>
-          <w:szCs w:val="24"/>
-        </w:rPr>
-      </w:pPr>
-      <w:proofErr w:type="gramStart"/>
-      <w:r>
-        <w:rPr>
-          <w:sz w:val="24"/>
-          <w:szCs w:val="24"/>
-        </w:rPr>
-        <w:t>above</w:t>
-      </w:r>
-      <w:proofErr w:type="gramEnd"/>
-      <w:r>
-        <w:rPr>
-          <w:sz w:val="24"/>
-          <w:szCs w:val="24"/>
-        </w:rPr>
-        <w:t xml:space="preserve"> line -- </w:t>
-      </w:r>
-      <w:r>
-        <w:rPr>
-          <w:sz w:val="24"/>
-          <w:szCs w:val="24"/>
-        </w:rPr>
-        <w:t>specifies different return types</w:t>
-      </w:r>
+    </w:p>
+    <w:p>
+      <w:pPr>
+        <w:rPr>
+          <w:sz w:val="24"/>
+          <w:szCs w:val="24"/>
+        </w:rPr>
+      </w:pPr>
+    </w:p>
+    <w:p>
+      <w:pPr>
+        <w:rPr>
+          <w:sz w:val="24"/>
+          <w:szCs w:val="24"/>
+        </w:rPr>
+      </w:pPr>
+      <w:r>
+        <w:rPr>
+          <w:sz w:val="24"/>
+          <w:szCs w:val="24"/>
+        </w:rPr>
+        <w:t>IDatingRepository</w:t>
+      </w:r>
+    </w:p>
+    <w:p>
+      <w:pPr>
+        <w:rPr>
+          <w:sz w:val="24"/>
+          <w:szCs w:val="24"/>
+        </w:rPr>
+      </w:pPr>
+    </w:p>
+    <w:p>
+      <w:pPr>
+        <w:rPr>
+          <w:sz w:val="24"/>
+          <w:szCs w:val="24"/>
+        </w:rPr>
+      </w:pPr>
+      <w:r>
+        <w:rPr>
+          <w:sz w:val="24"/>
+          <w:szCs w:val="24"/>
+        </w:rPr>
+        <w:t>Public interface IDatingRepository{</w:t>
+      </w:r>
+    </w:p>
+    <w:p>
+      <w:pPr>
+        <w:rPr>
+          <w:sz w:val="24"/>
+          <w:szCs w:val="24"/>
+        </w:rPr>
+      </w:pPr>
+      <w:r>
+        <w:rPr>
+          <w:sz w:val="24"/>
+          <w:szCs w:val="24"/>
+        </w:rPr>
+        <w:t>Void Add&lt;T&gt;(T entity) where T: class;</w:t>
+      </w:r>
+    </w:p>
+    <w:p>
+      <w:pPr>
+        <w:rPr>
+          <w:sz w:val="24"/>
+          <w:szCs w:val="24"/>
+        </w:rPr>
+      </w:pPr>
+      <w:r>
+        <w:rPr>
+          <w:sz w:val="24"/>
+          <w:szCs w:val="24"/>
+        </w:rPr>
+        <w:tab/>
+        <w:t>Adds genic entity, either user or photo.</w:t>
+      </w:r>
+    </w:p>
+    <w:p>
+      <w:pPr>
+        <w:rPr>
+          <w:sz w:val="24"/>
+          <w:szCs w:val="24"/>
+        </w:rPr>
+      </w:pPr>
+    </w:p>
+    <w:p>
+      <w:pPr>
+        <w:rPr>
+          <w:sz w:val="24"/>
+          <w:szCs w:val="24"/>
+        </w:rPr>
+      </w:pPr>
+      <w:r>
+        <w:rPr>
+          <w:sz w:val="24"/>
+          <w:szCs w:val="24"/>
+        </w:rPr>
+        <w:t>-------------------------------POSTMAN-----------------------------------------</w:t>
+      </w:r>
+    </w:p>
+    <w:p>
+      <w:pPr>
+        <w:rPr>
+          <w:sz w:val="24"/>
+          <w:szCs w:val="24"/>
+        </w:rPr>
+      </w:pPr>
+    </w:p>
+    <w:p>
+      <w:pPr>
+        <w:rPr>
+          <w:sz w:val="24"/>
+          <w:szCs w:val="24"/>
+        </w:rPr>
+      </w:pPr>
+      <w:r>
+        <w:rPr>
+          <w:noProof/>
+        </w:rPr>
+        <w:lastRenderedPageBreak/>
+        <w:drawing>
+          <wp:inline distT="0" distB="0" distL="0" distR="0" wp14:anchorId="095291D2" wp14:editId="4C6E4308">
+            <wp:extent cx="5724525" cy="2314575"/>
+            <wp:effectExtent l="0" t="0" r="9525" b="9525"/>
+            <wp:docPr id="20" name="Picture 20"/>
+            <wp:cNvGraphicFramePr>
+              <a:graphicFrameLocks xmlns:a="http://schemas.openxmlformats.org/drawingml/2006/main" noChangeAspect="1"/>
+            </wp:cNvGraphicFramePr>
+            <a:graphic xmlns:a="http://schemas.openxmlformats.org/drawingml/2006/main">
+              <a:graphicData uri="http://schemas.openxmlformats.org/drawingml/2006/picture">
+                <pic:pic xmlns:pic="http://schemas.openxmlformats.org/drawingml/2006/picture">
+                  <pic:nvPicPr>
+                    <pic:cNvPr id="1" name=""/>
+                    <pic:cNvPicPr/>
+                  </pic:nvPicPr>
+                  <pic:blipFill>
+                    <a:blip r:embed="rId27"/>
+                    <a:stretch>
+                      <a:fillRect/>
+                    </a:stretch>
+                  </pic:blipFill>
+                  <pic:spPr>
+                    <a:xfrm>
+                      <a:off x="0" y="0"/>
+                      <a:ext cx="5724525" cy="2314575"/>
+                    </a:xfrm>
+                    <a:prstGeom prst="rect">
+                      <a:avLst/>
+                    </a:prstGeom>
+                  </pic:spPr>
+                </pic:pic>
+              </a:graphicData>
+            </a:graphic>
+          </wp:inline>
+        </w:drawing>
+      </w:r>
+    </w:p>
+    <w:p>
+      <w:pPr>
+        <w:rPr>
+          <w:sz w:val="24"/>
+          <w:szCs w:val="24"/>
+        </w:rPr>
+      </w:pPr>
+      <w:r>
+        <w:rPr>
+          <w:sz w:val="24"/>
+          <w:szCs w:val="24"/>
+        </w:rPr>
+        <w:t>Returns the token</w:t>
+      </w:r>
+    </w:p>
+    <w:p>
+      <w:pPr>
+        <w:rPr>
+          <w:sz w:val="24"/>
+          <w:szCs w:val="24"/>
+        </w:rPr>
+      </w:pPr>
+      <w:r>
+        <w:rPr>
+          <w:noProof/>
+        </w:rPr>
+        <w:drawing>
+          <wp:inline distT="0" distB="0" distL="0" distR="0" wp14:anchorId="32DAE19D" wp14:editId="40787334">
+            <wp:extent cx="7800975" cy="1743075"/>
+            <wp:effectExtent l="0" t="0" r="9525" b="9525"/>
+            <wp:docPr id="21" name="Picture 21"/>
+            <wp:cNvGraphicFramePr>
+              <a:graphicFrameLocks xmlns:a="http://schemas.openxmlformats.org/drawingml/2006/main" noChangeAspect="1"/>
+            </wp:cNvGraphicFramePr>
+            <a:graphic xmlns:a="http://schemas.openxmlformats.org/drawingml/2006/main">
+              <a:graphicData uri="http://schemas.openxmlformats.org/drawingml/2006/picture">
+                <pic:pic xmlns:pic="http://schemas.openxmlformats.org/drawingml/2006/picture">
+                  <pic:nvPicPr>
+                    <pic:cNvPr id="1" name=""/>
+                    <pic:cNvPicPr/>
+                  </pic:nvPicPr>
+                  <pic:blipFill>
+                    <a:blip r:embed="rId28"/>
+                    <a:stretch>
+                      <a:fillRect/>
+                    </a:stretch>
+                  </pic:blipFill>
+                  <pic:spPr>
+                    <a:xfrm>
+                      <a:off x="0" y="0"/>
+                      <a:ext cx="7800975" cy="1743075"/>
+                    </a:xfrm>
+                    <a:prstGeom prst="rect">
+                      <a:avLst/>
+                    </a:prstGeom>
+                  </pic:spPr>
+                </pic:pic>
+              </a:graphicData>
+            </a:graphic>
+          </wp:inline>
+        </w:drawing>
+      </w:r>
+    </w:p>
+    <w:p>
+      <w:pPr>
+        <w:rPr>
+          <w:sz w:val="24"/>
+          <w:szCs w:val="24"/>
+        </w:rPr>
+      </w:pPr>
+    </w:p>
+    <w:p>
+      <w:pPr>
+        <w:rPr>
+          <w:sz w:val="24"/>
+          <w:szCs w:val="24"/>
+        </w:rPr>
+      </w:pPr>
+      <w:r>
+        <w:rPr>
+          <w:sz w:val="24"/>
+          <w:szCs w:val="24"/>
+        </w:rPr>
+        <w:t>New GET</w:t>
+      </w:r>
+    </w:p>
+    <w:p>
+      <w:pPr>
+        <w:rPr>
+          <w:sz w:val="24"/>
+          <w:szCs w:val="24"/>
+        </w:rPr>
+      </w:pPr>
+      <w:r>
+        <w:rPr>
+          <w:noProof/>
+        </w:rPr>
+        <w:lastRenderedPageBreak/>
+        <w:drawing>
+          <wp:inline distT="0" distB="0" distL="0" distR="0" wp14:anchorId="552EC8BD" wp14:editId="784B311D">
+            <wp:extent cx="8267700" cy="2333625"/>
+            <wp:effectExtent l="0" t="0" r="0" b="9525"/>
+            <wp:docPr id="23" name="Picture 23"/>
+            <wp:cNvGraphicFramePr>
+              <a:graphicFrameLocks xmlns:a="http://schemas.openxmlformats.org/drawingml/2006/main" noChangeAspect="1"/>
+            </wp:cNvGraphicFramePr>
+            <a:graphic xmlns:a="http://schemas.openxmlformats.org/drawingml/2006/main">
+              <a:graphicData uri="http://schemas.openxmlformats.org/drawingml/2006/picture">
+                <pic:pic xmlns:pic="http://schemas.openxmlformats.org/drawingml/2006/picture">
+                  <pic:nvPicPr>
+                    <pic:cNvPr id="1" name=""/>
+                    <pic:cNvPicPr/>
+                  </pic:nvPicPr>
+                  <pic:blipFill>
+                    <a:blip r:embed="rId29"/>
+                    <a:stretch>
+                      <a:fillRect/>
+                    </a:stretch>
+                  </pic:blipFill>
+                  <pic:spPr>
+                    <a:xfrm>
+                      <a:off x="0" y="0"/>
+                      <a:ext cx="8267700" cy="2333625"/>
+                    </a:xfrm>
+                    <a:prstGeom prst="rect">
+                      <a:avLst/>
+                    </a:prstGeom>
+                  </pic:spPr>
+                </pic:pic>
+              </a:graphicData>
+            </a:graphic>
+          </wp:inline>
+        </w:drawing>
+      </w:r>
+    </w:p>
+    <w:p>
+      <w:pPr>
+        <w:rPr>
+          <w:sz w:val="24"/>
+          <w:szCs w:val="24"/>
+        </w:rPr>
+      </w:pPr>
+    </w:p>
+    <w:p>
+      <w:pPr>
+        <w:rPr>
+          <w:sz w:val="24"/>
+          <w:szCs w:val="24"/>
+        </w:rPr>
+      </w:pPr>
+      <w:r>
+        <w:rPr>
+          <w:sz w:val="24"/>
+          <w:szCs w:val="24"/>
+        </w:rPr>
+        <w:t>Select Authorization in the Headers, type ‘Bearer’ then paste the token in the value (without quotes) to test</w:t>
+      </w:r>
+    </w:p>
+    <w:p>
+      <w:pPr>
+        <w:rPr>
+          <w:sz w:val="24"/>
+          <w:szCs w:val="24"/>
+        </w:rPr>
+      </w:pPr>
+    </w:p>
+    <w:p>
+      <w:pPr>
+        <w:rPr>
+          <w:b/>
+          <w:sz w:val="24"/>
+          <w:szCs w:val="24"/>
+        </w:rPr>
+      </w:pPr>
+      <w:r>
+        <w:rPr>
+          <w:b/>
+          <w:sz w:val="24"/>
+          <w:szCs w:val="24"/>
+        </w:rPr>
+        <w:t>AutoMapper</w:t>
+      </w:r>
+    </w:p>
+    <w:p>
+      <w:pPr>
+        <w:rPr>
+          <w:sz w:val="24"/>
+          <w:szCs w:val="24"/>
+        </w:rPr>
+      </w:pPr>
+    </w:p>
+    <w:p>
+      <w:pPr>
+        <w:rPr>
+          <w:sz w:val="24"/>
+          <w:szCs w:val="24"/>
+        </w:rPr>
+      </w:pPr>
+    </w:p>
+    <w:p>
+      <w:pPr>
+        <w:rPr>
+          <w:sz w:val="24"/>
+          <w:szCs w:val="24"/>
+        </w:rPr>
+      </w:pPr>
     </w:p>
     <w:p>
       <w:pPr>

</xml_diff>

<commit_message>
End of Section 9
</commit_message>
<xml_diff>
--- a/documentation/Appmodule loads appcomponent.docx
+++ b/documentation/Appmodule loads appcomponent.docx
@@ -4815,8 +4815,6 @@
       <w:r>
         <w:t>to generate users for seeding</w:t>
       </w:r>
-      <w:bookmarkStart w:id="0" w:name="_GoBack"/>
-      <w:bookmarkEnd w:id="0"/>
     </w:p>
     <w:p>
       <w:pPr>
@@ -5173,38 +5171,1477 @@
           <w:szCs w:val="24"/>
         </w:rPr>
       </w:pPr>
-    </w:p>
-    <w:p>
-      <w:pPr>
-        <w:rPr>
-          <w:sz w:val="24"/>
-          <w:szCs w:val="24"/>
-        </w:rPr>
-      </w:pPr>
-    </w:p>
-    <w:p>
-      <w:pPr>
-        <w:rPr>
-          <w:sz w:val="24"/>
-          <w:szCs w:val="24"/>
-        </w:rPr>
-      </w:pPr>
-    </w:p>
-    <w:p>
-      <w:pPr>
-        <w:rPr>
-          <w:sz w:val="24"/>
-          <w:szCs w:val="24"/>
-        </w:rPr>
-      </w:pPr>
-    </w:p>
-    <w:p>
-      <w:pPr>
-        <w:rPr>
-          <w:sz w:val="24"/>
-          <w:szCs w:val="24"/>
-        </w:rPr>
-      </w:pPr>
+      <w:r>
+        <w:rPr>
+          <w:sz w:val="24"/>
+          <w:szCs w:val="24"/>
+        </w:rPr>
+        <w:t>Use NuGet to install package into CORE.  If using Visual Studio, NuGet is available.  We added and extension Nuget at set-up on CODE.</w:t>
+      </w:r>
+    </w:p>
+    <w:p>
+      <w:pPr>
+        <w:rPr>
+          <w:sz w:val="24"/>
+          <w:szCs w:val="24"/>
+        </w:rPr>
+      </w:pPr>
+    </w:p>
+    <w:p>
+      <w:pPr>
+        <w:rPr>
+          <w:sz w:val="24"/>
+          <w:szCs w:val="24"/>
+        </w:rPr>
+      </w:pPr>
+      <w:r>
+        <w:rPr>
+          <w:sz w:val="24"/>
+          <w:szCs w:val="24"/>
+        </w:rPr>
+        <w:t>Ctrl + Shift + P for the command shell, search for Nuget: Add Package</w:t>
+      </w:r>
+    </w:p>
+    <w:p>
+      <w:pPr>
+        <w:rPr>
+          <w:sz w:val="24"/>
+          <w:szCs w:val="24"/>
+        </w:rPr>
+      </w:pPr>
+    </w:p>
+    <w:p>
+      <w:pPr>
+        <w:rPr>
+          <w:sz w:val="24"/>
+          <w:szCs w:val="24"/>
+        </w:rPr>
+      </w:pPr>
+    </w:p>
+    <w:p>
+      <w:pPr>
+        <w:rPr>
+          <w:sz w:val="24"/>
+          <w:szCs w:val="24"/>
+        </w:rPr>
+      </w:pPr>
+    </w:p>
+    <w:p>
+      <w:pPr>
+        <w:rPr>
+          <w:sz w:val="24"/>
+          <w:szCs w:val="24"/>
+        </w:rPr>
+      </w:pPr>
+    </w:p>
+    <w:p>
+      <w:pPr>
+        <w:rPr>
+          <w:sz w:val="24"/>
+          <w:szCs w:val="24"/>
+        </w:rPr>
+      </w:pPr>
+    </w:p>
+    <w:p>
+      <w:pPr>
+        <w:rPr>
+          <w:sz w:val="24"/>
+          <w:szCs w:val="24"/>
+        </w:rPr>
+      </w:pPr>
+    </w:p>
+    <w:p>
+      <w:pPr>
+        <w:rPr>
+          <w:sz w:val="24"/>
+          <w:szCs w:val="24"/>
+        </w:rPr>
+      </w:pPr>
+    </w:p>
+    <w:p>
+      <w:pPr>
+        <w:rPr>
+          <w:sz w:val="24"/>
+          <w:szCs w:val="24"/>
+        </w:rPr>
+      </w:pPr>
+      <w:r>
+        <w:rPr>
+          <w:noProof/>
+        </w:rPr>
+        <w:lastRenderedPageBreak/>
+        <w:drawing>
+          <wp:inline distT="0" distB="0" distL="0" distR="0" wp14:anchorId="1654677E" wp14:editId="42DC4D14">
+            <wp:extent cx="5895975" cy="638175"/>
+            <wp:effectExtent l="0" t="0" r="9525" b="9525"/>
+            <wp:docPr id="24" name="Picture 24"/>
+            <wp:cNvGraphicFramePr>
+              <a:graphicFrameLocks xmlns:a="http://schemas.openxmlformats.org/drawingml/2006/main" noChangeAspect="1"/>
+            </wp:cNvGraphicFramePr>
+            <a:graphic xmlns:a="http://schemas.openxmlformats.org/drawingml/2006/main">
+              <a:graphicData uri="http://schemas.openxmlformats.org/drawingml/2006/picture">
+                <pic:pic xmlns:pic="http://schemas.openxmlformats.org/drawingml/2006/picture">
+                  <pic:nvPicPr>
+                    <pic:cNvPr id="1" name=""/>
+                    <pic:cNvPicPr/>
+                  </pic:nvPicPr>
+                  <pic:blipFill>
+                    <a:blip r:embed="rId30"/>
+                    <a:stretch>
+                      <a:fillRect/>
+                    </a:stretch>
+                  </pic:blipFill>
+                  <pic:spPr>
+                    <a:xfrm>
+                      <a:off x="0" y="0"/>
+                      <a:ext cx="5895975" cy="638175"/>
+                    </a:xfrm>
+                    <a:prstGeom prst="rect">
+                      <a:avLst/>
+                    </a:prstGeom>
+                  </pic:spPr>
+                </pic:pic>
+              </a:graphicData>
+            </a:graphic>
+          </wp:inline>
+        </w:drawing>
+      </w:r>
+    </w:p>
+    <w:p>
+      <w:pPr>
+        <w:rPr>
+          <w:sz w:val="24"/>
+          <w:szCs w:val="24"/>
+        </w:rPr>
+      </w:pPr>
+    </w:p>
+    <w:p>
+      <w:pPr>
+        <w:rPr>
+          <w:sz w:val="24"/>
+          <w:szCs w:val="24"/>
+        </w:rPr>
+      </w:pPr>
+      <w:r>
+        <w:rPr>
+          <w:noProof/>
+        </w:rPr>
+        <w:drawing>
+          <wp:inline distT="0" distB="0" distL="0" distR="0" wp14:anchorId="3021D436" wp14:editId="7CE12331">
+            <wp:extent cx="5734050" cy="4743450"/>
+            <wp:effectExtent l="0" t="0" r="0" b="0"/>
+            <wp:docPr id="25" name="Picture 25"/>
+            <wp:cNvGraphicFramePr>
+              <a:graphicFrameLocks xmlns:a="http://schemas.openxmlformats.org/drawingml/2006/main" noChangeAspect="1"/>
+            </wp:cNvGraphicFramePr>
+            <a:graphic xmlns:a="http://schemas.openxmlformats.org/drawingml/2006/main">
+              <a:graphicData uri="http://schemas.openxmlformats.org/drawingml/2006/picture">
+                <pic:pic xmlns:pic="http://schemas.openxmlformats.org/drawingml/2006/picture">
+                  <pic:nvPicPr>
+                    <pic:cNvPr id="1" name=""/>
+                    <pic:cNvPicPr/>
+                  </pic:nvPicPr>
+                  <pic:blipFill>
+                    <a:blip r:embed="rId31"/>
+                    <a:stretch>
+                      <a:fillRect/>
+                    </a:stretch>
+                  </pic:blipFill>
+                  <pic:spPr>
+                    <a:xfrm>
+                      <a:off x="0" y="0"/>
+                      <a:ext cx="5734050" cy="4743450"/>
+                    </a:xfrm>
+                    <a:prstGeom prst="rect">
+                      <a:avLst/>
+                    </a:prstGeom>
+                  </pic:spPr>
+                </pic:pic>
+              </a:graphicData>
+            </a:graphic>
+          </wp:inline>
+        </w:drawing>
+      </w:r>
+    </w:p>
+    <w:p>
+      <w:pPr>
+        <w:rPr>
+          <w:sz w:val="24"/>
+          <w:szCs w:val="24"/>
+        </w:rPr>
+      </w:pPr>
+      <w:r>
+        <w:rPr>
+          <w:noProof/>
+        </w:rPr>
+        <w:drawing>
+          <wp:inline distT="0" distB="0" distL="0" distR="0" wp14:anchorId="5CA75403" wp14:editId="412FE057">
+            <wp:extent cx="4476750" cy="657225"/>
+            <wp:effectExtent l="0" t="0" r="0" b="9525"/>
+            <wp:docPr id="26" name="Picture 26"/>
+            <wp:cNvGraphicFramePr>
+              <a:graphicFrameLocks xmlns:a="http://schemas.openxmlformats.org/drawingml/2006/main" noChangeAspect="1"/>
+            </wp:cNvGraphicFramePr>
+            <a:graphic xmlns:a="http://schemas.openxmlformats.org/drawingml/2006/main">
+              <a:graphicData uri="http://schemas.openxmlformats.org/drawingml/2006/picture">
+                <pic:pic xmlns:pic="http://schemas.openxmlformats.org/drawingml/2006/picture">
+                  <pic:nvPicPr>
+                    <pic:cNvPr id="1" name=""/>
+                    <pic:cNvPicPr/>
+                  </pic:nvPicPr>
+                  <pic:blipFill>
+                    <a:blip r:embed="rId32"/>
+                    <a:stretch>
+                      <a:fillRect/>
+                    </a:stretch>
+                  </pic:blipFill>
+                  <pic:spPr>
+                    <a:xfrm>
+                      <a:off x="0" y="0"/>
+                      <a:ext cx="4476750" cy="657225"/>
+                    </a:xfrm>
+                    <a:prstGeom prst="rect">
+                      <a:avLst/>
+                    </a:prstGeom>
+                  </pic:spPr>
+                </pic:pic>
+              </a:graphicData>
+            </a:graphic>
+          </wp:inline>
+        </w:drawing>
+      </w:r>
+    </w:p>
+    <w:p>
+      <w:pPr>
+        <w:rPr>
+          <w:sz w:val="24"/>
+          <w:szCs w:val="24"/>
+        </w:rPr>
+      </w:pPr>
+    </w:p>
+    <w:p>
+      <w:pPr>
+        <w:rPr>
+          <w:sz w:val="24"/>
+          <w:szCs w:val="24"/>
+        </w:rPr>
+      </w:pPr>
+    </w:p>
+    <w:p>
+      <w:pPr>
+        <w:rPr>
+          <w:sz w:val="24"/>
+          <w:szCs w:val="24"/>
+        </w:rPr>
+      </w:pPr>
+      <w:r>
+        <w:rPr>
+          <w:noProof/>
+        </w:rPr>
+        <w:lastRenderedPageBreak/>
+        <w:drawing>
+          <wp:inline distT="0" distB="0" distL="0" distR="0" wp14:anchorId="53E55CC5" wp14:editId="1DD82CB8">
+            <wp:extent cx="5676900" cy="1504950"/>
+            <wp:effectExtent l="0" t="0" r="0" b="0"/>
+            <wp:docPr id="27" name="Picture 27"/>
+            <wp:cNvGraphicFramePr>
+              <a:graphicFrameLocks xmlns:a="http://schemas.openxmlformats.org/drawingml/2006/main" noChangeAspect="1"/>
+            </wp:cNvGraphicFramePr>
+            <a:graphic xmlns:a="http://schemas.openxmlformats.org/drawingml/2006/main">
+              <a:graphicData uri="http://schemas.openxmlformats.org/drawingml/2006/picture">
+                <pic:pic xmlns:pic="http://schemas.openxmlformats.org/drawingml/2006/picture">
+                  <pic:nvPicPr>
+                    <pic:cNvPr id="1" name=""/>
+                    <pic:cNvPicPr/>
+                  </pic:nvPicPr>
+                  <pic:blipFill>
+                    <a:blip r:embed="rId33"/>
+                    <a:stretch>
+                      <a:fillRect/>
+                    </a:stretch>
+                  </pic:blipFill>
+                  <pic:spPr>
+                    <a:xfrm>
+                      <a:off x="0" y="0"/>
+                      <a:ext cx="5676900" cy="1504950"/>
+                    </a:xfrm>
+                    <a:prstGeom prst="rect">
+                      <a:avLst/>
+                    </a:prstGeom>
+                  </pic:spPr>
+                </pic:pic>
+              </a:graphicData>
+            </a:graphic>
+          </wp:inline>
+        </w:drawing>
+      </w:r>
+    </w:p>
+    <w:p>
+      <w:pPr>
+        <w:rPr>
+          <w:sz w:val="24"/>
+          <w:szCs w:val="24"/>
+        </w:rPr>
+      </w:pPr>
+    </w:p>
+    <w:p>
+      <w:pPr>
+        <w:rPr>
+          <w:sz w:val="24"/>
+          <w:szCs w:val="24"/>
+        </w:rPr>
+      </w:pPr>
+      <w:r>
+        <w:rPr>
+          <w:noProof/>
+        </w:rPr>
+        <w:drawing>
+          <wp:inline distT="0" distB="0" distL="0" distR="0" wp14:anchorId="21E960A4" wp14:editId="0CA17564">
+            <wp:extent cx="6819900" cy="4724400"/>
+            <wp:effectExtent l="0" t="0" r="0" b="0"/>
+            <wp:docPr id="28" name="Picture 28"/>
+            <wp:cNvGraphicFramePr>
+              <a:graphicFrameLocks xmlns:a="http://schemas.openxmlformats.org/drawingml/2006/main" noChangeAspect="1"/>
+            </wp:cNvGraphicFramePr>
+            <a:graphic xmlns:a="http://schemas.openxmlformats.org/drawingml/2006/main">
+              <a:graphicData uri="http://schemas.openxmlformats.org/drawingml/2006/picture">
+                <pic:pic xmlns:pic="http://schemas.openxmlformats.org/drawingml/2006/picture">
+                  <pic:nvPicPr>
+                    <pic:cNvPr id="1" name=""/>
+                    <pic:cNvPicPr/>
+                  </pic:nvPicPr>
+                  <pic:blipFill>
+                    <a:blip r:embed="rId34"/>
+                    <a:stretch>
+                      <a:fillRect/>
+                    </a:stretch>
+                  </pic:blipFill>
+                  <pic:spPr>
+                    <a:xfrm>
+                      <a:off x="0" y="0"/>
+                      <a:ext cx="6819900" cy="4724400"/>
+                    </a:xfrm>
+                    <a:prstGeom prst="rect">
+                      <a:avLst/>
+                    </a:prstGeom>
+                  </pic:spPr>
+                </pic:pic>
+              </a:graphicData>
+            </a:graphic>
+          </wp:inline>
+        </w:drawing>
+      </w:r>
+    </w:p>
+    <w:p>
+      <w:pPr>
+        <w:rPr>
+          <w:sz w:val="24"/>
+          <w:szCs w:val="24"/>
+        </w:rPr>
+      </w:pPr>
+    </w:p>
+    <w:p>
+      <w:pPr>
+        <w:rPr>
+          <w:sz w:val="24"/>
+          <w:szCs w:val="24"/>
+        </w:rPr>
+      </w:pPr>
+    </w:p>
+    <w:p>
+      <w:pPr>
+        <w:rPr>
+          <w:sz w:val="24"/>
+          <w:szCs w:val="24"/>
+        </w:rPr>
+      </w:pPr>
+      <w:r>
+        <w:rPr>
+          <w:noProof/>
+        </w:rPr>
+        <w:lastRenderedPageBreak/>
+        <w:drawing>
+          <wp:inline distT="0" distB="0" distL="0" distR="0" wp14:anchorId="5BB79A61" wp14:editId="6B866DAC">
+            <wp:extent cx="9601200" cy="3427095"/>
+            <wp:effectExtent l="0" t="0" r="0" b="1905"/>
+            <wp:docPr id="29" name="Picture 29"/>
+            <wp:cNvGraphicFramePr>
+              <a:graphicFrameLocks xmlns:a="http://schemas.openxmlformats.org/drawingml/2006/main" noChangeAspect="1"/>
+            </wp:cNvGraphicFramePr>
+            <a:graphic xmlns:a="http://schemas.openxmlformats.org/drawingml/2006/main">
+              <a:graphicData uri="http://schemas.openxmlformats.org/drawingml/2006/picture">
+                <pic:pic xmlns:pic="http://schemas.openxmlformats.org/drawingml/2006/picture">
+                  <pic:nvPicPr>
+                    <pic:cNvPr id="1" name=""/>
+                    <pic:cNvPicPr/>
+                  </pic:nvPicPr>
+                  <pic:blipFill>
+                    <a:blip r:embed="rId35"/>
+                    <a:stretch>
+                      <a:fillRect/>
+                    </a:stretch>
+                  </pic:blipFill>
+                  <pic:spPr>
+                    <a:xfrm>
+                      <a:off x="0" y="0"/>
+                      <a:ext cx="9601200" cy="3427095"/>
+                    </a:xfrm>
+                    <a:prstGeom prst="rect">
+                      <a:avLst/>
+                    </a:prstGeom>
+                  </pic:spPr>
+                </pic:pic>
+              </a:graphicData>
+            </a:graphic>
+          </wp:inline>
+        </w:drawing>
+      </w:r>
+    </w:p>
+    <w:p>
+      <w:pPr>
+        <w:rPr>
+          <w:sz w:val="24"/>
+          <w:szCs w:val="24"/>
+        </w:rPr>
+      </w:pPr>
+    </w:p>
+    <w:p>
+      <w:pPr>
+        <w:rPr>
+          <w:sz w:val="24"/>
+          <w:szCs w:val="24"/>
+        </w:rPr>
+      </w:pPr>
+      <w:r>
+        <w:rPr>
+          <w:sz w:val="24"/>
+          <w:szCs w:val="24"/>
+        </w:rPr>
+        <w:t>Angular CLI compiles code we write.</w:t>
+      </w:r>
+    </w:p>
+    <w:p>
+      <w:pPr>
+        <w:rPr>
+          <w:sz w:val="24"/>
+          <w:szCs w:val="24"/>
+        </w:rPr>
+      </w:pPr>
+    </w:p>
+    <w:p>
+      <w:pPr>
+        <w:rPr>
+          <w:sz w:val="24"/>
+          <w:szCs w:val="24"/>
+        </w:rPr>
+      </w:pPr>
+      <w:r>
+        <w:rPr>
+          <w:sz w:val="24"/>
+          <w:szCs w:val="24"/>
+        </w:rPr>
+        <w:t>Nothing done in Javascript that can’t be done in TypeScript.</w:t>
+      </w:r>
+      <w:r>
+        <w:rPr>
+          <w:sz w:val="24"/>
+          <w:szCs w:val="24"/>
+        </w:rPr>
+        <w:t xml:space="preserve">  The end result will be compile into javascript that the browser can understand.</w:t>
+      </w:r>
+    </w:p>
+    <w:p>
+      <w:pPr>
+        <w:rPr>
+          <w:sz w:val="24"/>
+          <w:szCs w:val="24"/>
+        </w:rPr>
+      </w:pPr>
+      <w:r>
+        <w:rPr>
+          <w:sz w:val="24"/>
+          <w:szCs w:val="24"/>
+        </w:rPr>
+        <w:t>TypeScript is super set of Javascript that provides us with additional features.</w:t>
+      </w:r>
+    </w:p>
+    <w:p>
+      <w:pPr>
+        <w:rPr>
+          <w:sz w:val="24"/>
+          <w:szCs w:val="24"/>
+        </w:rPr>
+      </w:pPr>
+    </w:p>
+    <w:p>
+      <w:pPr>
+        <w:rPr>
+          <w:sz w:val="24"/>
+          <w:szCs w:val="24"/>
+        </w:rPr>
+      </w:pPr>
+      <w:r>
+        <w:rPr>
+          <w:noProof/>
+        </w:rPr>
+        <w:lastRenderedPageBreak/>
+        <w:drawing>
+          <wp:inline distT="0" distB="0" distL="0" distR="0" wp14:anchorId="3FBDFF8D" wp14:editId="41A14466">
+            <wp:extent cx="4962525" cy="3048000"/>
+            <wp:effectExtent l="0" t="0" r="9525" b="0"/>
+            <wp:docPr id="30" name="Picture 30"/>
+            <wp:cNvGraphicFramePr>
+              <a:graphicFrameLocks xmlns:a="http://schemas.openxmlformats.org/drawingml/2006/main" noChangeAspect="1"/>
+            </wp:cNvGraphicFramePr>
+            <a:graphic xmlns:a="http://schemas.openxmlformats.org/drawingml/2006/main">
+              <a:graphicData uri="http://schemas.openxmlformats.org/drawingml/2006/picture">
+                <pic:pic xmlns:pic="http://schemas.openxmlformats.org/drawingml/2006/picture">
+                  <pic:nvPicPr>
+                    <pic:cNvPr id="1" name=""/>
+                    <pic:cNvPicPr/>
+                  </pic:nvPicPr>
+                  <pic:blipFill>
+                    <a:blip r:embed="rId36"/>
+                    <a:stretch>
+                      <a:fillRect/>
+                    </a:stretch>
+                  </pic:blipFill>
+                  <pic:spPr>
+                    <a:xfrm>
+                      <a:off x="0" y="0"/>
+                      <a:ext cx="4962525" cy="3048000"/>
+                    </a:xfrm>
+                    <a:prstGeom prst="rect">
+                      <a:avLst/>
+                    </a:prstGeom>
+                  </pic:spPr>
+                </pic:pic>
+              </a:graphicData>
+            </a:graphic>
+          </wp:inline>
+        </w:drawing>
+      </w:r>
+    </w:p>
+    <w:p>
+      <w:pPr>
+        <w:rPr>
+          <w:sz w:val="24"/>
+          <w:szCs w:val="24"/>
+        </w:rPr>
+      </w:pPr>
+    </w:p>
+    <w:p>
+      <w:pPr>
+        <w:rPr>
+          <w:sz w:val="24"/>
+          <w:szCs w:val="24"/>
+        </w:rPr>
+      </w:pPr>
+      <w:r>
+        <w:rPr>
+          <w:noProof/>
+        </w:rPr>
+        <w:drawing>
+          <wp:inline distT="0" distB="0" distL="0" distR="0" wp14:anchorId="5F691FC0" wp14:editId="12CA376B">
+            <wp:extent cx="7858125" cy="2352675"/>
+            <wp:effectExtent l="0" t="0" r="9525" b="9525"/>
+            <wp:docPr id="31" name="Picture 31"/>
+            <wp:cNvGraphicFramePr>
+              <a:graphicFrameLocks xmlns:a="http://schemas.openxmlformats.org/drawingml/2006/main" noChangeAspect="1"/>
+            </wp:cNvGraphicFramePr>
+            <a:graphic xmlns:a="http://schemas.openxmlformats.org/drawingml/2006/main">
+              <a:graphicData uri="http://schemas.openxmlformats.org/drawingml/2006/picture">
+                <pic:pic xmlns:pic="http://schemas.openxmlformats.org/drawingml/2006/picture">
+                  <pic:nvPicPr>
+                    <pic:cNvPr id="1" name=""/>
+                    <pic:cNvPicPr/>
+                  </pic:nvPicPr>
+                  <pic:blipFill>
+                    <a:blip r:embed="rId37"/>
+                    <a:stretch>
+                      <a:fillRect/>
+                    </a:stretch>
+                  </pic:blipFill>
+                  <pic:spPr>
+                    <a:xfrm>
+                      <a:off x="0" y="0"/>
+                      <a:ext cx="7858125" cy="2352675"/>
+                    </a:xfrm>
+                    <a:prstGeom prst="rect">
+                      <a:avLst/>
+                    </a:prstGeom>
+                  </pic:spPr>
+                </pic:pic>
+              </a:graphicData>
+            </a:graphic>
+          </wp:inline>
+        </w:drawing>
+      </w:r>
+    </w:p>
+    <w:p>
+      <w:pPr>
+        <w:rPr>
+          <w:sz w:val="24"/>
+          <w:szCs w:val="24"/>
+        </w:rPr>
+      </w:pPr>
+    </w:p>
+    <w:p>
+      <w:pPr>
+        <w:rPr>
+          <w:sz w:val="24"/>
+          <w:szCs w:val="24"/>
+        </w:rPr>
+      </w:pPr>
+      <w:r>
+        <w:rPr>
+          <w:noProof/>
+        </w:rPr>
+        <w:lastRenderedPageBreak/>
+        <w:drawing>
+          <wp:inline distT="0" distB="0" distL="0" distR="0" wp14:anchorId="527CD758" wp14:editId="71021EDD">
+            <wp:extent cx="8877300" cy="4562475"/>
+            <wp:effectExtent l="0" t="0" r="0" b="9525"/>
+            <wp:docPr id="32" name="Picture 32"/>
+            <wp:cNvGraphicFramePr>
+              <a:graphicFrameLocks xmlns:a="http://schemas.openxmlformats.org/drawingml/2006/main" noChangeAspect="1"/>
+            </wp:cNvGraphicFramePr>
+            <a:graphic xmlns:a="http://schemas.openxmlformats.org/drawingml/2006/main">
+              <a:graphicData uri="http://schemas.openxmlformats.org/drawingml/2006/picture">
+                <pic:pic xmlns:pic="http://schemas.openxmlformats.org/drawingml/2006/picture">
+                  <pic:nvPicPr>
+                    <pic:cNvPr id="1" name=""/>
+                    <pic:cNvPicPr/>
+                  </pic:nvPicPr>
+                  <pic:blipFill>
+                    <a:blip r:embed="rId38"/>
+                    <a:stretch>
+                      <a:fillRect/>
+                    </a:stretch>
+                  </pic:blipFill>
+                  <pic:spPr>
+                    <a:xfrm>
+                      <a:off x="0" y="0"/>
+                      <a:ext cx="8877300" cy="4562475"/>
+                    </a:xfrm>
+                    <a:prstGeom prst="rect">
+                      <a:avLst/>
+                    </a:prstGeom>
+                  </pic:spPr>
+                </pic:pic>
+              </a:graphicData>
+            </a:graphic>
+          </wp:inline>
+        </w:drawing>
+      </w:r>
+    </w:p>
+    <w:p>
+      <w:pPr>
+        <w:rPr>
+          <w:sz w:val="24"/>
+          <w:szCs w:val="24"/>
+        </w:rPr>
+      </w:pPr>
+    </w:p>
+    <w:p>
+      <w:pPr>
+        <w:rPr>
+          <w:sz w:val="24"/>
+          <w:szCs w:val="24"/>
+        </w:rPr>
+      </w:pPr>
+      <w:r>
+        <w:rPr>
+          <w:noProof/>
+        </w:rPr>
+        <w:lastRenderedPageBreak/>
+        <w:drawing>
+          <wp:inline distT="0" distB="0" distL="0" distR="0" wp14:anchorId="5DC9F294" wp14:editId="5DEED4F0">
+            <wp:extent cx="7839075" cy="3895725"/>
+            <wp:effectExtent l="0" t="0" r="9525" b="9525"/>
+            <wp:docPr id="33" name="Picture 33"/>
+            <wp:cNvGraphicFramePr>
+              <a:graphicFrameLocks xmlns:a="http://schemas.openxmlformats.org/drawingml/2006/main" noChangeAspect="1"/>
+            </wp:cNvGraphicFramePr>
+            <a:graphic xmlns:a="http://schemas.openxmlformats.org/drawingml/2006/main">
+              <a:graphicData uri="http://schemas.openxmlformats.org/drawingml/2006/picture">
+                <pic:pic xmlns:pic="http://schemas.openxmlformats.org/drawingml/2006/picture">
+                  <pic:nvPicPr>
+                    <pic:cNvPr id="1" name=""/>
+                    <pic:cNvPicPr/>
+                  </pic:nvPicPr>
+                  <pic:blipFill>
+                    <a:blip r:embed="rId39"/>
+                    <a:stretch>
+                      <a:fillRect/>
+                    </a:stretch>
+                  </pic:blipFill>
+                  <pic:spPr>
+                    <a:xfrm>
+                      <a:off x="0" y="0"/>
+                      <a:ext cx="7839075" cy="3895725"/>
+                    </a:xfrm>
+                    <a:prstGeom prst="rect">
+                      <a:avLst/>
+                    </a:prstGeom>
+                  </pic:spPr>
+                </pic:pic>
+              </a:graphicData>
+            </a:graphic>
+          </wp:inline>
+        </w:drawing>
+      </w:r>
+    </w:p>
+    <w:p>
+      <w:pPr>
+        <w:rPr>
+          <w:sz w:val="24"/>
+          <w:szCs w:val="24"/>
+        </w:rPr>
+      </w:pPr>
+    </w:p>
+    <w:p>
+      <w:pPr>
+        <w:rPr>
+          <w:sz w:val="24"/>
+          <w:szCs w:val="24"/>
+        </w:rPr>
+      </w:pPr>
+      <w:r>
+        <w:rPr>
+          <w:noProof/>
+        </w:rPr>
+        <w:lastRenderedPageBreak/>
+        <w:drawing>
+          <wp:inline distT="0" distB="0" distL="0" distR="0" wp14:anchorId="03C9E68C" wp14:editId="2943DD9F">
+            <wp:extent cx="8839200" cy="3933825"/>
+            <wp:effectExtent l="0" t="0" r="0" b="9525"/>
+            <wp:docPr id="34" name="Picture 34"/>
+            <wp:cNvGraphicFramePr>
+              <a:graphicFrameLocks xmlns:a="http://schemas.openxmlformats.org/drawingml/2006/main" noChangeAspect="1"/>
+            </wp:cNvGraphicFramePr>
+            <a:graphic xmlns:a="http://schemas.openxmlformats.org/drawingml/2006/main">
+              <a:graphicData uri="http://schemas.openxmlformats.org/drawingml/2006/picture">
+                <pic:pic xmlns:pic="http://schemas.openxmlformats.org/drawingml/2006/picture">
+                  <pic:nvPicPr>
+                    <pic:cNvPr id="1" name=""/>
+                    <pic:cNvPicPr/>
+                  </pic:nvPicPr>
+                  <pic:blipFill>
+                    <a:blip r:embed="rId40"/>
+                    <a:stretch>
+                      <a:fillRect/>
+                    </a:stretch>
+                  </pic:blipFill>
+                  <pic:spPr>
+                    <a:xfrm>
+                      <a:off x="0" y="0"/>
+                      <a:ext cx="8839200" cy="3933825"/>
+                    </a:xfrm>
+                    <a:prstGeom prst="rect">
+                      <a:avLst/>
+                    </a:prstGeom>
+                  </pic:spPr>
+                </pic:pic>
+              </a:graphicData>
+            </a:graphic>
+          </wp:inline>
+        </w:drawing>
+      </w:r>
+    </w:p>
+    <w:p>
+      <w:pPr>
+        <w:rPr>
+          <w:sz w:val="24"/>
+          <w:szCs w:val="24"/>
+        </w:rPr>
+      </w:pPr>
+    </w:p>
+    <w:p>
+      <w:pPr>
+        <w:rPr>
+          <w:sz w:val="24"/>
+          <w:szCs w:val="24"/>
+        </w:rPr>
+      </w:pPr>
+      <w:r>
+        <w:rPr>
+          <w:noProof/>
+        </w:rPr>
+        <w:lastRenderedPageBreak/>
+        <w:drawing>
+          <wp:inline distT="0" distB="0" distL="0" distR="0" wp14:anchorId="6A8C844B" wp14:editId="6A49A269">
+            <wp:extent cx="9124950" cy="4591050"/>
+            <wp:effectExtent l="0" t="0" r="0" b="0"/>
+            <wp:docPr id="35" name="Picture 35"/>
+            <wp:cNvGraphicFramePr>
+              <a:graphicFrameLocks xmlns:a="http://schemas.openxmlformats.org/drawingml/2006/main" noChangeAspect="1"/>
+            </wp:cNvGraphicFramePr>
+            <a:graphic xmlns:a="http://schemas.openxmlformats.org/drawingml/2006/main">
+              <a:graphicData uri="http://schemas.openxmlformats.org/drawingml/2006/picture">
+                <pic:pic xmlns:pic="http://schemas.openxmlformats.org/drawingml/2006/picture">
+                  <pic:nvPicPr>
+                    <pic:cNvPr id="1" name=""/>
+                    <pic:cNvPicPr/>
+                  </pic:nvPicPr>
+                  <pic:blipFill>
+                    <a:blip r:embed="rId41"/>
+                    <a:stretch>
+                      <a:fillRect/>
+                    </a:stretch>
+                  </pic:blipFill>
+                  <pic:spPr>
+                    <a:xfrm>
+                      <a:off x="0" y="0"/>
+                      <a:ext cx="9124950" cy="4591050"/>
+                    </a:xfrm>
+                    <a:prstGeom prst="rect">
+                      <a:avLst/>
+                    </a:prstGeom>
+                  </pic:spPr>
+                </pic:pic>
+              </a:graphicData>
+            </a:graphic>
+          </wp:inline>
+        </w:drawing>
+      </w:r>
+    </w:p>
+    <w:p>
+      <w:pPr>
+        <w:rPr>
+          <w:sz w:val="24"/>
+          <w:szCs w:val="24"/>
+        </w:rPr>
+      </w:pPr>
+    </w:p>
+    <w:p>
+      <w:pPr>
+        <w:rPr>
+          <w:sz w:val="24"/>
+          <w:szCs w:val="24"/>
+        </w:rPr>
+      </w:pPr>
+      <w:r>
+        <w:rPr>
+          <w:noProof/>
+        </w:rPr>
+        <w:lastRenderedPageBreak/>
+        <w:drawing>
+          <wp:inline distT="0" distB="0" distL="0" distR="0" wp14:anchorId="7AA16E60" wp14:editId="6EF88638">
+            <wp:extent cx="9363075" cy="4762500"/>
+            <wp:effectExtent l="0" t="0" r="9525" b="0"/>
+            <wp:docPr id="36" name="Picture 36"/>
+            <wp:cNvGraphicFramePr>
+              <a:graphicFrameLocks xmlns:a="http://schemas.openxmlformats.org/drawingml/2006/main" noChangeAspect="1"/>
+            </wp:cNvGraphicFramePr>
+            <a:graphic xmlns:a="http://schemas.openxmlformats.org/drawingml/2006/main">
+              <a:graphicData uri="http://schemas.openxmlformats.org/drawingml/2006/picture">
+                <pic:pic xmlns:pic="http://schemas.openxmlformats.org/drawingml/2006/picture">
+                  <pic:nvPicPr>
+                    <pic:cNvPr id="1" name=""/>
+                    <pic:cNvPicPr/>
+                  </pic:nvPicPr>
+                  <pic:blipFill>
+                    <a:blip r:embed="rId42"/>
+                    <a:stretch>
+                      <a:fillRect/>
+                    </a:stretch>
+                  </pic:blipFill>
+                  <pic:spPr>
+                    <a:xfrm>
+                      <a:off x="0" y="0"/>
+                      <a:ext cx="9363075" cy="4762500"/>
+                    </a:xfrm>
+                    <a:prstGeom prst="rect">
+                      <a:avLst/>
+                    </a:prstGeom>
+                  </pic:spPr>
+                </pic:pic>
+              </a:graphicData>
+            </a:graphic>
+          </wp:inline>
+        </w:drawing>
+      </w:r>
+    </w:p>
+    <w:p>
+      <w:pPr>
+        <w:rPr>
+          <w:sz w:val="24"/>
+          <w:szCs w:val="24"/>
+        </w:rPr>
+      </w:pPr>
+    </w:p>
+    <w:p>
+      <w:pPr>
+        <w:rPr>
+          <w:sz w:val="24"/>
+          <w:szCs w:val="24"/>
+        </w:rPr>
+      </w:pPr>
+      <w:r>
+        <w:rPr>
+          <w:noProof/>
+        </w:rPr>
+        <w:lastRenderedPageBreak/>
+        <w:drawing>
+          <wp:inline distT="0" distB="0" distL="0" distR="0" wp14:anchorId="58D32CA8" wp14:editId="185C7D78">
+            <wp:extent cx="6572250" cy="2876550"/>
+            <wp:effectExtent l="0" t="0" r="0" b="0"/>
+            <wp:docPr id="37" name="Picture 37"/>
+            <wp:cNvGraphicFramePr>
+              <a:graphicFrameLocks xmlns:a="http://schemas.openxmlformats.org/drawingml/2006/main" noChangeAspect="1"/>
+            </wp:cNvGraphicFramePr>
+            <a:graphic xmlns:a="http://schemas.openxmlformats.org/drawingml/2006/main">
+              <a:graphicData uri="http://schemas.openxmlformats.org/drawingml/2006/picture">
+                <pic:pic xmlns:pic="http://schemas.openxmlformats.org/drawingml/2006/picture">
+                  <pic:nvPicPr>
+                    <pic:cNvPr id="1" name=""/>
+                    <pic:cNvPicPr/>
+                  </pic:nvPicPr>
+                  <pic:blipFill>
+                    <a:blip r:embed="rId43"/>
+                    <a:stretch>
+                      <a:fillRect/>
+                    </a:stretch>
+                  </pic:blipFill>
+                  <pic:spPr>
+                    <a:xfrm>
+                      <a:off x="0" y="0"/>
+                      <a:ext cx="6572250" cy="2876550"/>
+                    </a:xfrm>
+                    <a:prstGeom prst="rect">
+                      <a:avLst/>
+                    </a:prstGeom>
+                  </pic:spPr>
+                </pic:pic>
+              </a:graphicData>
+            </a:graphic>
+          </wp:inline>
+        </w:drawing>
+      </w:r>
+    </w:p>
+    <w:p>
+      <w:pPr>
+        <w:rPr>
+          <w:sz w:val="24"/>
+          <w:szCs w:val="24"/>
+        </w:rPr>
+      </w:pPr>
+    </w:p>
+    <w:p>
+      <w:pPr>
+        <w:rPr>
+          <w:sz w:val="24"/>
+          <w:szCs w:val="24"/>
+        </w:rPr>
+      </w:pPr>
+      <w:r>
+        <w:rPr>
+          <w:noProof/>
+        </w:rPr>
+        <w:drawing>
+          <wp:inline distT="0" distB="0" distL="0" distR="0" wp14:anchorId="79725835" wp14:editId="798CF2B3">
+            <wp:extent cx="3943350" cy="3067050"/>
+            <wp:effectExtent l="0" t="0" r="0" b="0"/>
+            <wp:docPr id="38" name="Picture 38"/>
+            <wp:cNvGraphicFramePr>
+              <a:graphicFrameLocks xmlns:a="http://schemas.openxmlformats.org/drawingml/2006/main" noChangeAspect="1"/>
+            </wp:cNvGraphicFramePr>
+            <a:graphic xmlns:a="http://schemas.openxmlformats.org/drawingml/2006/main">
+              <a:graphicData uri="http://schemas.openxmlformats.org/drawingml/2006/picture">
+                <pic:pic xmlns:pic="http://schemas.openxmlformats.org/drawingml/2006/picture">
+                  <pic:nvPicPr>
+                    <pic:cNvPr id="1" name=""/>
+                    <pic:cNvPicPr/>
+                  </pic:nvPicPr>
+                  <pic:blipFill>
+                    <a:blip r:embed="rId44"/>
+                    <a:stretch>
+                      <a:fillRect/>
+                    </a:stretch>
+                  </pic:blipFill>
+                  <pic:spPr>
+                    <a:xfrm>
+                      <a:off x="0" y="0"/>
+                      <a:ext cx="3943350" cy="3067050"/>
+                    </a:xfrm>
+                    <a:prstGeom prst="rect">
+                      <a:avLst/>
+                    </a:prstGeom>
+                  </pic:spPr>
+                </pic:pic>
+              </a:graphicData>
+            </a:graphic>
+          </wp:inline>
+        </w:drawing>
+      </w:r>
+    </w:p>
+    <w:p>
+      <w:pPr>
+        <w:rPr>
+          <w:sz w:val="24"/>
+          <w:szCs w:val="24"/>
+        </w:rPr>
+      </w:pPr>
+    </w:p>
+    <w:p>
+      <w:pPr>
+        <w:rPr>
+          <w:sz w:val="24"/>
+          <w:szCs w:val="24"/>
+        </w:rPr>
+      </w:pPr>
+    </w:p>
+    <w:p>
+      <w:pPr>
+        <w:rPr>
+          <w:sz w:val="24"/>
+          <w:szCs w:val="24"/>
+        </w:rPr>
+      </w:pPr>
+    </w:p>
+    <w:p>
+      <w:pPr>
+        <w:rPr>
+          <w:sz w:val="24"/>
+          <w:szCs w:val="24"/>
+        </w:rPr>
+      </w:pPr>
+    </w:p>
+    <w:p>
+      <w:pPr>
+        <w:rPr>
+          <w:sz w:val="24"/>
+          <w:szCs w:val="24"/>
+        </w:rPr>
+      </w:pPr>
+      <w:r>
+        <w:rPr>
+          <w:sz w:val="24"/>
+          <w:szCs w:val="24"/>
+        </w:rPr>
+        <w:t>Optional properties contain the elvis (?) opterator –</w:t>
+      </w:r>
+    </w:p>
+    <w:p>
+      <w:pPr>
+        <w:rPr>
+          <w:sz w:val="24"/>
+          <w:szCs w:val="24"/>
+        </w:rPr>
+      </w:pPr>
+      <w:r>
+        <w:rPr>
+          <w:sz w:val="24"/>
+          <w:szCs w:val="24"/>
+        </w:rPr>
+        <w:t>interests?: string;</w:t>
+      </w:r>
+    </w:p>
+    <w:p>
+      <w:pPr>
+        <w:rPr>
+          <w:sz w:val="24"/>
+          <w:szCs w:val="24"/>
+        </w:rPr>
+      </w:pPr>
+      <w:r>
+        <w:rPr>
+          <w:sz w:val="24"/>
+          <w:szCs w:val="24"/>
+        </w:rPr>
+        <w:t>these need to come at the end before the required properties</w:t>
+      </w:r>
+    </w:p>
+    <w:p>
+      <w:pPr>
+        <w:rPr>
+          <w:sz w:val="24"/>
+          <w:szCs w:val="24"/>
+        </w:rPr>
+      </w:pPr>
+    </w:p>
+    <w:p>
+      <w:pPr>
+        <w:rPr>
+          <w:sz w:val="24"/>
+          <w:szCs w:val="24"/>
+        </w:rPr>
+      </w:pPr>
+    </w:p>
+    <w:p>
+      <w:pPr>
+        <w:rPr>
+          <w:sz w:val="24"/>
+          <w:szCs w:val="24"/>
+        </w:rPr>
+      </w:pPr>
+      <w:r>
+        <w:rPr>
+          <w:sz w:val="24"/>
+          <w:szCs w:val="24"/>
+        </w:rPr>
+        <w:t>You can set the baseUrl in the src/environments/environment folder.  One for production, one for development</w:t>
+      </w:r>
+      <w:r>
+        <w:rPr>
+          <w:sz w:val="24"/>
+          <w:szCs w:val="24"/>
+        </w:rPr>
+        <w:t>.</w:t>
+      </w:r>
+    </w:p>
+    <w:p>
+      <w:pPr>
+        <w:rPr>
+          <w:sz w:val="24"/>
+          <w:szCs w:val="24"/>
+        </w:rPr>
+      </w:pPr>
+    </w:p>
+    <w:p>
+      <w:pPr>
+        <w:shd w:val="clear" w:color="auto" w:fill="1E1E1E"/>
+        <w:spacing w:after="0" w:line="285" w:lineRule="atLeast"/>
+        <w:rPr>
+          <w:rFonts w:ascii="Consolas" w:eastAsia="Times New Roman" w:hAnsi="Consolas" w:cs="Times New Roman"/>
+          <w:color w:val="D4D4D4"/>
+          <w:sz w:val="21"/>
+          <w:szCs w:val="21"/>
+        </w:rPr>
+      </w:pPr>
+      <w:r>
+        <w:rPr>
+          <w:rFonts w:ascii="Consolas" w:eastAsia="Times New Roman" w:hAnsi="Consolas" w:cs="Times New Roman"/>
+          <w:color w:val="C586C0"/>
+          <w:sz w:val="21"/>
+          <w:szCs w:val="21"/>
+        </w:rPr>
+        <w:t>export</w:t>
+      </w:r>
+      <w:r>
+        <w:rPr>
+          <w:rFonts w:ascii="Consolas" w:eastAsia="Times New Roman" w:hAnsi="Consolas" w:cs="Times New Roman"/>
+          <w:color w:val="D4D4D4"/>
+          <w:sz w:val="21"/>
+          <w:szCs w:val="21"/>
+        </w:rPr>
+        <w:t xml:space="preserve"> </w:t>
+      </w:r>
+      <w:r>
+        <w:rPr>
+          <w:rFonts w:ascii="Consolas" w:eastAsia="Times New Roman" w:hAnsi="Consolas" w:cs="Times New Roman"/>
+          <w:color w:val="569CD6"/>
+          <w:sz w:val="21"/>
+          <w:szCs w:val="21"/>
+        </w:rPr>
+        <w:t>const</w:t>
+      </w:r>
+      <w:r>
+        <w:rPr>
+          <w:rFonts w:ascii="Consolas" w:eastAsia="Times New Roman" w:hAnsi="Consolas" w:cs="Times New Roman"/>
+          <w:color w:val="D4D4D4"/>
+          <w:sz w:val="21"/>
+          <w:szCs w:val="21"/>
+        </w:rPr>
+        <w:t xml:space="preserve"> </w:t>
+      </w:r>
+      <w:r>
+        <w:rPr>
+          <w:rFonts w:ascii="Consolas" w:eastAsia="Times New Roman" w:hAnsi="Consolas" w:cs="Times New Roman"/>
+          <w:color w:val="9CDCFE"/>
+          <w:sz w:val="21"/>
+          <w:szCs w:val="21"/>
+        </w:rPr>
+        <w:t>environment</w:t>
+      </w:r>
+      <w:r>
+        <w:rPr>
+          <w:rFonts w:ascii="Consolas" w:eastAsia="Times New Roman" w:hAnsi="Consolas" w:cs="Times New Roman"/>
+          <w:color w:val="D4D4D4"/>
+          <w:sz w:val="21"/>
+          <w:szCs w:val="21"/>
+        </w:rPr>
+        <w:t xml:space="preserve"> = {</w:t>
+      </w:r>
+    </w:p>
+    <w:p>
+      <w:pPr>
+        <w:shd w:val="clear" w:color="auto" w:fill="1E1E1E"/>
+        <w:spacing w:after="0" w:line="285" w:lineRule="atLeast"/>
+        <w:rPr>
+          <w:rFonts w:ascii="Consolas" w:eastAsia="Times New Roman" w:hAnsi="Consolas" w:cs="Times New Roman"/>
+          <w:color w:val="D4D4D4"/>
+          <w:sz w:val="21"/>
+          <w:szCs w:val="21"/>
+        </w:rPr>
+      </w:pPr>
+      <w:r>
+        <w:rPr>
+          <w:rFonts w:ascii="Consolas" w:eastAsia="Times New Roman" w:hAnsi="Consolas" w:cs="Times New Roman"/>
+          <w:color w:val="D4D4D4"/>
+          <w:sz w:val="21"/>
+          <w:szCs w:val="21"/>
+        </w:rPr>
+        <w:t xml:space="preserve">  </w:t>
+      </w:r>
+      <w:r>
+        <w:rPr>
+          <w:rFonts w:ascii="Consolas" w:eastAsia="Times New Roman" w:hAnsi="Consolas" w:cs="Times New Roman"/>
+          <w:color w:val="9CDCFE"/>
+          <w:sz w:val="21"/>
+          <w:szCs w:val="21"/>
+        </w:rPr>
+        <w:t>production:</w:t>
+      </w:r>
+      <w:r>
+        <w:rPr>
+          <w:rFonts w:ascii="Consolas" w:eastAsia="Times New Roman" w:hAnsi="Consolas" w:cs="Times New Roman"/>
+          <w:color w:val="D4D4D4"/>
+          <w:sz w:val="21"/>
+          <w:szCs w:val="21"/>
+        </w:rPr>
+        <w:t xml:space="preserve"> </w:t>
+      </w:r>
+      <w:r>
+        <w:rPr>
+          <w:rFonts w:ascii="Consolas" w:eastAsia="Times New Roman" w:hAnsi="Consolas" w:cs="Times New Roman"/>
+          <w:color w:val="569CD6"/>
+          <w:sz w:val="21"/>
+          <w:szCs w:val="21"/>
+        </w:rPr>
+        <w:t>false</w:t>
+      </w:r>
+      <w:r>
+        <w:rPr>
+          <w:rFonts w:ascii="Consolas" w:eastAsia="Times New Roman" w:hAnsi="Consolas" w:cs="Times New Roman"/>
+          <w:color w:val="D4D4D4"/>
+          <w:sz w:val="21"/>
+          <w:szCs w:val="21"/>
+        </w:rPr>
+        <w:t>,</w:t>
+      </w:r>
+    </w:p>
+    <w:p>
+      <w:pPr>
+        <w:shd w:val="clear" w:color="auto" w:fill="1E1E1E"/>
+        <w:spacing w:after="0" w:line="285" w:lineRule="atLeast"/>
+        <w:rPr>
+          <w:rFonts w:ascii="Consolas" w:eastAsia="Times New Roman" w:hAnsi="Consolas" w:cs="Times New Roman"/>
+          <w:color w:val="D4D4D4"/>
+          <w:sz w:val="21"/>
+          <w:szCs w:val="21"/>
+        </w:rPr>
+      </w:pPr>
+      <w:r>
+        <w:rPr>
+          <w:rFonts w:ascii="Consolas" w:eastAsia="Times New Roman" w:hAnsi="Consolas" w:cs="Times New Roman"/>
+          <w:color w:val="D4D4D4"/>
+          <w:sz w:val="21"/>
+          <w:szCs w:val="21"/>
+        </w:rPr>
+        <w:t xml:space="preserve">  </w:t>
+      </w:r>
+      <w:r>
+        <w:rPr>
+          <w:rFonts w:ascii="Consolas" w:eastAsia="Times New Roman" w:hAnsi="Consolas" w:cs="Times New Roman"/>
+          <w:color w:val="9CDCFE"/>
+          <w:sz w:val="21"/>
+          <w:szCs w:val="21"/>
+        </w:rPr>
+        <w:t>apiUrl:</w:t>
+      </w:r>
+      <w:r>
+        <w:rPr>
+          <w:rFonts w:ascii="Consolas" w:eastAsia="Times New Roman" w:hAnsi="Consolas" w:cs="Times New Roman"/>
+          <w:color w:val="D4D4D4"/>
+          <w:sz w:val="21"/>
+          <w:szCs w:val="21"/>
+        </w:rPr>
+        <w:t xml:space="preserve"> </w:t>
+      </w:r>
+      <w:r>
+        <w:rPr>
+          <w:rFonts w:ascii="Consolas" w:eastAsia="Times New Roman" w:hAnsi="Consolas" w:cs="Times New Roman"/>
+          <w:color w:val="CE9178"/>
+          <w:sz w:val="21"/>
+          <w:szCs w:val="21"/>
+        </w:rPr>
+        <w:t>'http://localhost:5000/api/'</w:t>
+      </w:r>
+    </w:p>
+    <w:p>
+      <w:pPr>
+        <w:shd w:val="clear" w:color="auto" w:fill="1E1E1E"/>
+        <w:spacing w:after="0" w:line="285" w:lineRule="atLeast"/>
+        <w:rPr>
+          <w:rFonts w:ascii="Consolas" w:eastAsia="Times New Roman" w:hAnsi="Consolas" w:cs="Times New Roman"/>
+          <w:color w:val="D4D4D4"/>
+          <w:sz w:val="21"/>
+          <w:szCs w:val="21"/>
+        </w:rPr>
+      </w:pPr>
+      <w:r>
+        <w:rPr>
+          <w:rFonts w:ascii="Consolas" w:eastAsia="Times New Roman" w:hAnsi="Consolas" w:cs="Times New Roman"/>
+          <w:color w:val="D4D4D4"/>
+          <w:sz w:val="21"/>
+          <w:szCs w:val="21"/>
+        </w:rPr>
+        <w:t>};</w:t>
+      </w:r>
+    </w:p>
+    <w:p>
+      <w:pPr>
+        <w:shd w:val="clear" w:color="auto" w:fill="1E1E1E"/>
+        <w:spacing w:after="0" w:line="285" w:lineRule="atLeast"/>
+        <w:rPr>
+          <w:rFonts w:ascii="Consolas" w:eastAsia="Times New Roman" w:hAnsi="Consolas" w:cs="Times New Roman"/>
+          <w:color w:val="D4D4D4"/>
+          <w:sz w:val="21"/>
+          <w:szCs w:val="21"/>
+        </w:rPr>
+      </w:pPr>
+    </w:p>
+    <w:p>
+      <w:pPr>
+        <w:rPr>
+          <w:sz w:val="24"/>
+          <w:szCs w:val="24"/>
+        </w:rPr>
+      </w:pPr>
+    </w:p>
+    <w:p>
+      <w:pPr>
+        <w:rPr>
+          <w:sz w:val="24"/>
+          <w:szCs w:val="24"/>
+        </w:rPr>
+      </w:pPr>
+      <w:r>
+        <w:rPr>
+          <w:sz w:val="24"/>
+          <w:szCs w:val="24"/>
+        </w:rPr>
+        <w:t>Then set the baseUrl in the service = environment.apiUrl;</w:t>
+      </w:r>
+    </w:p>
+    <w:p>
+      <w:pPr>
+        <w:rPr>
+          <w:sz w:val="24"/>
+          <w:szCs w:val="24"/>
+        </w:rPr>
+      </w:pPr>
+    </w:p>
+    <w:p>
+      <w:pPr>
+        <w:rPr>
+          <w:sz w:val="24"/>
+          <w:szCs w:val="24"/>
+        </w:rPr>
+      </w:pPr>
+    </w:p>
+    <w:p>
+      <w:pPr>
+        <w:rPr>
+          <w:sz w:val="24"/>
+          <w:szCs w:val="24"/>
+        </w:rPr>
+      </w:pPr>
+      <w:r>
+        <w:rPr>
+          <w:sz w:val="24"/>
+          <w:szCs w:val="24"/>
+        </w:rPr>
+        <w:t>----- All services get added to app.module.ts file</w:t>
+      </w:r>
+    </w:p>
+    <w:p>
+      <w:pPr>
+        <w:rPr>
+          <w:sz w:val="24"/>
+          <w:szCs w:val="24"/>
+        </w:rPr>
+      </w:pPr>
+    </w:p>
+    <w:p>
+      <w:pPr>
+        <w:rPr>
+          <w:sz w:val="24"/>
+          <w:szCs w:val="24"/>
+        </w:rPr>
+      </w:pPr>
+      <w:r>
+        <w:rPr>
+          <w:sz w:val="24"/>
+          <w:szCs w:val="24"/>
+        </w:rPr>
+        <w:t>Col-lg-2   -- 6 elements on screen</w:t>
+      </w:r>
+    </w:p>
+    <w:p>
+      <w:pPr>
+        <w:rPr>
+          <w:sz w:val="24"/>
+          <w:szCs w:val="24"/>
+        </w:rPr>
+      </w:pPr>
+      <w:r>
+        <w:rPr>
+          <w:sz w:val="24"/>
+          <w:szCs w:val="24"/>
+        </w:rPr>
+        <w:t>Col-md-3 – 4 elements on screen</w:t>
+      </w:r>
+    </w:p>
+    <w:p>
+      <w:pPr>
+        <w:rPr>
+          <w:sz w:val="24"/>
+          <w:szCs w:val="24"/>
+        </w:rPr>
+      </w:pPr>
+      <w:r>
+        <w:rPr>
+          <w:sz w:val="24"/>
+          <w:szCs w:val="24"/>
+        </w:rPr>
+        <w:t>Col-sm-6 – 2 elements on screen</w:t>
+      </w:r>
+    </w:p>
+    <w:p>
+      <w:pPr>
+        <w:rPr>
+          <w:sz w:val="24"/>
+          <w:szCs w:val="24"/>
+        </w:rPr>
+      </w:pPr>
+    </w:p>
+    <w:p>
+      <w:pPr>
+        <w:rPr>
+          <w:sz w:val="24"/>
+          <w:szCs w:val="24"/>
+        </w:rPr>
+      </w:pPr>
+    </w:p>
+    <w:p>
+      <w:pPr>
+        <w:rPr>
+          <w:sz w:val="24"/>
+          <w:szCs w:val="24"/>
+        </w:rPr>
+      </w:pPr>
+      <w:r>
+        <w:rPr>
+          <w:sz w:val="24"/>
+          <w:szCs w:val="24"/>
+        </w:rPr>
+        <w:t>In order to absolutely position an element, the container it’s in needs to be relative.</w:t>
+      </w:r>
+      <w:bookmarkStart w:id="0" w:name="_GoBack"/>
+      <w:bookmarkEnd w:id="0"/>
     </w:p>
     <w:sectPr>
       <w:pgSz w:w="15840" w:h="12240" w:orient="landscape"/>

</xml_diff>